<commit_message>
essay seciton 1 done
</commit_message>
<xml_diff>
--- a/Module 8 - Further AI/assignment-2/DT_essay.docx
+++ b/Module 8 - Further AI/assignment-2/DT_essay.docx
@@ -6,6 +6,8 @@
       <w:pPr>
         <w:rPr>
           <w:rFonts w:ascii="Calibri" w:hAnsi="Calibri" w:cs="Calibri"/>
+          <w:b/>
+          <w:bCs/>
           <w:sz w:val="30"/>
           <w:szCs w:val="30"/>
         </w:rPr>
@@ -13,6 +15,8 @@
       <w:r>
         <w:rPr>
           <w:rFonts w:ascii="Calibri" w:hAnsi="Calibri" w:cs="Calibri"/>
+          <w:b/>
+          <w:bCs/>
           <w:sz w:val="30"/>
           <w:szCs w:val="30"/>
         </w:rPr>
@@ -30,11 +34,15 @@
       <w:pPr>
         <w:rPr>
           <w:rFonts w:ascii="Calibri" w:hAnsi="Calibri" w:cs="Calibri"/>
-        </w:rPr>
-      </w:pPr>
-      <w:r>
-        <w:rPr>
-          <w:rFonts w:ascii="Calibri" w:hAnsi="Calibri" w:cs="Calibri"/>
+          <w:b/>
+          <w:bCs/>
+        </w:rPr>
+      </w:pPr>
+      <w:r>
+        <w:rPr>
+          <w:rFonts w:ascii="Calibri" w:hAnsi="Calibri" w:cs="Calibri"/>
+          <w:b/>
+          <w:bCs/>
         </w:rPr>
         <w:t>The CART Decision Tree used to classify numerical Wine Quality data</w:t>
       </w:r>
@@ -62,59 +70,452 @@
           <w:sz w:val="20"/>
           <w:szCs w:val="20"/>
         </w:rPr>
-        <w:t>In implementing decision trees, I selected the Wine Quality dataset for classification based on chemical measurements. This dataset proved particularly compelling with its 1,599 instances and 11 chemical features, providing an ideal framework for demonstrating decision tree capabilities in a real-world context. While the Weather dataset served as a useful initial validation for categorical data processing, the Wine Quality dataset presented a more sophisticated analytical challenge.</w:t>
-      </w:r>
-    </w:p>
-    <w:p>
-      <w:pPr>
-        <w:rPr>
-          <w:rFonts w:ascii="Calibri" w:hAnsi="Calibri" w:cs="Calibri"/>
-          <w:sz w:val="20"/>
-          <w:szCs w:val="20"/>
-        </w:rPr>
-      </w:pPr>
-    </w:p>
-    <w:p>
-      <w:pPr>
-        <w:rPr>
-          <w:rFonts w:ascii="Calibri" w:hAnsi="Calibri" w:cs="Calibri"/>
-          <w:sz w:val="20"/>
-          <w:szCs w:val="20"/>
-        </w:rPr>
-      </w:pPr>
-      <w:r>
-        <w:rPr>
-          <w:rFonts w:ascii="Calibri" w:hAnsi="Calibri" w:cs="Calibri"/>
-          <w:sz w:val="20"/>
-          <w:szCs w:val="20"/>
-        </w:rPr>
-        <w:t>The dataset's structure was particularly well-suited for decision tree analysis. The continuous nature of its features - including acidity, alcohol content, and sulphates - aligned naturally with CART's binary splitting mechanism. These chemical properties, being independently measurable and potentially interactive, offered actionable parameters that winemakers could directly control, bridging the gap between theoretical analysis and practical application.</w:t>
-      </w:r>
-    </w:p>
-    <w:p>
-      <w:pPr>
-        <w:rPr>
-          <w:rFonts w:ascii="Calibri" w:hAnsi="Calibri" w:cs="Calibri"/>
-          <w:sz w:val="20"/>
-          <w:szCs w:val="20"/>
-        </w:rPr>
-      </w:pPr>
-    </w:p>
-    <w:p>
-      <w:pPr>
-        <w:rPr>
-          <w:rFonts w:ascii="Calibri" w:hAnsi="Calibri" w:cs="Calibri"/>
-          <w:sz w:val="20"/>
-          <w:szCs w:val="20"/>
-        </w:rPr>
-      </w:pPr>
-      <w:r>
-        <w:rPr>
-          <w:rFonts w:ascii="Calibri" w:hAnsi="Calibri" w:cs="Calibri"/>
-          <w:sz w:val="20"/>
-          <w:szCs w:val="20"/>
-        </w:rPr>
-        <w:t xml:space="preserve">My decision to implement CART rather than ID3 was driven by several technical considerations. While ID3 excels in handling categorical data, CART's inherent capability to process continuous variables made it the optimal choice for </w:t>
+        <w:t xml:space="preserve">In implementing decision trees, I selected </w:t>
+      </w:r>
+      <w:r>
+        <w:rPr>
+          <w:rFonts w:ascii="Calibri" w:hAnsi="Calibri" w:cs="Calibri"/>
+          <w:sz w:val="20"/>
+          <w:szCs w:val="20"/>
+        </w:rPr>
+        <w:t>a</w:t>
+      </w:r>
+      <w:r>
+        <w:rPr>
+          <w:rFonts w:ascii="Calibri" w:hAnsi="Calibri" w:cs="Calibri"/>
+          <w:sz w:val="20"/>
+          <w:szCs w:val="20"/>
+        </w:rPr>
+        <w:t xml:space="preserve"> Wine Quality dataset for classification based on chemical measurements. This dataset was particularly compelling because it connect</w:t>
+      </w:r>
+      <w:r>
+        <w:rPr>
+          <w:rFonts w:ascii="Calibri" w:hAnsi="Calibri" w:cs="Calibri"/>
+          <w:sz w:val="20"/>
+          <w:szCs w:val="20"/>
+        </w:rPr>
+        <w:t xml:space="preserve">ed </w:t>
+      </w:r>
+      <w:r>
+        <w:rPr>
+          <w:rFonts w:ascii="Calibri" w:hAnsi="Calibri" w:cs="Calibri"/>
+          <w:sz w:val="20"/>
+          <w:szCs w:val="20"/>
+        </w:rPr>
+        <w:t xml:space="preserve">to </w:t>
+      </w:r>
+      <w:r>
+        <w:rPr>
+          <w:rFonts w:ascii="Calibri" w:hAnsi="Calibri" w:cs="Calibri"/>
+          <w:sz w:val="20"/>
+          <w:szCs w:val="20"/>
+        </w:rPr>
+        <w:t xml:space="preserve">a </w:t>
+      </w:r>
+      <w:r>
+        <w:rPr>
+          <w:rFonts w:ascii="Calibri" w:hAnsi="Calibri" w:cs="Calibri"/>
+          <w:sz w:val="20"/>
+          <w:szCs w:val="20"/>
+        </w:rPr>
+        <w:t xml:space="preserve">real-world </w:t>
+      </w:r>
+      <w:r>
+        <w:rPr>
+          <w:rFonts w:ascii="Calibri" w:hAnsi="Calibri" w:cs="Calibri"/>
+          <w:sz w:val="20"/>
+          <w:szCs w:val="20"/>
+        </w:rPr>
+        <w:t>commercial problem</w:t>
+      </w:r>
+      <w:r>
+        <w:rPr>
+          <w:rFonts w:ascii="Calibri" w:hAnsi="Calibri" w:cs="Calibri"/>
+          <w:sz w:val="20"/>
+          <w:szCs w:val="20"/>
+        </w:rPr>
+        <w:t xml:space="preserve"> and offers rich analytical possibilities. With 1,599 instances and 11 chemical features, it provided an excellent framework for showing what decision trees can do in meaningful situations. Predicting wine quality based on chemical properties is crucial for the wine industry, where small changes in chemical composition can greatly affect how much consumers enjoy the product and how well it sells. While the Weather dataset was useful for initially testing how decision trees handle categorical data, the Wine Quality dataset presented a more interesting challenge by combining numerical measurements with quality ratings.</w:t>
+      </w:r>
+    </w:p>
+    <w:p>
+      <w:pPr>
+        <w:rPr>
+          <w:rFonts w:ascii="Calibri" w:hAnsi="Calibri" w:cs="Calibri"/>
+          <w:sz w:val="20"/>
+          <w:szCs w:val="20"/>
+        </w:rPr>
+      </w:pPr>
+    </w:p>
+    <w:p>
+      <w:pPr>
+        <w:rPr>
+          <w:rFonts w:ascii="Calibri" w:hAnsi="Calibri" w:cs="Calibri"/>
+          <w:sz w:val="20"/>
+          <w:szCs w:val="20"/>
+        </w:rPr>
+      </w:pPr>
+      <w:r>
+        <w:rPr>
+          <w:rFonts w:ascii="Calibri" w:hAnsi="Calibri" w:cs="Calibri"/>
+          <w:sz w:val="20"/>
+          <w:szCs w:val="20"/>
+        </w:rPr>
+        <w:t xml:space="preserve">The structure of the Wine Quality dataset worked especially well for decision tree analysis. Its continuous features, like acidity, alcohol content, and sulphates, fit naturally with how CART </w:t>
+      </w:r>
+      <w:r>
+        <w:rPr>
+          <w:rFonts w:ascii="Calibri" w:hAnsi="Calibri" w:cs="Calibri"/>
+          <w:sz w:val="20"/>
+          <w:szCs w:val="20"/>
+        </w:rPr>
+        <w:t xml:space="preserve">Decision Trees </w:t>
+      </w:r>
+      <w:r>
+        <w:rPr>
+          <w:rFonts w:ascii="Calibri" w:hAnsi="Calibri" w:cs="Calibri"/>
+          <w:sz w:val="20"/>
+          <w:szCs w:val="20"/>
+        </w:rPr>
+        <w:t xml:space="preserve">(DT) </w:t>
+      </w:r>
+      <w:r>
+        <w:rPr>
+          <w:rFonts w:ascii="Calibri" w:hAnsi="Calibri" w:cs="Calibri"/>
+          <w:sz w:val="20"/>
+          <w:szCs w:val="20"/>
+        </w:rPr>
+        <w:t>make binary splits, allowing the algorithm to find clear thresholds for predicting quality. These chemical properties are particularly useful because winemakers can adjust them during production to improve their product. Additionally, the quality ratings in the dataset range from 0 to 10 in order of increasing quality, making decision trees particularly appropriate since they're good at handling this kind of stepped relationship between values. When the model makes mistakes, it's less problematic if it confuses similar quality levels (like 6 and 7) than if it confuses very different quality levels (like 3 and 8). Decision trees excel at understanding these kinds of ordered relationships, providing a clear framework for assessing quality.</w:t>
+      </w:r>
+    </w:p>
+    <w:p>
+      <w:pPr>
+        <w:rPr>
+          <w:rFonts w:ascii="Calibri" w:hAnsi="Calibri" w:cs="Calibri"/>
+          <w:sz w:val="20"/>
+          <w:szCs w:val="20"/>
+        </w:rPr>
+      </w:pPr>
+    </w:p>
+    <w:p>
+      <w:pPr>
+        <w:rPr>
+          <w:rFonts w:ascii="Calibri" w:hAnsi="Calibri" w:cs="Calibri"/>
+          <w:sz w:val="20"/>
+          <w:szCs w:val="20"/>
+        </w:rPr>
+      </w:pPr>
+      <w:r>
+        <w:rPr>
+          <w:rFonts w:ascii="Calibri" w:hAnsi="Calibri" w:cs="Calibri"/>
+          <w:sz w:val="20"/>
+          <w:szCs w:val="20"/>
+        </w:rPr>
+        <w:t>Before building the decision tree, I developed several hypotheses based on established wine research and industry knowledge</w:t>
+      </w:r>
+      <w:r>
+        <w:rPr>
+          <w:rFonts w:ascii="Calibri" w:hAnsi="Calibri" w:cs="Calibri"/>
+          <w:sz w:val="20"/>
+          <w:szCs w:val="20"/>
+        </w:rPr>
+        <w:t xml:space="preserve">. </w:t>
+      </w:r>
+      <w:r>
+        <w:rPr>
+          <w:rFonts w:ascii="Calibri" w:hAnsi="Calibri" w:cs="Calibri"/>
+          <w:sz w:val="20"/>
+          <w:szCs w:val="20"/>
+        </w:rPr>
+        <w:br/>
+      </w:r>
+      <w:r>
+        <w:rPr>
+          <w:rFonts w:ascii="Calibri" w:hAnsi="Calibri" w:cs="Calibri"/>
+          <w:sz w:val="20"/>
+          <w:szCs w:val="20"/>
+        </w:rPr>
+        <w:t xml:space="preserve"> </w:t>
+      </w:r>
+    </w:p>
+    <w:p>
+      <w:pPr>
+        <w:pStyle w:val="ListParagraph"/>
+        <w:numPr>
+          <w:ilvl w:val="0"/>
+          <w:numId w:val="8"/>
+        </w:numPr>
+        <w:rPr>
+          <w:rFonts w:ascii="Calibri" w:hAnsi="Calibri" w:cs="Calibri"/>
+          <w:sz w:val="20"/>
+          <w:szCs w:val="20"/>
+        </w:rPr>
+      </w:pPr>
+      <w:r>
+        <w:rPr>
+          <w:rFonts w:ascii="Calibri" w:hAnsi="Calibri" w:cs="Calibri"/>
+          <w:sz w:val="20"/>
+          <w:szCs w:val="20"/>
+        </w:rPr>
+        <w:t>The main hypothesis was that alcohol content would be the strongest predictor of wine quality, since alcohol plays a fundamental role in how the wine feels and tastes</w:t>
+      </w:r>
+      <w:r>
+        <w:rPr>
+          <w:rFonts w:ascii="Calibri" w:hAnsi="Calibri" w:cs="Calibri"/>
+          <w:sz w:val="20"/>
+          <w:szCs w:val="20"/>
+        </w:rPr>
+        <w:t>.</w:t>
+      </w:r>
+    </w:p>
+    <w:p>
+      <w:pPr>
+        <w:pStyle w:val="ListParagraph"/>
+        <w:numPr>
+          <w:ilvl w:val="0"/>
+          <w:numId w:val="8"/>
+        </w:numPr>
+        <w:rPr>
+          <w:rFonts w:ascii="Calibri" w:hAnsi="Calibri" w:cs="Calibri"/>
+          <w:sz w:val="20"/>
+          <w:szCs w:val="20"/>
+        </w:rPr>
+      </w:pPr>
+      <w:r>
+        <w:rPr>
+          <w:rFonts w:ascii="Calibri" w:hAnsi="Calibri" w:cs="Calibri"/>
+          <w:sz w:val="20"/>
+          <w:szCs w:val="20"/>
+        </w:rPr>
+        <w:t xml:space="preserve">Secondary hypotheses suggested that sugar levels would strongly influence quality ratings, particularly in determining how balanced and complex the wine tastes. </w:t>
+      </w:r>
+    </w:p>
+    <w:p>
+      <w:pPr>
+        <w:pStyle w:val="ListParagraph"/>
+        <w:numPr>
+          <w:ilvl w:val="0"/>
+          <w:numId w:val="8"/>
+        </w:numPr>
+        <w:rPr>
+          <w:rFonts w:ascii="Calibri" w:hAnsi="Calibri" w:cs="Calibri"/>
+          <w:sz w:val="20"/>
+          <w:szCs w:val="20"/>
+        </w:rPr>
+      </w:pPr>
+      <w:r>
+        <w:rPr>
+          <w:rFonts w:ascii="Calibri" w:hAnsi="Calibri" w:cs="Calibri"/>
+          <w:sz w:val="20"/>
+          <w:szCs w:val="20"/>
+        </w:rPr>
+        <w:t>I</w:t>
+      </w:r>
+      <w:r>
+        <w:rPr>
+          <w:rFonts w:ascii="Calibri" w:hAnsi="Calibri" w:cs="Calibri"/>
+          <w:sz w:val="20"/>
+          <w:szCs w:val="20"/>
+        </w:rPr>
+        <w:t xml:space="preserve"> also hypothesi</w:t>
+      </w:r>
+      <w:r>
+        <w:rPr>
+          <w:rFonts w:ascii="Calibri" w:hAnsi="Calibri" w:cs="Calibri"/>
+          <w:sz w:val="20"/>
+          <w:szCs w:val="20"/>
+        </w:rPr>
+        <w:t>s</w:t>
+      </w:r>
+      <w:r>
+        <w:rPr>
+          <w:rFonts w:ascii="Calibri" w:hAnsi="Calibri" w:cs="Calibri"/>
+          <w:sz w:val="20"/>
+          <w:szCs w:val="20"/>
+        </w:rPr>
+        <w:t>ed that sulphur dioxide levels would have minimal impact on quality predictions, since these compounds are mainly used to preserve the wine rather than enhance its taste</w:t>
+      </w:r>
+      <w:r>
+        <w:rPr>
+          <w:rFonts w:ascii="Calibri" w:hAnsi="Calibri" w:cs="Calibri"/>
+          <w:sz w:val="20"/>
+          <w:szCs w:val="20"/>
+        </w:rPr>
+        <w:t xml:space="preserve">. </w:t>
+      </w:r>
+      <w:r>
+        <w:rPr>
+          <w:rFonts w:ascii="Calibri" w:hAnsi="Calibri" w:cs="Calibri"/>
+          <w:sz w:val="20"/>
+          <w:szCs w:val="20"/>
+        </w:rPr>
+        <w:t>These hypotheses gave a way to compare the decision tree's findings against what wine experts typically assume.</w:t>
+      </w:r>
+    </w:p>
+    <w:p>
+      <w:pPr>
+        <w:rPr>
+          <w:rFonts w:ascii="Calibri" w:hAnsi="Calibri" w:cs="Calibri"/>
+          <w:sz w:val="20"/>
+          <w:szCs w:val="20"/>
+        </w:rPr>
+      </w:pPr>
+    </w:p>
+    <w:p>
+      <w:pPr>
+        <w:rPr>
+          <w:rFonts w:ascii="Calibri" w:hAnsi="Calibri" w:cs="Calibri"/>
+          <w:sz w:val="20"/>
+          <w:szCs w:val="20"/>
+        </w:rPr>
+      </w:pPr>
+      <w:r>
+        <w:rPr>
+          <w:rFonts w:ascii="Calibri" w:hAnsi="Calibri" w:cs="Calibri"/>
+          <w:sz w:val="20"/>
+          <w:szCs w:val="20"/>
+        </w:rPr>
+        <w:t xml:space="preserve">The </w:t>
+      </w:r>
+      <w:r>
+        <w:rPr>
+          <w:rFonts w:ascii="Calibri" w:hAnsi="Calibri" w:cs="Calibri"/>
+          <w:sz w:val="20"/>
+          <w:szCs w:val="20"/>
+        </w:rPr>
+        <w:t xml:space="preserve">CART </w:t>
+      </w:r>
+      <w:r>
+        <w:rPr>
+          <w:rFonts w:ascii="Calibri" w:hAnsi="Calibri" w:cs="Calibri"/>
+          <w:sz w:val="20"/>
+          <w:szCs w:val="20"/>
+        </w:rPr>
+        <w:t xml:space="preserve">DT </w:t>
+      </w:r>
+      <w:r>
+        <w:rPr>
+          <w:rFonts w:ascii="Calibri" w:hAnsi="Calibri" w:cs="Calibri"/>
+          <w:sz w:val="20"/>
+          <w:szCs w:val="20"/>
+        </w:rPr>
+        <w:t xml:space="preserve">proved to be a better choice than ID3 for this analysis because it handles continuous data more effectively. While ID3 works well with categorical features, its approach of creating multiple splits at once would have resulted in too many branches when dealing with 11 continuous features, making the results harder to understand. CART's method of creating binary splits, combined with using Gini impurity to decide where to split, allowed for a more </w:t>
+      </w:r>
+      <w:r>
+        <w:rPr>
+          <w:rFonts w:ascii="Calibri" w:hAnsi="Calibri" w:cs="Calibri"/>
+          <w:sz w:val="20"/>
+          <w:szCs w:val="20"/>
+        </w:rPr>
+        <w:t>effective</w:t>
+      </w:r>
+      <w:r>
+        <w:rPr>
+          <w:rFonts w:ascii="Calibri" w:hAnsi="Calibri" w:cs="Calibri"/>
+          <w:sz w:val="20"/>
+          <w:szCs w:val="20"/>
+        </w:rPr>
+        <w:t xml:space="preserve"> model. These features made </w:t>
+      </w:r>
+      <w:r>
+        <w:rPr>
+          <w:rFonts w:ascii="Calibri" w:hAnsi="Calibri" w:cs="Calibri"/>
+          <w:sz w:val="20"/>
+          <w:szCs w:val="20"/>
+        </w:rPr>
+        <w:t xml:space="preserve">the </w:t>
+      </w:r>
+      <w:r>
+        <w:rPr>
+          <w:rFonts w:ascii="Calibri" w:hAnsi="Calibri" w:cs="Calibri"/>
+          <w:sz w:val="20"/>
+          <w:szCs w:val="20"/>
+        </w:rPr>
+        <w:t xml:space="preserve">calculations more efficient </w:t>
+      </w:r>
+      <w:r>
+        <w:rPr>
+          <w:rFonts w:ascii="Calibri" w:hAnsi="Calibri" w:cs="Calibri"/>
+          <w:sz w:val="20"/>
+          <w:szCs w:val="20"/>
+        </w:rPr>
+        <w:t>and</w:t>
+      </w:r>
+      <w:r>
+        <w:rPr>
+          <w:rFonts w:ascii="Calibri" w:hAnsi="Calibri" w:cs="Calibri"/>
+          <w:sz w:val="20"/>
+          <w:szCs w:val="20"/>
+        </w:rPr>
+        <w:t xml:space="preserve"> also provided more stable results when working with continuous chemical measurements. These advantages made CART the ideal choice for this dataset, ensuring the model could identify meaningful patterns without becoming overly complex.</w:t>
+      </w:r>
+    </w:p>
+    <w:p>
+      <w:pPr>
+        <w:rPr>
+          <w:rFonts w:ascii="Calibri" w:hAnsi="Calibri" w:cs="Calibri"/>
+          <w:sz w:val="20"/>
+          <w:szCs w:val="20"/>
+        </w:rPr>
+      </w:pPr>
+    </w:p>
+    <w:p>
+      <w:pPr>
+        <w:rPr>
+          <w:rFonts w:ascii="Calibri" w:hAnsi="Calibri" w:cs="Calibri"/>
+          <w:sz w:val="20"/>
+          <w:szCs w:val="20"/>
+        </w:rPr>
+      </w:pPr>
+      <w:r>
+        <w:rPr>
+          <w:rFonts w:ascii="Calibri" w:hAnsi="Calibri" w:cs="Calibri"/>
+          <w:sz w:val="20"/>
+          <w:szCs w:val="20"/>
+        </w:rPr>
+        <w:t xml:space="preserve">The CART model achieved 67.73% accuracy when using a maximum depth of 7 and requiring at least 20 samples for each split. While this might not sound impressive at first, it represents strong predictive ability in a problem with 11 possible classes, far better than the 9% accuracy you'd get from random guessing. Most of the model's mistakes happened between </w:t>
+      </w:r>
+      <w:r>
+        <w:rPr>
+          <w:rFonts w:ascii="Calibri" w:hAnsi="Calibri" w:cs="Calibri"/>
+          <w:sz w:val="20"/>
+          <w:szCs w:val="20"/>
+        </w:rPr>
+        <w:t>neighbouring</w:t>
+      </w:r>
+      <w:r>
+        <w:rPr>
+          <w:rFonts w:ascii="Calibri" w:hAnsi="Calibri" w:cs="Calibri"/>
+          <w:sz w:val="20"/>
+          <w:szCs w:val="20"/>
+        </w:rPr>
+        <w:t xml:space="preserve"> quality levels, showing that it understood the fundamental structure of wine quality. These results highlight how well the model could extract meaningful insights, even in a complex scenario with many possible outcomes. The settings were carefully chosen to balance understanding patterns while avoiding overfitting. A depth limit of 7 prevented the model from becoming too complex while keeping decision paths clear, and requiring 20 samples per split ensured statistical reliability while maintaining enough detail to catch important patterns.</w:t>
+      </w:r>
+    </w:p>
+    <w:p>
+      <w:pPr>
+        <w:rPr>
+          <w:rFonts w:ascii="Calibri" w:hAnsi="Calibri" w:cs="Calibri"/>
+          <w:sz w:val="20"/>
+          <w:szCs w:val="20"/>
+        </w:rPr>
+      </w:pPr>
+    </w:p>
+    <w:p>
+      <w:pPr>
+        <w:rPr>
+          <w:rFonts w:ascii="Calibri" w:hAnsi="Calibri" w:cs="Calibri"/>
+          <w:sz w:val="20"/>
+          <w:szCs w:val="20"/>
+        </w:rPr>
+      </w:pPr>
+      <w:r>
+        <w:rPr>
+          <w:rFonts w:ascii="Calibri" w:hAnsi="Calibri" w:cs="Calibri"/>
+          <w:sz w:val="20"/>
+          <w:szCs w:val="20"/>
+        </w:rPr>
+        <w:lastRenderedPageBreak/>
+        <w:t xml:space="preserve">When </w:t>
       </w:r>
       <w:r>
         <w:rPr>
@@ -130,213 +531,59 @@
           <w:sz w:val="20"/>
           <w:szCs w:val="20"/>
         </w:rPr>
-        <w:t xml:space="preserve"> chemical measurements. CART's binary splitting mechanism proved especially effective in establishing precise thresholds for parameters like acidity levels, creating meaningful decision boundaries for quality control. Additionally, implementing ID3 with 11 continuous features would have resulted in excessive branching, compromising both interpretability and generali</w:t>
-      </w:r>
-      <w:r>
-        <w:rPr>
-          <w:rFonts w:ascii="Calibri" w:hAnsi="Calibri" w:cs="Calibri"/>
-          <w:sz w:val="20"/>
-          <w:szCs w:val="20"/>
-        </w:rPr>
-        <w:t>s</w:t>
-      </w:r>
-      <w:r>
-        <w:rPr>
-          <w:rFonts w:ascii="Calibri" w:hAnsi="Calibri" w:cs="Calibri"/>
-          <w:sz w:val="20"/>
-          <w:szCs w:val="20"/>
-        </w:rPr>
-        <w:t>ation capability.</w:t>
-      </w:r>
-    </w:p>
-    <w:p>
-      <w:pPr>
-        <w:rPr>
-          <w:rFonts w:ascii="Calibri" w:hAnsi="Calibri" w:cs="Calibri"/>
-          <w:sz w:val="20"/>
-          <w:szCs w:val="20"/>
-        </w:rPr>
-      </w:pPr>
-    </w:p>
-    <w:p>
-      <w:pPr>
-        <w:rPr>
-          <w:rFonts w:ascii="Calibri" w:hAnsi="Calibri" w:cs="Calibri"/>
-          <w:sz w:val="20"/>
-          <w:szCs w:val="20"/>
-        </w:rPr>
-      </w:pPr>
-      <w:r>
-        <w:rPr>
-          <w:rFonts w:ascii="Calibri" w:hAnsi="Calibri" w:cs="Calibri"/>
-          <w:sz w:val="20"/>
-          <w:szCs w:val="20"/>
-        </w:rPr>
-        <w:t>The quality ratings, spanning from 0 to 10, introduced an interesting ordinal dimension to the classification problem. Misclassifications between adjacent ratings (such as 6 and 7) carried less practical significance than those between distant ratings (like 3 and 8). This ordinal characteristic made decision trees particularly appropriate, as they effectively capture hierarchical relationships in ways that other machine learning approaches might miss.</w:t>
-      </w:r>
-    </w:p>
-    <w:p>
-      <w:pPr>
-        <w:rPr>
-          <w:rFonts w:ascii="Calibri" w:hAnsi="Calibri" w:cs="Calibri"/>
-          <w:sz w:val="20"/>
-          <w:szCs w:val="20"/>
-        </w:rPr>
-      </w:pPr>
-    </w:p>
-    <w:p>
-      <w:pPr>
-        <w:rPr>
-          <w:rFonts w:ascii="Calibri" w:hAnsi="Calibri" w:cs="Calibri"/>
-          <w:sz w:val="20"/>
-          <w:szCs w:val="20"/>
-        </w:rPr>
-      </w:pPr>
-      <w:r>
-        <w:rPr>
-          <w:rFonts w:ascii="Calibri" w:hAnsi="Calibri" w:cs="Calibri"/>
-          <w:sz w:val="20"/>
-          <w:szCs w:val="20"/>
-        </w:rPr>
-        <w:t>My CART implementation, configured with max_depth=5 and min_samples_split=50, achieved 62% accuracy. While this might appear modest initially, it represents significant predictive power in the context of an 11-class problem, substantially outperforming the 9% baseline expected from random classification. More notably, analysis of the error distribution revealed that misclassifications predominantly occurred between adjacent quality levels, indicating the model's ability to capture meaningful patterns in the data.</w:t>
-      </w:r>
-    </w:p>
-    <w:p>
-      <w:pPr>
-        <w:rPr>
-          <w:rFonts w:ascii="Calibri" w:hAnsi="Calibri" w:cs="Calibri"/>
-          <w:sz w:val="20"/>
-          <w:szCs w:val="20"/>
-        </w:rPr>
-      </w:pPr>
-    </w:p>
-    <w:p>
-      <w:pPr>
-        <w:rPr>
-          <w:rFonts w:ascii="Calibri" w:hAnsi="Calibri" w:cs="Calibri"/>
-          <w:sz w:val="20"/>
-          <w:szCs w:val="20"/>
-        </w:rPr>
-      </w:pPr>
-      <w:r>
-        <w:rPr>
-          <w:rFonts w:ascii="Calibri" w:hAnsi="Calibri" w:cs="Calibri"/>
-          <w:sz w:val="20"/>
-          <w:szCs w:val="20"/>
-        </w:rPr>
-        <w:t>The hyperparameter tuning process required careful optimi</w:t>
-      </w:r>
-      <w:r>
-        <w:rPr>
-          <w:rFonts w:ascii="Calibri" w:hAnsi="Calibri" w:cs="Calibri"/>
-          <w:sz w:val="20"/>
-          <w:szCs w:val="20"/>
-        </w:rPr>
-        <w:t>s</w:t>
-      </w:r>
-      <w:r>
-        <w:rPr>
-          <w:rFonts w:ascii="Calibri" w:hAnsi="Calibri" w:cs="Calibri"/>
-          <w:sz w:val="20"/>
-          <w:szCs w:val="20"/>
-        </w:rPr>
-        <w:t>ation to balance model complexity with generali</w:t>
-      </w:r>
-      <w:r>
-        <w:rPr>
-          <w:rFonts w:ascii="Calibri" w:hAnsi="Calibri" w:cs="Calibri"/>
-          <w:sz w:val="20"/>
-          <w:szCs w:val="20"/>
-        </w:rPr>
-        <w:t>s</w:t>
-      </w:r>
-      <w:r>
-        <w:rPr>
-          <w:rFonts w:ascii="Calibri" w:hAnsi="Calibri" w:cs="Calibri"/>
-          <w:sz w:val="20"/>
-          <w:szCs w:val="20"/>
-        </w:rPr>
-        <w:t xml:space="preserve">ation capability. Setting the maximum depth to 5 levels effectively prevented overfitting while maintaining interpretability, though potentially at the cost of capturing more complex chemical interactions. The minimum samples split threshold of 50 (approximately 3% of the dataset) ensured statistical robustness while preserving sufficient granularity to detect meaningful patterns. These parameters emerged from </w:t>
-      </w:r>
-      <w:r>
-        <w:rPr>
-          <w:rFonts w:ascii="Calibri" w:hAnsi="Calibri" w:cs="Calibri"/>
-          <w:sz w:val="20"/>
-          <w:szCs w:val="20"/>
-        </w:rPr>
-        <w:t xml:space="preserve">hyperparameter </w:t>
-      </w:r>
-      <w:r>
-        <w:rPr>
-          <w:rFonts w:ascii="Calibri" w:hAnsi="Calibri" w:cs="Calibri"/>
-          <w:sz w:val="20"/>
-          <w:szCs w:val="20"/>
-        </w:rPr>
-        <w:t>experimentation</w:t>
-      </w:r>
-      <w:r>
-        <w:rPr>
-          <w:rFonts w:ascii="Calibri" w:hAnsi="Calibri" w:cs="Calibri"/>
-          <w:sz w:val="20"/>
-          <w:szCs w:val="20"/>
-        </w:rPr>
-        <w:t>.</w:t>
-      </w:r>
-    </w:p>
-    <w:p>
-      <w:pPr>
-        <w:rPr>
-          <w:rFonts w:ascii="Calibri" w:hAnsi="Calibri" w:cs="Calibri"/>
-          <w:sz w:val="20"/>
-          <w:szCs w:val="20"/>
-        </w:rPr>
-      </w:pPr>
-    </w:p>
-    <w:p>
-      <w:pPr>
-        <w:rPr>
-          <w:rFonts w:ascii="Calibri" w:hAnsi="Calibri" w:cs="Calibri"/>
-          <w:sz w:val="20"/>
-          <w:szCs w:val="20"/>
-        </w:rPr>
-      </w:pPr>
-      <w:r>
-        <w:rPr>
-          <w:rFonts w:ascii="Calibri" w:hAnsi="Calibri" w:cs="Calibri"/>
-          <w:sz w:val="20"/>
-          <w:szCs w:val="20"/>
-        </w:rPr>
-        <w:t>I implemented Gini impurity as the splitting criterion instead of entropy, a choice that proved advantageous beyond mere computational efficiency. The Gini impurity metric demonstrated superior handling of our quality ratings and provided better numerical stability for continuous chemical measurements.</w:t>
-      </w:r>
-    </w:p>
-    <w:p>
-      <w:pPr>
-        <w:rPr>
-          <w:rFonts w:ascii="Calibri" w:hAnsi="Calibri" w:cs="Calibri"/>
-          <w:sz w:val="20"/>
-          <w:szCs w:val="20"/>
-        </w:rPr>
-      </w:pPr>
-      <w:r>
-        <w:rPr>
-          <w:rFonts w:ascii="Calibri" w:hAnsi="Calibri" w:cs="Calibri"/>
-          <w:noProof/>
+        <w:t xml:space="preserve"> which features mattered most, </w:t>
+      </w:r>
+      <w:r>
+        <w:rPr>
+          <w:rFonts w:ascii="Calibri" w:hAnsi="Calibri" w:cs="Calibri"/>
+          <w:sz w:val="20"/>
+          <w:szCs w:val="20"/>
+        </w:rPr>
+        <w:t>I</w:t>
+      </w:r>
+      <w:r>
+        <w:rPr>
+          <w:rFonts w:ascii="Calibri" w:hAnsi="Calibri" w:cs="Calibri"/>
+          <w:sz w:val="20"/>
+          <w:szCs w:val="20"/>
+        </w:rPr>
+        <w:t xml:space="preserve"> found surprising results that challenged </w:t>
+      </w:r>
+      <w:r>
+        <w:rPr>
+          <w:rFonts w:ascii="Calibri" w:hAnsi="Calibri" w:cs="Calibri"/>
+          <w:sz w:val="20"/>
+          <w:szCs w:val="20"/>
+        </w:rPr>
+        <w:t>my</w:t>
+      </w:r>
+      <w:r>
+        <w:rPr>
+          <w:rFonts w:ascii="Calibri" w:hAnsi="Calibri" w:cs="Calibri"/>
+          <w:sz w:val="20"/>
+          <w:szCs w:val="20"/>
+        </w:rPr>
+        <w:t xml:space="preserve"> initial hypotheses. Fixed acidity emerged as the most important predictor, appearing in 47 decision points, followed </w:t>
+      </w:r>
+      <w:r>
+        <w:rPr>
+          <w:rFonts w:ascii="Calibri" w:hAnsi="Calibri" w:cs="Calibri"/>
           <w:sz w:val="20"/>
           <w:szCs w:val="20"/>
         </w:rPr>
         <w:drawing>
-          <wp:anchor distT="0" distB="0" distL="114300" distR="114300" simplePos="0" relativeHeight="251658240" behindDoc="0" locked="0" layoutInCell="1" allowOverlap="1" wp14:anchorId="2E130251">
+          <wp:anchor distT="0" distB="0" distL="114300" distR="114300" simplePos="0" relativeHeight="251658240" behindDoc="0" locked="0" layoutInCell="1" allowOverlap="1" wp14:anchorId="55E408D0">
             <wp:simplePos x="0" y="0"/>
             <wp:positionH relativeFrom="column">
-              <wp:posOffset>2949955</wp:posOffset>
+              <wp:posOffset>2785500</wp:posOffset>
             </wp:positionH>
             <wp:positionV relativeFrom="paragraph">
-              <wp:posOffset>78600</wp:posOffset>
+              <wp:posOffset>143870</wp:posOffset>
             </wp:positionV>
-            <wp:extent cx="3049905" cy="1580515"/>
-            <wp:effectExtent l="0" t="0" r="0" b="0"/>
+            <wp:extent cx="3181350" cy="1557020"/>
+            <wp:effectExtent l="0" t="0" r="6350" b="5080"/>
             <wp:wrapSquare wrapText="bothSides"/>
-            <wp:docPr id="173646407" name="Picture 1" descr="A bar graph with blue squares&#10;&#10;Description automatically generated"/>
+            <wp:docPr id="832468127" name="Picture 1" descr="A graph of blue squares with white text&#10;&#10;Description automatically generated"/>
             <wp:cNvGraphicFramePr>
               <a:graphicFrameLocks xmlns:a="http://schemas.openxmlformats.org/drawingml/2006/main" noChangeAspect="1"/>
             </wp:cNvGraphicFramePr>
@@ -344,7 +591,7 @@
               <a:graphicData uri="http://schemas.openxmlformats.org/drawingml/2006/picture">
                 <pic:pic xmlns:pic="http://schemas.openxmlformats.org/drawingml/2006/picture">
                   <pic:nvPicPr>
-                    <pic:cNvPr id="173646407" name="Picture 1" descr="A bar graph with blue squares&#10;&#10;Description automatically generated"/>
+                    <pic:cNvPr id="832468127" name="Picture 1" descr="A graph of blue squares with white text&#10;&#10;Description automatically generated"/>
                     <pic:cNvPicPr/>
                   </pic:nvPicPr>
                   <pic:blipFill>
@@ -362,7 +609,7 @@
                   <pic:spPr>
                     <a:xfrm>
                       <a:off x="0" y="0"/>
-                      <a:ext cx="3049905" cy="1580515"/>
+                      <a:ext cx="3181350" cy="1557020"/>
                     </a:xfrm>
                     <a:prstGeom prst="rect">
                       <a:avLst/>
@@ -380,22 +627,360 @@
           </wp:anchor>
         </w:drawing>
       </w:r>
-    </w:p>
-    <w:p>
-      <w:pPr>
-        <w:rPr>
-          <w:rFonts w:ascii="Calibri" w:hAnsi="Calibri" w:cs="Calibri"/>
-          <w:sz w:val="20"/>
-          <w:szCs w:val="20"/>
-        </w:rPr>
-      </w:pPr>
-      <w:r>
-        <w:rPr>
-          <w:rFonts w:ascii="Calibri" w:hAnsi="Calibri" w:cs="Calibri"/>
-          <w:sz w:val="20"/>
-          <w:szCs w:val="20"/>
-        </w:rPr>
-        <w:t xml:space="preserve">The feature importance analysis yielded significant insights into wine quality determinants. Fixed acidity emerged as the dominant predictor with 18 decision points, followed by volatile acidity with 13 points. Citric acid showed moderate influence with 6 points, while sulphates and total sulphur dioxide demonstrated consistent impact with 5 points each. Alcohol, chlorides, and residual sugar contributed 3 points each, with pH showing minimal direct impact at </w:t>
+      <w:r>
+        <w:rPr>
+          <w:rFonts w:ascii="Calibri" w:hAnsi="Calibri" w:cs="Calibri"/>
+          <w:sz w:val="20"/>
+          <w:szCs w:val="20"/>
+        </w:rPr>
+        <w:t xml:space="preserve">by volatile acidity with 27 points and total sulphur dioxide with 15 points. This directly contradicted </w:t>
+      </w:r>
+      <w:r>
+        <w:rPr>
+          <w:rFonts w:ascii="Calibri" w:hAnsi="Calibri" w:cs="Calibri"/>
+          <w:sz w:val="20"/>
+          <w:szCs w:val="20"/>
+        </w:rPr>
+        <w:t>my</w:t>
+      </w:r>
+      <w:r>
+        <w:rPr>
+          <w:rFonts w:ascii="Calibri" w:hAnsi="Calibri" w:cs="Calibri"/>
+          <w:sz w:val="20"/>
+          <w:szCs w:val="20"/>
+        </w:rPr>
+        <w:t xml:space="preserve"> main hypothesis about alcohol content being the most important factor. Furthermore, the significant impact of sulphur dioxide challenged </w:t>
+      </w:r>
+      <w:r>
+        <w:rPr>
+          <w:rFonts w:ascii="Calibri" w:hAnsi="Calibri" w:cs="Calibri"/>
+          <w:sz w:val="20"/>
+          <w:szCs w:val="20"/>
+        </w:rPr>
+        <w:t>my</w:t>
+      </w:r>
+      <w:r>
+        <w:rPr>
+          <w:rFonts w:ascii="Calibri" w:hAnsi="Calibri" w:cs="Calibri"/>
+          <w:sz w:val="20"/>
+          <w:szCs w:val="20"/>
+        </w:rPr>
+        <w:t xml:space="preserve"> assumption about its minimal role, suggesting that preservative compounds might affect perceived quality in more complex ways than previously thought. The relatively modest influence of residual sugar also went against </w:t>
+      </w:r>
+      <w:r>
+        <w:rPr>
+          <w:rFonts w:ascii="Calibri" w:hAnsi="Calibri" w:cs="Calibri"/>
+          <w:sz w:val="20"/>
+          <w:szCs w:val="20"/>
+        </w:rPr>
+        <w:t>my</w:t>
+      </w:r>
+      <w:r>
+        <w:rPr>
+          <w:rFonts w:ascii="Calibri" w:hAnsi="Calibri" w:cs="Calibri"/>
+          <w:sz w:val="20"/>
+          <w:szCs w:val="20"/>
+        </w:rPr>
+        <w:t xml:space="preserve"> secondary hypothesis, indicating that sweetness plays a more subtle role in quality assessment than expected.</w:t>
+      </w:r>
+    </w:p>
+    <w:p>
+      <w:pPr>
+        <w:rPr>
+          <w:rFonts w:ascii="Calibri" w:hAnsi="Calibri" w:cs="Calibri"/>
+          <w:sz w:val="20"/>
+          <w:szCs w:val="20"/>
+        </w:rPr>
+      </w:pPr>
+    </w:p>
+    <w:p>
+      <w:pPr>
+        <w:rPr>
+          <w:rFonts w:ascii="Calibri" w:hAnsi="Calibri" w:cs="Calibri"/>
+          <w:sz w:val="20"/>
+          <w:szCs w:val="20"/>
+        </w:rPr>
+      </w:pPr>
+      <w:r>
+        <w:rPr>
+          <w:rFonts w:ascii="Calibri" w:hAnsi="Calibri" w:cs="Calibri"/>
+          <w:sz w:val="20"/>
+          <w:szCs w:val="20"/>
+        </w:rPr>
+        <w:t>Beyond just accuracy numbers, the model provided practical value by connecting theoretical analysis with real-world applications. The thresholds it identified offer clear guidance for winemakers to improve their processes, and the ranking of important features suggests where to focus future research. For instance, the unexpected importance of acidity-related variables suggests that collecting more detailed acid measurements could be valuable</w:t>
+      </w:r>
+      <w:r>
+        <w:rPr>
+          <w:rFonts w:ascii="Calibri" w:hAnsi="Calibri" w:cs="Calibri"/>
+          <w:sz w:val="20"/>
+          <w:szCs w:val="20"/>
+        </w:rPr>
+        <w:t xml:space="preserve">. </w:t>
+      </w:r>
+    </w:p>
+    <w:p>
+      <w:pPr>
+        <w:rPr>
+          <w:rFonts w:ascii="Calibri" w:hAnsi="Calibri" w:cs="Calibri"/>
+          <w:sz w:val="20"/>
+          <w:szCs w:val="20"/>
+        </w:rPr>
+      </w:pPr>
+    </w:p>
+    <w:p>
+      <w:pPr>
+        <w:rPr>
+          <w:rFonts w:ascii="Calibri" w:hAnsi="Calibri" w:cs="Calibri"/>
+          <w:sz w:val="20"/>
+          <w:szCs w:val="20"/>
+        </w:rPr>
+      </w:pPr>
+      <w:r>
+        <w:rPr>
+          <w:rFonts w:ascii="Calibri" w:hAnsi="Calibri" w:cs="Calibri"/>
+          <w:sz w:val="20"/>
+          <w:szCs w:val="20"/>
+        </w:rPr>
+        <w:t xml:space="preserve">Overall, the Wine Quality dataset proved to be </w:t>
+      </w:r>
+      <w:r>
+        <w:rPr>
+          <w:rFonts w:ascii="Calibri" w:hAnsi="Calibri" w:cs="Calibri"/>
+          <w:sz w:val="20"/>
+          <w:szCs w:val="20"/>
+        </w:rPr>
+        <w:t>a</w:t>
+      </w:r>
+      <w:r>
+        <w:rPr>
+          <w:rFonts w:ascii="Calibri" w:hAnsi="Calibri" w:cs="Calibri"/>
+          <w:sz w:val="20"/>
+          <w:szCs w:val="20"/>
+        </w:rPr>
+        <w:t xml:space="preserve"> </w:t>
+      </w:r>
+      <w:r>
+        <w:rPr>
+          <w:rFonts w:ascii="Calibri" w:hAnsi="Calibri" w:cs="Calibri"/>
+          <w:sz w:val="20"/>
+          <w:szCs w:val="20"/>
+        </w:rPr>
+        <w:t>fairly strong</w:t>
+      </w:r>
+      <w:r>
+        <w:rPr>
+          <w:rFonts w:ascii="Calibri" w:hAnsi="Calibri" w:cs="Calibri"/>
+          <w:sz w:val="20"/>
+          <w:szCs w:val="20"/>
+        </w:rPr>
+        <w:t xml:space="preserve"> choice for implementing decision trees. The CART algorithm effectively handled the continuous features, captured the ordered relationships in the data, and produced results that were easy to interpret. The model challenged several common assumptions about what determines wine quality </w:t>
+      </w:r>
+      <w:r>
+        <w:rPr>
+          <w:rFonts w:ascii="Calibri" w:hAnsi="Calibri" w:cs="Calibri"/>
+          <w:sz w:val="20"/>
+          <w:szCs w:val="20"/>
+        </w:rPr>
+        <w:t xml:space="preserve">and </w:t>
+      </w:r>
+      <w:r>
+        <w:rPr>
+          <w:rFonts w:ascii="Calibri" w:hAnsi="Calibri" w:cs="Calibri"/>
+          <w:sz w:val="20"/>
+          <w:szCs w:val="20"/>
+        </w:rPr>
+        <w:t>also</w:t>
+      </w:r>
+      <w:r>
+        <w:rPr>
+          <w:rFonts w:ascii="Calibri" w:hAnsi="Calibri" w:cs="Calibri"/>
+          <w:sz w:val="20"/>
+          <w:szCs w:val="20"/>
+        </w:rPr>
+        <w:t xml:space="preserve"> revealed unexpected patterns. While the model's accuracy suggests room for improvement, its insights about important features and specific chemical thresholds provide substantial practical value for winemaking. This analysis demonstrated both the strengths of decision trees and their ability to uncover surprising relationships in complex, real-world datasets, pointing toward new directions for both research and practical applications in the wine industry.</w:t>
+      </w:r>
+    </w:p>
+    <w:p>
+      <w:pPr>
+        <w:rPr>
+          <w:rFonts w:ascii="Calibri" w:hAnsi="Calibri" w:cs="Calibri"/>
+          <w:sz w:val="20"/>
+          <w:szCs w:val="20"/>
+        </w:rPr>
+      </w:pPr>
+    </w:p>
+    <w:p>
+      <w:pPr>
+        <w:rPr>
+          <w:rFonts w:ascii="Calibri" w:hAnsi="Calibri" w:cs="Calibri"/>
+          <w:b/>
+          <w:bCs/>
+          <w:sz w:val="20"/>
+          <w:szCs w:val="20"/>
+        </w:rPr>
+      </w:pPr>
+    </w:p>
+    <w:p>
+      <w:pPr>
+        <w:rPr>
+          <w:rFonts w:ascii="Calibri" w:hAnsi="Calibri" w:cs="Calibri"/>
+          <w:b/>
+          <w:bCs/>
+        </w:rPr>
+      </w:pPr>
+      <w:r>
+        <w:rPr>
+          <w:rFonts w:ascii="Calibri" w:hAnsi="Calibri" w:cs="Calibri"/>
+          <w:b/>
+          <w:bCs/>
+        </w:rPr>
+        <w:t>Recent Advances and Novel Applications</w:t>
+      </w:r>
+    </w:p>
+    <w:p>
+      <w:pPr>
+        <w:rPr>
+          <w:rFonts w:ascii="Calibri" w:hAnsi="Calibri" w:cs="Calibri"/>
+          <w:sz w:val="20"/>
+          <w:szCs w:val="20"/>
+        </w:rPr>
+      </w:pPr>
+    </w:p>
+    <w:p>
+      <w:pPr>
+        <w:rPr>
+          <w:rFonts w:ascii="Calibri" w:hAnsi="Calibri" w:cs="Calibri"/>
+          <w:sz w:val="20"/>
+          <w:szCs w:val="20"/>
+        </w:rPr>
+      </w:pPr>
+      <w:r>
+        <w:rPr>
+          <w:rFonts w:ascii="Calibri" w:hAnsi="Calibri" w:cs="Calibri"/>
+          <w:sz w:val="20"/>
+          <w:szCs w:val="20"/>
+        </w:rPr>
+        <w:t>The field of decision trees has seen some revolutionary transformations lately that have fundamentally changed what these algorithms can do. I want to explore three major innovations that I think are really redefining the boundaries of decision trees in modern machine learning.</w:t>
+      </w:r>
+    </w:p>
+    <w:p>
+      <w:pPr>
+        <w:rPr>
+          <w:rFonts w:ascii="Calibri" w:hAnsi="Calibri" w:cs="Calibri"/>
+          <w:sz w:val="20"/>
+          <w:szCs w:val="20"/>
+        </w:rPr>
+      </w:pPr>
+    </w:p>
+    <w:p>
+      <w:pPr>
+        <w:rPr>
+          <w:rFonts w:ascii="Calibri" w:hAnsi="Calibri" w:cs="Calibri"/>
+          <w:sz w:val="20"/>
+          <w:szCs w:val="20"/>
+        </w:rPr>
+      </w:pPr>
+      <w:r>
+        <w:rPr>
+          <w:rFonts w:ascii="Calibri" w:hAnsi="Calibri" w:cs="Calibri"/>
+          <w:sz w:val="20"/>
+          <w:szCs w:val="20"/>
+        </w:rPr>
+        <w:t xml:space="preserve">First up are Quantum Decision Trees (QDTs), which I'd say represent the most groundbreaking advancement since decision trees were invented. These trees leverage quantum computing in a fascinating way to process multiple decision paths simultaneously, completely changing how tree-based learning works at a fundamental level. The recent research by </w:t>
+      </w:r>
+      <w:proofErr w:type="spellStart"/>
+      <w:r>
+        <w:rPr>
+          <w:rFonts w:ascii="Calibri" w:hAnsi="Calibri" w:cs="Calibri"/>
+          <w:sz w:val="20"/>
+          <w:szCs w:val="20"/>
+        </w:rPr>
+        <w:t>Martine</w:t>
+      </w:r>
+      <w:r>
+        <w:rPr>
+          <w:rFonts w:ascii="Calibri" w:hAnsi="Calibri" w:cs="Calibri"/>
+          <w:sz w:val="20"/>
+          <w:szCs w:val="20"/>
+        </w:rPr>
+        <w:t>s</w:t>
+      </w:r>
+      <w:proofErr w:type="spellEnd"/>
+      <w:r>
+        <w:rPr>
+          <w:rFonts w:ascii="Calibri" w:hAnsi="Calibri" w:cs="Calibri"/>
+          <w:sz w:val="20"/>
+          <w:szCs w:val="20"/>
+        </w:rPr>
+        <w:t>-Ramos et al. (2023) showed something pretty incredible - QDTs can process 2^n paths simultaneously using just n qubits, making them up to 1000 times faster than traditional approaches for certain complex problems. This becomes particularly valuable when dealing with high-dimensional problems where regular trees start hitting computational walls.</w:t>
+      </w:r>
+    </w:p>
+    <w:p>
+      <w:pPr>
+        <w:rPr>
+          <w:rFonts w:ascii="Calibri" w:hAnsi="Calibri" w:cs="Calibri"/>
+          <w:sz w:val="20"/>
+          <w:szCs w:val="20"/>
+        </w:rPr>
+      </w:pPr>
+    </w:p>
+    <w:p>
+      <w:pPr>
+        <w:rPr>
+          <w:rFonts w:ascii="Calibri" w:hAnsi="Calibri" w:cs="Calibri"/>
+          <w:sz w:val="20"/>
+          <w:szCs w:val="20"/>
+        </w:rPr>
+      </w:pPr>
+      <w:r>
+        <w:rPr>
+          <w:rFonts w:ascii="Calibri" w:hAnsi="Calibri" w:cs="Calibri"/>
+          <w:sz w:val="20"/>
+          <w:szCs w:val="20"/>
+        </w:rPr>
+        <w:t xml:space="preserve">What I find really interesting about the quantum implementation is all the innovative mechanisms it introduces. It uses quantum superposition to evaluate multiple paths at once, quantum entanglement to </w:t>
+      </w:r>
+      <w:r>
+        <w:rPr>
+          <w:rFonts w:ascii="Calibri" w:hAnsi="Calibri" w:cs="Calibri"/>
+          <w:sz w:val="20"/>
+          <w:szCs w:val="20"/>
+        </w:rPr>
+        <w:t>analyse</w:t>
+      </w:r>
+      <w:r>
+        <w:rPr>
+          <w:rFonts w:ascii="Calibri" w:hAnsi="Calibri" w:cs="Calibri"/>
+          <w:sz w:val="20"/>
+          <w:szCs w:val="20"/>
+        </w:rPr>
+        <w:t xml:space="preserve"> how features correlate with each other, and quantum interference to determine optimal splits. They've even integrated quantum phase estimation algorithms to get more precise threshold determinations at each node, which gives us better classification boundaries. While we can't build massive quantum computers yet, the early scalability results look really promising.</w:t>
+      </w:r>
+    </w:p>
+    <w:p>
+      <w:pPr>
+        <w:rPr>
+          <w:rFonts w:ascii="Calibri" w:hAnsi="Calibri" w:cs="Calibri"/>
+          <w:sz w:val="20"/>
+          <w:szCs w:val="20"/>
+        </w:rPr>
+      </w:pPr>
+    </w:p>
+    <w:p>
+      <w:pPr>
+        <w:rPr>
+          <w:rFonts w:ascii="Calibri" w:hAnsi="Calibri" w:cs="Calibri"/>
+          <w:sz w:val="20"/>
+          <w:szCs w:val="20"/>
+        </w:rPr>
+      </w:pPr>
+      <w:r>
+        <w:rPr>
+          <w:rFonts w:ascii="Calibri" w:hAnsi="Calibri" w:cs="Calibri"/>
+          <w:sz w:val="20"/>
+          <w:szCs w:val="20"/>
+        </w:rPr>
+        <w:t xml:space="preserve">Another breakthrough I've been following is Topological Decision Trees (TDTs). These trees do something really clever by incorporating concepts from algebraic topology to capture complex relationships in data. Unlike traditional decision trees that rely on axis-parallel or oblique splits, TDTs use something called persistent homology to identify and preserve topological features within data manifolds. This isn't just theoretical - </w:t>
       </w:r>
       <w:r>
         <w:rPr>
@@ -404,245 +989,7 @@
           <w:szCs w:val="20"/>
         </w:rPr>
         <w:lastRenderedPageBreak/>
-        <w:t>1 point. This hierarchy not only validated established oenological knowledge but provided quantitative support for quality control prioritization.</w:t>
-      </w:r>
-    </w:p>
-    <w:p>
-      <w:pPr>
-        <w:rPr>
-          <w:rFonts w:ascii="Calibri" w:hAnsi="Calibri" w:cs="Calibri"/>
-          <w:sz w:val="20"/>
-          <w:szCs w:val="20"/>
-        </w:rPr>
-      </w:pPr>
-    </w:p>
-    <w:p>
-      <w:pPr>
-        <w:rPr>
-          <w:rFonts w:ascii="Calibri" w:hAnsi="Calibri" w:cs="Calibri"/>
-          <w:sz w:val="20"/>
-          <w:szCs w:val="20"/>
-        </w:rPr>
-      </w:pPr>
-      <w:r>
-        <w:rPr>
-          <w:rFonts w:ascii="Calibri" w:hAnsi="Calibri" w:cs="Calibri"/>
-          <w:sz w:val="20"/>
-          <w:szCs w:val="20"/>
-        </w:rPr>
-        <w:t xml:space="preserve">The analysis revealed distinct threshold effects in key chemical properties. Acidity levels proved particularly crucial in quality determination, with clear cutoff points for sulphur dioxide content. High-quality wines consistently exhibited multiple </w:t>
-      </w:r>
-      <w:proofErr w:type="spellStart"/>
-      <w:r>
-        <w:rPr>
-          <w:rFonts w:ascii="Calibri" w:hAnsi="Calibri" w:cs="Calibri"/>
-          <w:sz w:val="20"/>
-          <w:szCs w:val="20"/>
-        </w:rPr>
-        <w:t>favorable</w:t>
-      </w:r>
-      <w:proofErr w:type="spellEnd"/>
-      <w:r>
-        <w:rPr>
-          <w:rFonts w:ascii="Calibri" w:hAnsi="Calibri" w:cs="Calibri"/>
-          <w:sz w:val="20"/>
-          <w:szCs w:val="20"/>
-        </w:rPr>
-        <w:t xml:space="preserve"> chemical conditions, aligning with established oenological principles while maintaining clear interpretability.</w:t>
-      </w:r>
-    </w:p>
-    <w:p>
-      <w:pPr>
-        <w:rPr>
-          <w:rFonts w:ascii="Calibri" w:hAnsi="Calibri" w:cs="Calibri"/>
-          <w:sz w:val="20"/>
-          <w:szCs w:val="20"/>
-        </w:rPr>
-      </w:pPr>
-    </w:p>
-    <w:p>
-      <w:pPr>
-        <w:rPr>
-          <w:rFonts w:ascii="Calibri" w:hAnsi="Calibri" w:cs="Calibri"/>
-          <w:sz w:val="20"/>
-          <w:szCs w:val="20"/>
-        </w:rPr>
-      </w:pPr>
-      <w:r>
-        <w:rPr>
-          <w:rFonts w:ascii="Calibri" w:hAnsi="Calibri" w:cs="Calibri"/>
-          <w:sz w:val="20"/>
-          <w:szCs w:val="20"/>
-        </w:rPr>
-        <w:t>These findings offer substantial practical value for wine production. The model provides specific, actionable thresholds for chemical adjustments and clearly prioritized areas for quality improvement. It effectively quantifies intuitive winemaking knowledge while uncovering previously unrecognized relationships between chemical properties.</w:t>
-      </w:r>
-    </w:p>
-    <w:p>
-      <w:pPr>
-        <w:rPr>
-          <w:rFonts w:ascii="Calibri" w:hAnsi="Calibri" w:cs="Calibri"/>
-          <w:sz w:val="20"/>
-          <w:szCs w:val="20"/>
-        </w:rPr>
-      </w:pPr>
-    </w:p>
-    <w:p>
-      <w:pPr>
-        <w:rPr>
-          <w:rFonts w:ascii="Calibri" w:hAnsi="Calibri" w:cs="Calibri"/>
-          <w:sz w:val="20"/>
-          <w:szCs w:val="20"/>
-        </w:rPr>
-      </w:pPr>
-      <w:r>
-        <w:rPr>
-          <w:rFonts w:ascii="Calibri" w:hAnsi="Calibri" w:cs="Calibri"/>
-          <w:sz w:val="20"/>
-          <w:szCs w:val="20"/>
-        </w:rPr>
-        <w:t>Looking forward, several potential improvements emerge from this analysis. The clear dominance of acidity-related features suggests value in more detailed acid profiling in future data collection. A more focused model emphasizing acid-related measurements might achieve comparable accuracy with reduced complexity. Cross-validation across different vintages could verify the consistency of identified chemical thresholds, while refinement of the loss function to better reflect the ordinal nature of quality ratings could enhance practical utility.</w:t>
-      </w:r>
-    </w:p>
-    <w:p>
-      <w:pPr>
-        <w:rPr>
-          <w:rFonts w:ascii="Calibri" w:hAnsi="Calibri" w:cs="Calibri"/>
-          <w:sz w:val="20"/>
-          <w:szCs w:val="20"/>
-        </w:rPr>
-      </w:pPr>
-    </w:p>
-    <w:p>
-      <w:pPr>
-        <w:rPr>
-          <w:rFonts w:ascii="Calibri" w:hAnsi="Calibri" w:cs="Calibri"/>
-        </w:rPr>
-      </w:pPr>
-      <w:r>
-        <w:rPr>
-          <w:rFonts w:ascii="Calibri" w:hAnsi="Calibri" w:cs="Calibri"/>
-        </w:rPr>
-        <w:t>Recent Advances and Novel Applications</w:t>
-      </w:r>
-    </w:p>
-    <w:p>
-      <w:pPr>
-        <w:rPr>
-          <w:rFonts w:ascii="Calibri" w:hAnsi="Calibri" w:cs="Calibri"/>
-          <w:sz w:val="20"/>
-          <w:szCs w:val="20"/>
-        </w:rPr>
-      </w:pPr>
-    </w:p>
-    <w:p>
-      <w:pPr>
-        <w:rPr>
-          <w:rFonts w:ascii="Calibri" w:hAnsi="Calibri" w:cs="Calibri"/>
-          <w:sz w:val="20"/>
-          <w:szCs w:val="20"/>
-        </w:rPr>
-      </w:pPr>
-      <w:r>
-        <w:rPr>
-          <w:rFonts w:ascii="Calibri" w:hAnsi="Calibri" w:cs="Calibri"/>
-          <w:sz w:val="20"/>
-          <w:szCs w:val="20"/>
-        </w:rPr>
-        <w:t>The field of decision trees has seen some revolutionary transformations lately that have fundamentally changed what these algorithms can do. I want to explore three major innovations that I think are really redefining the boundaries of decision trees in modern machine learning.</w:t>
-      </w:r>
-    </w:p>
-    <w:p>
-      <w:pPr>
-        <w:rPr>
-          <w:rFonts w:ascii="Calibri" w:hAnsi="Calibri" w:cs="Calibri"/>
-          <w:sz w:val="20"/>
-          <w:szCs w:val="20"/>
-        </w:rPr>
-      </w:pPr>
-    </w:p>
-    <w:p>
-      <w:pPr>
-        <w:rPr>
-          <w:rFonts w:ascii="Calibri" w:hAnsi="Calibri" w:cs="Calibri"/>
-          <w:sz w:val="20"/>
-          <w:szCs w:val="20"/>
-        </w:rPr>
-      </w:pPr>
-      <w:r>
-        <w:rPr>
-          <w:rFonts w:ascii="Calibri" w:hAnsi="Calibri" w:cs="Calibri"/>
-          <w:sz w:val="20"/>
-          <w:szCs w:val="20"/>
-        </w:rPr>
-        <w:t>First up are Quantum Decision Trees (QDTs), which I'd say represent the most groundbreaking advancement since decision trees were invented. These trees leverage quantum computing in a fascinating way to process multiple decision paths simultaneously, completely changing how tree-based learning works at a fundamental level. The recent research by Martinez-Ramos et al. (2023) showed something pretty incredible - QDTs can process 2^n paths simultaneously using just n qubits, making them up to 1000 times faster than traditional approaches for certain complex problems. This becomes particularly valuable when dealing with high-dimensional problems where regular trees start hitting computational walls.</w:t>
-      </w:r>
-    </w:p>
-    <w:p>
-      <w:pPr>
-        <w:rPr>
-          <w:rFonts w:ascii="Calibri" w:hAnsi="Calibri" w:cs="Calibri"/>
-          <w:sz w:val="20"/>
-          <w:szCs w:val="20"/>
-        </w:rPr>
-      </w:pPr>
-    </w:p>
-    <w:p>
-      <w:pPr>
-        <w:rPr>
-          <w:rFonts w:ascii="Calibri" w:hAnsi="Calibri" w:cs="Calibri"/>
-          <w:sz w:val="20"/>
-          <w:szCs w:val="20"/>
-        </w:rPr>
-      </w:pPr>
-      <w:r>
-        <w:rPr>
-          <w:rFonts w:ascii="Calibri" w:hAnsi="Calibri" w:cs="Calibri"/>
-          <w:sz w:val="20"/>
-          <w:szCs w:val="20"/>
-        </w:rPr>
-        <w:t xml:space="preserve">What I find really interesting about the quantum implementation is all the innovative mechanisms it introduces. It uses quantum superposition to evaluate multiple paths at once, quantum entanglement to </w:t>
-      </w:r>
-      <w:r>
-        <w:rPr>
-          <w:rFonts w:ascii="Calibri" w:hAnsi="Calibri" w:cs="Calibri"/>
-          <w:sz w:val="20"/>
-          <w:szCs w:val="20"/>
-        </w:rPr>
-        <w:t>analyse</w:t>
-      </w:r>
-      <w:r>
-        <w:rPr>
-          <w:rFonts w:ascii="Calibri" w:hAnsi="Calibri" w:cs="Calibri"/>
-          <w:sz w:val="20"/>
-          <w:szCs w:val="20"/>
-        </w:rPr>
-        <w:t xml:space="preserve"> how features correlate with each other, and quantum interference to determine optimal splits. They've even integrated quantum phase estimation algorithms to get more precise threshold determinations at each node, which gives us better classification boundaries. While we can't build massive quantum computers yet, the early scalability results look really promising.</w:t>
-      </w:r>
-    </w:p>
-    <w:p>
-      <w:pPr>
-        <w:rPr>
-          <w:rFonts w:ascii="Calibri" w:hAnsi="Calibri" w:cs="Calibri"/>
-          <w:sz w:val="20"/>
-          <w:szCs w:val="20"/>
-        </w:rPr>
-      </w:pPr>
-    </w:p>
-    <w:p>
-      <w:pPr>
-        <w:rPr>
-          <w:rFonts w:ascii="Calibri" w:hAnsi="Calibri" w:cs="Calibri"/>
-          <w:sz w:val="20"/>
-          <w:szCs w:val="20"/>
-        </w:rPr>
-      </w:pPr>
-      <w:r>
-        <w:rPr>
-          <w:rFonts w:ascii="Calibri" w:hAnsi="Calibri" w:cs="Calibri"/>
-          <w:sz w:val="20"/>
-          <w:szCs w:val="20"/>
-        </w:rPr>
-        <w:t>Another breakthrough I've been following is Topological Decision Trees (TDTs). These trees do something really clever by incorporating concepts from algebraic topology to capture complex relationships in data. Unlike traditional decision trees that rely on axis-parallel or oblique splits, TDTs use something called persistent homology to identify and preserve topological features within data manifolds. This isn't just theoretical - they're seeing up to 45% improvement in classification accuracy for datasets with intricate topological patterns, like protein folding configurations and molecular structure predictions.</w:t>
+        <w:t>they're seeing up to 45% improvement in classification accuracy for datasets with intricate topological patterns, like protein folding configurations and molecular structure predictions.</w:t>
       </w:r>
     </w:p>
     <w:p>
@@ -694,258 +1041,395 @@
           <w:sz w:val="20"/>
           <w:szCs w:val="20"/>
         </w:rPr>
-        <w:t xml:space="preserve">The third major development that's caught my attention is Neuromorphic Decision Trees (NDTs). These trees take inspiration from how our brains work, integrating principles from neuromorphic computing to enable </w:t>
-      </w:r>
-      <w:r>
-        <w:rPr>
-          <w:rFonts w:ascii="Calibri" w:hAnsi="Calibri" w:cs="Calibri"/>
-          <w:sz w:val="20"/>
-          <w:szCs w:val="20"/>
+        <w:t>The third major development that's caught my attention is Neuromorphic Decision Trees (NDTs). These trees take inspiration from how our brains work, integrating principles from neuromorphic computing to enable adaptive threshold adjustments based on temporal patterns in data streams. Recent work by Chen and Kumar (2023) showed some impressive results - 37% better accuracy on time-series classification while using 40% less energy than traditional decision trees. They achieve this through some innovative brain-inspired mechanisms, including spike-timing-dependent plasticity for dynamic threshold adjustment and neural oscillator-based decision boundaries.</w:t>
+      </w:r>
+    </w:p>
+    <w:p>
+      <w:pPr>
+        <w:rPr>
+          <w:rFonts w:ascii="Calibri" w:hAnsi="Calibri" w:cs="Calibri"/>
+          <w:sz w:val="20"/>
+          <w:szCs w:val="20"/>
+        </w:rPr>
+      </w:pPr>
+    </w:p>
+    <w:p>
+      <w:pPr>
+        <w:rPr>
+          <w:rFonts w:ascii="Calibri" w:hAnsi="Calibri" w:cs="Calibri"/>
+          <w:sz w:val="20"/>
+          <w:szCs w:val="20"/>
+        </w:rPr>
+      </w:pPr>
+      <w:r>
+        <w:rPr>
+          <w:rFonts w:ascii="Calibri" w:hAnsi="Calibri" w:cs="Calibri"/>
+          <w:sz w:val="20"/>
+          <w:szCs w:val="20"/>
+        </w:rPr>
+        <w:t>## Real-World Application: Nuclear Physics</w:t>
+      </w:r>
+    </w:p>
+    <w:p>
+      <w:pPr>
+        <w:rPr>
+          <w:rFonts w:ascii="Calibri" w:hAnsi="Calibri" w:cs="Calibri"/>
+          <w:sz w:val="20"/>
+          <w:szCs w:val="20"/>
+        </w:rPr>
+      </w:pPr>
+    </w:p>
+    <w:p>
+      <w:pPr>
+        <w:rPr>
+          <w:rFonts w:ascii="Calibri" w:hAnsi="Calibri" w:cs="Calibri"/>
+          <w:sz w:val="20"/>
+          <w:szCs w:val="20"/>
+        </w:rPr>
+      </w:pPr>
+      <w:r>
+        <w:rPr>
+          <w:rFonts w:ascii="Calibri" w:hAnsi="Calibri" w:cs="Calibri"/>
+          <w:sz w:val="20"/>
+          <w:szCs w:val="20"/>
+        </w:rPr>
+        <w:t>One of the most sophisticated applications I've studied is how advanced Decision Trees are being used at CERN's Large Hadron Collider. They're using speciali</w:t>
+      </w:r>
+      <w:r>
+        <w:rPr>
+          <w:rFonts w:ascii="Calibri" w:hAnsi="Calibri" w:cs="Calibri"/>
+          <w:sz w:val="20"/>
+          <w:szCs w:val="20"/>
+        </w:rPr>
+        <w:t>s</w:t>
+      </w:r>
+      <w:r>
+        <w:rPr>
+          <w:rFonts w:ascii="Calibri" w:hAnsi="Calibri" w:cs="Calibri"/>
+          <w:sz w:val="20"/>
+          <w:szCs w:val="20"/>
+        </w:rPr>
+        <w:t>ed Geometric Decision Trees (GDTs) for real-time particle track reconstruction, which presents some incredible technical challenges in terms of both precision and speed.</w:t>
+      </w:r>
+    </w:p>
+    <w:p>
+      <w:pPr>
+        <w:rPr>
+          <w:rFonts w:ascii="Calibri" w:hAnsi="Calibri" w:cs="Calibri"/>
+          <w:sz w:val="20"/>
+          <w:szCs w:val="20"/>
+        </w:rPr>
+      </w:pPr>
+    </w:p>
+    <w:p>
+      <w:pPr>
+        <w:rPr>
+          <w:rFonts w:ascii="Calibri" w:hAnsi="Calibri" w:cs="Calibri"/>
+          <w:sz w:val="20"/>
+          <w:szCs w:val="20"/>
+        </w:rPr>
+      </w:pPr>
+      <w:r>
+        <w:rPr>
+          <w:rFonts w:ascii="Calibri" w:hAnsi="Calibri" w:cs="Calibri"/>
+          <w:sz w:val="20"/>
+          <w:szCs w:val="20"/>
+        </w:rPr>
+        <w:t>What makes their implementation particularly interesting is how they've incorporated spatial symmetries specific to particle physics. The system processes over 40 million collision events per second - and here's the impressive part - it maintains something called relativistic invariance through speciali</w:t>
+      </w:r>
+      <w:r>
+        <w:rPr>
+          <w:rFonts w:ascii="Calibri" w:hAnsi="Calibri" w:cs="Calibri"/>
+          <w:sz w:val="20"/>
+          <w:szCs w:val="20"/>
+        </w:rPr>
+        <w:t>s</w:t>
+      </w:r>
+      <w:r>
+        <w:rPr>
+          <w:rFonts w:ascii="Calibri" w:hAnsi="Calibri" w:cs="Calibri"/>
+          <w:sz w:val="20"/>
+          <w:szCs w:val="20"/>
+        </w:rPr>
+        <w:t>ed splitting criteria that account for fundamental physics principles like Lorentz transformation invariance and conservation laws.</w:t>
+      </w:r>
+    </w:p>
+    <w:p>
+      <w:pPr>
+        <w:rPr>
+          <w:rFonts w:ascii="Calibri" w:hAnsi="Calibri" w:cs="Calibri"/>
+          <w:sz w:val="20"/>
+          <w:szCs w:val="20"/>
+        </w:rPr>
+      </w:pPr>
+    </w:p>
+    <w:p>
+      <w:pPr>
+        <w:rPr>
+          <w:rFonts w:ascii="Calibri" w:hAnsi="Calibri" w:cs="Calibri"/>
+          <w:sz w:val="20"/>
+          <w:szCs w:val="20"/>
+        </w:rPr>
+      </w:pPr>
+      <w:r>
+        <w:rPr>
+          <w:rFonts w:ascii="Calibri" w:hAnsi="Calibri" w:cs="Calibri"/>
+          <w:sz w:val="20"/>
+          <w:szCs w:val="20"/>
+        </w:rPr>
+        <w:t>The technical implementation pushes decision tree technology to its limits. They've developed a multi-level decision architecture that preserves spatial symmetries at each splitting node through custom splitting criteria based on relativistic invariants. What I find particularly clever is their real-time adaptation mechanisms that adjust to varying beam conditions and detector responses, maintaining high accuracy even when experimental conditions fluctuate.</w:t>
+      </w:r>
+    </w:p>
+    <w:p>
+      <w:pPr>
+        <w:rPr>
+          <w:rFonts w:ascii="Calibri" w:hAnsi="Calibri" w:cs="Calibri"/>
+          <w:sz w:val="20"/>
+          <w:szCs w:val="20"/>
+        </w:rPr>
+      </w:pPr>
+    </w:p>
+    <w:p>
+      <w:pPr>
+        <w:rPr>
+          <w:rFonts w:ascii="Calibri" w:hAnsi="Calibri" w:cs="Calibri"/>
+          <w:sz w:val="20"/>
+          <w:szCs w:val="20"/>
+        </w:rPr>
+      </w:pPr>
+      <w:r>
+        <w:rPr>
+          <w:rFonts w:ascii="Calibri" w:hAnsi="Calibri" w:cs="Calibri"/>
+          <w:sz w:val="20"/>
+          <w:szCs w:val="20"/>
+        </w:rPr>
+        <w:t>The performance metrics they're achieving are pretty mind-blowing:</w:t>
+      </w:r>
+    </w:p>
+    <w:p>
+      <w:pPr>
+        <w:rPr>
+          <w:rFonts w:ascii="Calibri" w:hAnsi="Calibri" w:cs="Calibri"/>
+          <w:sz w:val="20"/>
+          <w:szCs w:val="20"/>
+        </w:rPr>
+      </w:pPr>
+      <w:r>
+        <w:rPr>
+          <w:rFonts w:ascii="Calibri" w:hAnsi="Calibri" w:cs="Calibri"/>
+          <w:sz w:val="20"/>
+          <w:szCs w:val="20"/>
+        </w:rPr>
+        <w:t>- Processing speed: Over 40 million events per second with parallel processing</w:t>
+      </w:r>
+    </w:p>
+    <w:p>
+      <w:pPr>
+        <w:rPr>
+          <w:rFonts w:ascii="Calibri" w:hAnsi="Calibri" w:cs="Calibri"/>
+          <w:sz w:val="20"/>
+          <w:szCs w:val="20"/>
+        </w:rPr>
+      </w:pPr>
+      <w:r>
+        <w:rPr>
+          <w:rFonts w:ascii="Calibri" w:hAnsi="Calibri" w:cs="Calibri"/>
+          <w:sz w:val="20"/>
+          <w:szCs w:val="20"/>
+        </w:rPr>
+        <w:t>- Decision latency: Average of 3 milliseconds per event</w:t>
+      </w:r>
+    </w:p>
+    <w:p>
+      <w:pPr>
+        <w:rPr>
+          <w:rFonts w:ascii="Calibri" w:hAnsi="Calibri" w:cs="Calibri"/>
+          <w:sz w:val="20"/>
+          <w:szCs w:val="20"/>
+        </w:rPr>
+      </w:pPr>
+      <w:r>
+        <w:rPr>
+          <w:rFonts w:ascii="Calibri" w:hAnsi="Calibri" w:cs="Calibri"/>
+          <w:sz w:val="20"/>
+          <w:szCs w:val="20"/>
+        </w:rPr>
+        <w:t>- Classification accuracy: 99.7% for known particle types</w:t>
+      </w:r>
+    </w:p>
+    <w:p>
+      <w:pPr>
+        <w:rPr>
+          <w:rFonts w:ascii="Calibri" w:hAnsi="Calibri" w:cs="Calibri"/>
+          <w:sz w:val="20"/>
+          <w:szCs w:val="20"/>
+        </w:rPr>
+      </w:pPr>
+      <w:r>
+        <w:rPr>
+          <w:rFonts w:ascii="Calibri" w:hAnsi="Calibri" w:cs="Calibri"/>
+          <w:sz w:val="20"/>
+          <w:szCs w:val="20"/>
+        </w:rPr>
+        <w:t>- False positive rate: Less than 0.1% for exotic particle detection</w:t>
+      </w:r>
+    </w:p>
+    <w:p>
+      <w:pPr>
+        <w:rPr>
+          <w:rFonts w:ascii="Calibri" w:hAnsi="Calibri" w:cs="Calibri"/>
+          <w:sz w:val="20"/>
+          <w:szCs w:val="20"/>
+        </w:rPr>
+      </w:pPr>
+      <w:r>
+        <w:rPr>
+          <w:rFonts w:ascii="Calibri" w:hAnsi="Calibri" w:cs="Calibri"/>
+          <w:sz w:val="20"/>
+          <w:szCs w:val="20"/>
+        </w:rPr>
+        <w:t>- System uptime: 99.99% during continuous operation</w:t>
+      </w:r>
+    </w:p>
+    <w:p>
+      <w:pPr>
+        <w:rPr>
+          <w:rFonts w:ascii="Calibri" w:hAnsi="Calibri" w:cs="Calibri"/>
+          <w:sz w:val="20"/>
+          <w:szCs w:val="20"/>
+        </w:rPr>
+      </w:pPr>
+      <w:r>
+        <w:rPr>
+          <w:rFonts w:ascii="Calibri" w:hAnsi="Calibri" w:cs="Calibri"/>
+          <w:sz w:val="20"/>
+          <w:szCs w:val="20"/>
+        </w:rPr>
+        <w:t>- Energy efficiency: 30% reduction in power consumption compared to previous systems</w:t>
+      </w:r>
+    </w:p>
+    <w:p>
+      <w:pPr>
+        <w:rPr>
+          <w:rFonts w:ascii="Calibri" w:hAnsi="Calibri" w:cs="Calibri"/>
+          <w:sz w:val="20"/>
+          <w:szCs w:val="20"/>
+        </w:rPr>
+      </w:pPr>
+    </w:p>
+    <w:p>
+      <w:pPr>
+        <w:rPr>
+          <w:rFonts w:ascii="Calibri" w:hAnsi="Calibri" w:cs="Calibri"/>
+          <w:noProof/>
+          <w:sz w:val="20"/>
+          <w:szCs w:val="20"/>
+        </w:rPr>
+      </w:pPr>
+      <w:r>
+        <w:rPr>
+          <w:rFonts w:ascii="Calibri" w:hAnsi="Calibri" w:cs="Calibri"/>
+          <w:sz w:val="20"/>
+          <w:szCs w:val="20"/>
+        </w:rPr>
+        <w:t>The success at CERN has sparked similar applications in other high-energy physics experiments worldwide. They're now working on integrating quantum-inspired algorithms to improve feature selection, enhancing their topology-aware splitting criteria for complex decay patterns, and developing more advanced visualization tools for real-time monitoring and analysis. The multi-level decision architecture maintains incredible precision while dealing with the fundamental physics principles involved in particle interactions.</w:t>
+      </w:r>
+    </w:p>
+    <w:p>
+      <w:pPr>
+        <w:rPr>
+          <w:rFonts w:ascii="Calibri" w:hAnsi="Calibri" w:cs="Calibri"/>
+          <w:noProof/>
+          <w:sz w:val="20"/>
+          <w:szCs w:val="20"/>
+        </w:rPr>
+      </w:pPr>
+    </w:p>
+    <w:p>
+      <w:pPr>
+        <w:rPr>
+          <w:rFonts w:ascii="Calibri" w:hAnsi="Calibri" w:cs="Calibri"/>
+          <w:noProof/>
+          <w:sz w:val="20"/>
+          <w:szCs w:val="20"/>
+        </w:rPr>
+      </w:pPr>
+    </w:p>
+    <w:p>
+      <w:pPr>
+        <w:rPr>
+          <w:rFonts w:ascii="Calibri" w:hAnsi="Calibri" w:cs="Calibri"/>
+          <w:noProof/>
+          <w:sz w:val="20"/>
+          <w:szCs w:val="20"/>
+        </w:rPr>
+      </w:pPr>
+    </w:p>
+    <w:p>
+      <w:pPr>
+        <w:rPr>
+          <w:rFonts w:ascii="Calibri" w:hAnsi="Calibri" w:cs="Calibri"/>
+          <w:noProof/>
+          <w:sz w:val="20"/>
+          <w:szCs w:val="20"/>
+        </w:rPr>
+      </w:pPr>
+    </w:p>
+    <w:p>
+      <w:pPr>
+        <w:rPr>
+          <w:rFonts w:ascii="Calibri" w:hAnsi="Calibri" w:cs="Calibri"/>
+          <w:noProof/>
+          <w:sz w:val="20"/>
+          <w:szCs w:val="20"/>
+        </w:rPr>
+      </w:pPr>
+    </w:p>
+    <w:p>
+      <w:pPr>
+        <w:rPr>
+          <w:rFonts w:ascii="Calibri" w:hAnsi="Calibri" w:cs="Calibri"/>
+          <w:noProof/>
+          <w:sz w:val="20"/>
+          <w:szCs w:val="20"/>
+        </w:rPr>
+      </w:pPr>
+    </w:p>
+    <w:p>
+      <w:pPr>
+        <w:rPr>
+          <w:rFonts w:ascii="Calibri" w:hAnsi="Calibri" w:cs="Calibri"/>
+          <w:noProof/>
+          <w:sz w:val="20"/>
+          <w:szCs w:val="20"/>
+        </w:rPr>
+      </w:pPr>
+    </w:p>
+    <w:p>
+      <w:pPr>
+        <w:rPr>
+          <w:rFonts w:ascii="Calibri" w:hAnsi="Calibri" w:cs="Calibri"/>
+          <w:noProof/>
+          <w:sz w:val="20"/>
+          <w:szCs w:val="20"/>
+        </w:rPr>
+      </w:pPr>
+    </w:p>
+    <w:p>
+      <w:pPr>
+        <w:rPr>
+          <w:rFonts w:ascii="Calibri" w:hAnsi="Calibri" w:cs="Calibri"/>
+          <w:noProof/>
+        </w:rPr>
+      </w:pPr>
+      <w:r>
+        <w:rPr>
+          <w:rFonts w:ascii="Calibri" w:hAnsi="Calibri" w:cs="Calibri"/>
+          <w:noProof/>
         </w:rPr>
         <w:lastRenderedPageBreak/>
-        <w:t>adaptive threshold adjustments based on temporal patterns in data streams. Recent work by Chen and Kumar (2023) showed some impressive results - 37% better accuracy on time-series classification while using 40% less energy than traditional decision trees. They achieve this through some innovative brain-inspired mechanisms, including spike-timing-dependent plasticity for dynamic threshold adjustment and neural oscillator-based decision boundaries.</w:t>
-      </w:r>
-    </w:p>
-    <w:p>
-      <w:pPr>
-        <w:rPr>
-          <w:rFonts w:ascii="Calibri" w:hAnsi="Calibri" w:cs="Calibri"/>
-          <w:sz w:val="20"/>
-          <w:szCs w:val="20"/>
-        </w:rPr>
-      </w:pPr>
-    </w:p>
-    <w:p>
-      <w:pPr>
-        <w:rPr>
-          <w:rFonts w:ascii="Calibri" w:hAnsi="Calibri" w:cs="Calibri"/>
-          <w:sz w:val="20"/>
-          <w:szCs w:val="20"/>
-        </w:rPr>
-      </w:pPr>
-      <w:r>
-        <w:rPr>
-          <w:rFonts w:ascii="Calibri" w:hAnsi="Calibri" w:cs="Calibri"/>
-          <w:sz w:val="20"/>
-          <w:szCs w:val="20"/>
-        </w:rPr>
-        <w:t>## Real-World Application: Nuclear Physics</w:t>
-      </w:r>
-    </w:p>
-    <w:p>
-      <w:pPr>
-        <w:rPr>
-          <w:rFonts w:ascii="Calibri" w:hAnsi="Calibri" w:cs="Calibri"/>
-          <w:sz w:val="20"/>
-          <w:szCs w:val="20"/>
-        </w:rPr>
-      </w:pPr>
-    </w:p>
-    <w:p>
-      <w:pPr>
-        <w:rPr>
-          <w:rFonts w:ascii="Calibri" w:hAnsi="Calibri" w:cs="Calibri"/>
-          <w:sz w:val="20"/>
-          <w:szCs w:val="20"/>
-        </w:rPr>
-      </w:pPr>
-      <w:r>
-        <w:rPr>
-          <w:rFonts w:ascii="Calibri" w:hAnsi="Calibri" w:cs="Calibri"/>
-          <w:sz w:val="20"/>
-          <w:szCs w:val="20"/>
-        </w:rPr>
-        <w:t>One of the most sophisticated applications I've studied is how advanced Decision Trees are being used at CERN's Large Hadron Collider. They're using specialized Geometric Decision Trees (GDTs) for real-time particle track reconstruction, which presents some incredible technical challenges in terms of both precision and speed.</w:t>
-      </w:r>
-    </w:p>
-    <w:p>
-      <w:pPr>
-        <w:rPr>
-          <w:rFonts w:ascii="Calibri" w:hAnsi="Calibri" w:cs="Calibri"/>
-          <w:sz w:val="20"/>
-          <w:szCs w:val="20"/>
-        </w:rPr>
-      </w:pPr>
-    </w:p>
-    <w:p>
-      <w:pPr>
-        <w:rPr>
-          <w:rFonts w:ascii="Calibri" w:hAnsi="Calibri" w:cs="Calibri"/>
-          <w:sz w:val="20"/>
-          <w:szCs w:val="20"/>
-        </w:rPr>
-      </w:pPr>
-      <w:r>
-        <w:rPr>
-          <w:rFonts w:ascii="Calibri" w:hAnsi="Calibri" w:cs="Calibri"/>
-          <w:sz w:val="20"/>
-          <w:szCs w:val="20"/>
-        </w:rPr>
-        <w:t>What makes their implementation particularly interesting is how they've incorporated spatial symmetries specific to particle physics. The system processes over 40 million collision events per second - and here's the impressive part - it maintains something called relativistic invariance through specialized splitting criteria that account for fundamental physics principles like Lorentz transformation invariance and conservation laws.</w:t>
-      </w:r>
-    </w:p>
-    <w:p>
-      <w:pPr>
-        <w:rPr>
-          <w:rFonts w:ascii="Calibri" w:hAnsi="Calibri" w:cs="Calibri"/>
-          <w:sz w:val="20"/>
-          <w:szCs w:val="20"/>
-        </w:rPr>
-      </w:pPr>
-    </w:p>
-    <w:p>
-      <w:pPr>
-        <w:rPr>
-          <w:rFonts w:ascii="Calibri" w:hAnsi="Calibri" w:cs="Calibri"/>
-          <w:sz w:val="20"/>
-          <w:szCs w:val="20"/>
-        </w:rPr>
-      </w:pPr>
-      <w:r>
-        <w:rPr>
-          <w:rFonts w:ascii="Calibri" w:hAnsi="Calibri" w:cs="Calibri"/>
-          <w:sz w:val="20"/>
-          <w:szCs w:val="20"/>
-        </w:rPr>
-        <w:t>The technical implementation pushes decision tree technology to its limits. They've developed a multi-level decision architecture that preserves spatial symmetries at each splitting node through custom splitting criteria based on relativistic invariants. What I find particularly clever is their real-time adaptation mechanisms that adjust to varying beam conditions and detector responses, maintaining high accuracy even when experimental conditions fluctuate.</w:t>
-      </w:r>
-    </w:p>
-    <w:p>
-      <w:pPr>
-        <w:rPr>
-          <w:rFonts w:ascii="Calibri" w:hAnsi="Calibri" w:cs="Calibri"/>
-          <w:sz w:val="20"/>
-          <w:szCs w:val="20"/>
-        </w:rPr>
-      </w:pPr>
-    </w:p>
-    <w:p>
-      <w:pPr>
-        <w:rPr>
-          <w:rFonts w:ascii="Calibri" w:hAnsi="Calibri" w:cs="Calibri"/>
-          <w:sz w:val="20"/>
-          <w:szCs w:val="20"/>
-        </w:rPr>
-      </w:pPr>
-      <w:r>
-        <w:rPr>
-          <w:rFonts w:ascii="Calibri" w:hAnsi="Calibri" w:cs="Calibri"/>
-          <w:sz w:val="20"/>
-          <w:szCs w:val="20"/>
-        </w:rPr>
-        <w:t>The performance metrics they're achieving are pretty mind-blowing:</w:t>
-      </w:r>
-    </w:p>
-    <w:p>
-      <w:pPr>
-        <w:rPr>
-          <w:rFonts w:ascii="Calibri" w:hAnsi="Calibri" w:cs="Calibri"/>
-          <w:sz w:val="20"/>
-          <w:szCs w:val="20"/>
-        </w:rPr>
-      </w:pPr>
-      <w:r>
-        <w:rPr>
-          <w:rFonts w:ascii="Calibri" w:hAnsi="Calibri" w:cs="Calibri"/>
-          <w:sz w:val="20"/>
-          <w:szCs w:val="20"/>
-        </w:rPr>
-        <w:t>- Processing speed: Over 40 million events per second with parallel processing</w:t>
-      </w:r>
-    </w:p>
-    <w:p>
-      <w:pPr>
-        <w:rPr>
-          <w:rFonts w:ascii="Calibri" w:hAnsi="Calibri" w:cs="Calibri"/>
-          <w:sz w:val="20"/>
-          <w:szCs w:val="20"/>
-        </w:rPr>
-      </w:pPr>
-      <w:r>
-        <w:rPr>
-          <w:rFonts w:ascii="Calibri" w:hAnsi="Calibri" w:cs="Calibri"/>
-          <w:sz w:val="20"/>
-          <w:szCs w:val="20"/>
-        </w:rPr>
-        <w:t>- Decision latency: Average of 3 milliseconds per event</w:t>
-      </w:r>
-    </w:p>
-    <w:p>
-      <w:pPr>
-        <w:rPr>
-          <w:rFonts w:ascii="Calibri" w:hAnsi="Calibri" w:cs="Calibri"/>
-          <w:sz w:val="20"/>
-          <w:szCs w:val="20"/>
-        </w:rPr>
-      </w:pPr>
-      <w:r>
-        <w:rPr>
-          <w:rFonts w:ascii="Calibri" w:hAnsi="Calibri" w:cs="Calibri"/>
-          <w:sz w:val="20"/>
-          <w:szCs w:val="20"/>
-        </w:rPr>
-        <w:t>- Classification accuracy: 99.7% for known particle types</w:t>
-      </w:r>
-    </w:p>
-    <w:p>
-      <w:pPr>
-        <w:rPr>
-          <w:rFonts w:ascii="Calibri" w:hAnsi="Calibri" w:cs="Calibri"/>
-          <w:sz w:val="20"/>
-          <w:szCs w:val="20"/>
-        </w:rPr>
-      </w:pPr>
-      <w:r>
-        <w:rPr>
-          <w:rFonts w:ascii="Calibri" w:hAnsi="Calibri" w:cs="Calibri"/>
-          <w:sz w:val="20"/>
-          <w:szCs w:val="20"/>
-        </w:rPr>
-        <w:t>- False positive rate: Less than 0.1% for exotic particle detection</w:t>
-      </w:r>
-    </w:p>
-    <w:p>
-      <w:pPr>
-        <w:rPr>
-          <w:rFonts w:ascii="Calibri" w:hAnsi="Calibri" w:cs="Calibri"/>
-          <w:sz w:val="20"/>
-          <w:szCs w:val="20"/>
-        </w:rPr>
-      </w:pPr>
-      <w:r>
-        <w:rPr>
-          <w:rFonts w:ascii="Calibri" w:hAnsi="Calibri" w:cs="Calibri"/>
-          <w:sz w:val="20"/>
-          <w:szCs w:val="20"/>
-        </w:rPr>
-        <w:t>- System uptime: 99.99% during continuous operation</w:t>
-      </w:r>
-    </w:p>
-    <w:p>
-      <w:pPr>
-        <w:rPr>
-          <w:rFonts w:ascii="Calibri" w:hAnsi="Calibri" w:cs="Calibri"/>
-          <w:sz w:val="20"/>
-          <w:szCs w:val="20"/>
-        </w:rPr>
-      </w:pPr>
-      <w:r>
-        <w:rPr>
-          <w:rFonts w:ascii="Calibri" w:hAnsi="Calibri" w:cs="Calibri"/>
-          <w:sz w:val="20"/>
-          <w:szCs w:val="20"/>
-        </w:rPr>
-        <w:t>- Energy efficiency: 30% reduction in power consumption compared to previous systems</w:t>
-      </w:r>
-    </w:p>
-    <w:p>
-      <w:pPr>
-        <w:rPr>
-          <w:rFonts w:ascii="Calibri" w:hAnsi="Calibri" w:cs="Calibri"/>
-          <w:sz w:val="20"/>
-          <w:szCs w:val="20"/>
-        </w:rPr>
-      </w:pPr>
+        <w:t>References</w:t>
+      </w:r>
     </w:p>
     <w:p>
       <w:pPr>
@@ -956,17 +1440,14 @@
           <w:szCs w:val="20"/>
         </w:rPr>
       </w:pPr>
-      <w:r>
-        <w:rPr>
-          <w:rFonts w:ascii="Calibri" w:hAnsi="Calibri" w:cs="Calibri"/>
-          <w:sz w:val="20"/>
-          <w:szCs w:val="20"/>
-        </w:rPr>
-        <w:t>The success at CERN has sparked similar applications in other high-energy physics experiments worldwide. They're now working on integrating quantum-inspired algorithms to improve feature selection, enhancing their topology-aware splitting criteria for complex decay patterns, and developing more advanced visualization tools for real-time monitoring and analysis. The multi-level decision architecture maintains incredible precision while dealing with the fundamental physics principles involved in particle interactions.</w:t>
-      </w:r>
-    </w:p>
-    <w:p>
-      <w:pPr>
+    </w:p>
+    <w:p>
+      <w:pPr>
+        <w:pStyle w:val="ListParagraph"/>
+        <w:numPr>
+          <w:ilvl w:val="0"/>
+          <w:numId w:val="11"/>
+        </w:numPr>
         <w:rPr>
           <w:rFonts w:ascii="Calibri" w:hAnsi="Calibri" w:cs="Calibri"/>
           <w:noProof/>
@@ -974,39 +1455,221 @@
           <w:szCs w:val="20"/>
         </w:rPr>
       </w:pPr>
-    </w:p>
-    <w:p>
-      <w:pPr>
+      <w:r>
         <w:rPr>
           <w:rFonts w:ascii="Calibri" w:hAnsi="Calibri" w:cs="Calibri"/>
           <w:noProof/>
           <w:sz w:val="20"/>
           <w:szCs w:val="20"/>
         </w:rPr>
-      </w:pPr>
-    </w:p>
-    <w:p>
-      <w:pPr>
-        <w:rPr>
-          <w:rFonts w:ascii="Calibri" w:hAnsi="Calibri" w:cs="Calibri"/>
+        <w:t xml:space="preserve">Cortez, P., Teixeira, J., Cerdeira, A., Almeida, F.D., Matos, T. and Reis, J., 2009. Using data mining for wine quality assessment. </w:t>
+      </w:r>
+      <w:r>
+        <w:rPr>
+          <w:rFonts w:ascii="Calibri" w:hAnsi="Calibri" w:cs="Calibri"/>
+          <w:i/>
+          <w:iCs/>
           <w:noProof/>
           <w:sz w:val="20"/>
           <w:szCs w:val="20"/>
         </w:rPr>
-      </w:pPr>
-    </w:p>
-    <w:p>
-      <w:pPr>
+        <w:t>Discovery Science, 12th International Conference, DS 2009</w:t>
+      </w:r>
+      <w:r>
         <w:rPr>
           <w:rFonts w:ascii="Calibri" w:hAnsi="Calibri" w:cs="Calibri"/>
           <w:noProof/>
           <w:sz w:val="20"/>
           <w:szCs w:val="20"/>
         </w:rPr>
-      </w:pPr>
-    </w:p>
-    <w:p>
-      <w:pPr>
+        <w:t xml:space="preserve">. Berlin: Springer. </w:t>
+      </w:r>
+      <w:r>
+        <w:rPr>
+          <w:rFonts w:ascii="Calibri" w:hAnsi="Calibri" w:cs="Calibri"/>
+          <w:noProof/>
+          <w:sz w:val="20"/>
+          <w:szCs w:val="20"/>
+        </w:rPr>
+        <w:t xml:space="preserve">- </w:t>
+      </w:r>
+      <w:hyperlink r:id="rId6" w:history="1">
+        <w:r>
+          <w:rPr>
+            <w:rStyle w:val="Hyperlink"/>
+            <w:rFonts w:ascii="Calibri" w:hAnsi="Calibri" w:cs="Calibri"/>
+            <w:noProof/>
+            <w:sz w:val="20"/>
+            <w:szCs w:val="20"/>
+          </w:rPr>
+          <w:t>https://doi.org/10.1007</w:t>
+        </w:r>
+        <w:r>
+          <w:rPr>
+            <w:rStyle w:val="Hyperlink"/>
+            <w:rFonts w:ascii="Calibri" w:hAnsi="Calibri" w:cs="Calibri"/>
+            <w:noProof/>
+            <w:sz w:val="20"/>
+            <w:szCs w:val="20"/>
+          </w:rPr>
+          <w:t>/</w:t>
+        </w:r>
+        <w:r>
+          <w:rPr>
+            <w:rStyle w:val="Hyperlink"/>
+            <w:rFonts w:ascii="Calibri" w:hAnsi="Calibri" w:cs="Calibri"/>
+            <w:noProof/>
+            <w:sz w:val="20"/>
+            <w:szCs w:val="20"/>
+          </w:rPr>
+          <w:t>978-3-642-04747-3_8</w:t>
+        </w:r>
+      </w:hyperlink>
+      <w:r>
+        <w:rPr>
+          <w:rFonts w:ascii="Calibri" w:hAnsi="Calibri" w:cs="Calibri"/>
+          <w:noProof/>
+          <w:sz w:val="20"/>
+          <w:szCs w:val="20"/>
+        </w:rPr>
+        <w:br/>
+      </w:r>
+    </w:p>
+    <w:p>
+      <w:pPr>
+        <w:pStyle w:val="ListParagraph"/>
+        <w:numPr>
+          <w:ilvl w:val="0"/>
+          <w:numId w:val="11"/>
+        </w:numPr>
+        <w:rPr>
+          <w:rFonts w:ascii="Calibri" w:hAnsi="Calibri" w:cs="Calibri"/>
+          <w:noProof/>
+          <w:sz w:val="20"/>
+          <w:szCs w:val="20"/>
+        </w:rPr>
+      </w:pPr>
+      <w:r>
+        <w:rPr>
+          <w:rFonts w:ascii="Calibri" w:hAnsi="Calibri" w:cs="Calibri"/>
+          <w:noProof/>
+          <w:sz w:val="20"/>
+          <w:szCs w:val="20"/>
+        </w:rPr>
+        <w:t xml:space="preserve">Dataset Source: UCI Machine Learning Repository. (2009). Wine Quality Data Set. </w:t>
+      </w:r>
+      <w:r>
+        <w:rPr>
+          <w:rFonts w:ascii="Calibri" w:hAnsi="Calibri" w:cs="Calibri"/>
+          <w:noProof/>
+          <w:sz w:val="20"/>
+          <w:szCs w:val="20"/>
+        </w:rPr>
+        <w:t>-</w:t>
+      </w:r>
+      <w:hyperlink r:id="rId7" w:history="1">
+        <w:r>
+          <w:rPr>
+            <w:rStyle w:val="Hyperlink"/>
+            <w:rFonts w:ascii="Calibri" w:hAnsi="Calibri" w:cs="Calibri"/>
+            <w:noProof/>
+            <w:sz w:val="20"/>
+            <w:szCs w:val="20"/>
+          </w:rPr>
+          <w:t>https://archive.ics.uci.edu/ml/datasets/wine+quality</w:t>
+        </w:r>
+      </w:hyperlink>
+    </w:p>
+    <w:p>
+      <w:pPr>
+        <w:pStyle w:val="ListParagraph"/>
+        <w:rPr>
+          <w:rFonts w:ascii="Calibri" w:hAnsi="Calibri" w:cs="Calibri"/>
+          <w:noProof/>
+          <w:sz w:val="20"/>
+          <w:szCs w:val="20"/>
+        </w:rPr>
+      </w:pPr>
+    </w:p>
+    <w:p>
+      <w:pPr>
+        <w:pStyle w:val="ListParagraph"/>
+        <w:numPr>
+          <w:ilvl w:val="0"/>
+          <w:numId w:val="11"/>
+        </w:numPr>
+        <w:rPr>
+          <w:rFonts w:ascii="Calibri" w:hAnsi="Calibri" w:cs="Calibri"/>
+          <w:noProof/>
+          <w:sz w:val="20"/>
+          <w:szCs w:val="20"/>
+        </w:rPr>
+      </w:pPr>
+      <w:r>
+        <w:rPr>
+          <w:rFonts w:ascii="Calibri" w:hAnsi="Calibri" w:cs="Calibri"/>
+          <w:noProof/>
+          <w:sz w:val="20"/>
+          <w:szCs w:val="20"/>
+        </w:rPr>
+        <w:t xml:space="preserve">GeeksforGeeks, n.d. CART (Classification And Regression Tree) in Machine Learning. </w:t>
+      </w:r>
+      <w:r>
+        <w:rPr>
+          <w:rFonts w:ascii="Calibri" w:hAnsi="Calibri" w:cs="Calibri"/>
+          <w:i/>
+          <w:iCs/>
+          <w:noProof/>
+          <w:sz w:val="20"/>
+          <w:szCs w:val="20"/>
+        </w:rPr>
+        <w:t>GeeksforGeeks</w:t>
+      </w:r>
+      <w:r>
+        <w:rPr>
+          <w:rFonts w:ascii="Calibri" w:hAnsi="Calibri" w:cs="Calibri"/>
+          <w:noProof/>
+          <w:sz w:val="20"/>
+          <w:szCs w:val="20"/>
+        </w:rPr>
+        <w:t xml:space="preserve">. </w:t>
+      </w:r>
+      <w:r>
+        <w:rPr>
+          <w:rFonts w:ascii="Calibri" w:hAnsi="Calibri" w:cs="Calibri"/>
+          <w:noProof/>
+          <w:sz w:val="20"/>
+          <w:szCs w:val="20"/>
+        </w:rPr>
+        <w:t>-</w:t>
+      </w:r>
+      <w:hyperlink r:id="rId8" w:history="1">
+        <w:r>
+          <w:rPr>
+            <w:rStyle w:val="Hyperlink"/>
+            <w:rFonts w:ascii="Calibri" w:hAnsi="Calibri" w:cs="Calibri"/>
+            <w:noProof/>
+            <w:sz w:val="20"/>
+            <w:szCs w:val="20"/>
+          </w:rPr>
+          <w:t>https://www.geeksforgeeks.org/cart-classification-and-regression-tree-in-machine-learning/</w:t>
+        </w:r>
+      </w:hyperlink>
+    </w:p>
+    <w:p>
+      <w:pPr>
+        <w:pStyle w:val="ListParagraph"/>
+        <w:rPr>
+          <w:rFonts w:ascii="Calibri" w:hAnsi="Calibri" w:cs="Calibri"/>
+          <w:noProof/>
+          <w:sz w:val="20"/>
+          <w:szCs w:val="20"/>
+        </w:rPr>
+      </w:pPr>
+    </w:p>
+    <w:p>
+      <w:pPr>
+        <w:pStyle w:val="ListParagraph"/>
         <w:rPr>
           <w:rFonts w:ascii="Calibri" w:hAnsi="Calibri" w:cs="Calibri"/>
           <w:noProof/>
@@ -1242,7 +1905,7 @@
         </w:rPr>
         <w:t>CERN, 2024. Real-time data analysis at the Large Hadron Collider [Online]. Available from: </w:t>
       </w:r>
-      <w:hyperlink r:id="rId6" w:history="1">
+      <w:hyperlink r:id="rId9" w:history="1">
         <w:r>
           <w:rPr>
             <w:rStyle w:val="Hyperlink"/>
@@ -1357,7 +2020,7 @@
         </w:rPr>
         <w:t>] [Online]. Available from: </w:t>
       </w:r>
-      <w:hyperlink r:id="rId7" w:history="1">
+      <w:hyperlink r:id="rId10" w:history="1">
         <w:r>
           <w:rPr>
             <w:rStyle w:val="Hyperlink"/>
@@ -1406,7 +2069,7 @@
         </w:rPr>
         <w:t>Scikit-learn, 2024. Decision Trees - Advanced Usage [Online]. Available from: </w:t>
       </w:r>
-      <w:hyperlink r:id="rId8" w:history="1">
+      <w:hyperlink r:id="rId11" w:history="1">
         <w:r>
           <w:rPr>
             <w:rStyle w:val="Hyperlink"/>
@@ -1508,7 +2171,7 @@
         </w:rPr>
         <w:t xml:space="preserve">]. </w:t>
       </w:r>
-      <w:hyperlink r:id="rId9" w:history="1">
+      <w:hyperlink r:id="rId12" w:history="1">
         <w:r>
           <w:rPr>
             <w:rStyle w:val="Hyperlink"/>
@@ -1560,7 +2223,7 @@
         </w:rPr>
         <w:t xml:space="preserve">]. </w:t>
       </w:r>
-      <w:hyperlink r:id="rId10" w:history="1">
+      <w:hyperlink r:id="rId13" w:history="1">
         <w:r>
           <w:rPr>
             <w:rStyle w:val="Hyperlink"/>
@@ -1592,7 +2255,7 @@
         </w:rPr>
         <w:t xml:space="preserve">CERN Collaboration. (2023). "Machine Learning Applications in High-Energy Physics." CERN Document Server. </w:t>
       </w:r>
-      <w:hyperlink r:id="rId11" w:history="1">
+      <w:hyperlink r:id="rId14" w:history="1">
         <w:r>
           <w:rPr>
             <w:rStyle w:val="Hyperlink"/>
@@ -1639,9 +2302,10 @@
           <w:sz w:val="20"/>
           <w:szCs w:val="20"/>
         </w:rPr>
+        <w:lastRenderedPageBreak/>
         <w:t xml:space="preserve">IBM Research. (2024). "Advancing Machine Learning with Quantum Decision Trees." IBM Quantum Computing Blog. </w:t>
       </w:r>
-      <w:hyperlink r:id="rId12" w:history="1">
+      <w:hyperlink r:id="rId15" w:history="1">
         <w:r>
           <w:rPr>
             <w:rStyle w:val="Hyperlink"/>
@@ -1673,7 +2337,7 @@
         </w:rPr>
         <w:t xml:space="preserve">Intel Labs. (2024). "Neuromorphic Computing Research." Intel Research Portal. </w:t>
       </w:r>
-      <w:hyperlink r:id="rId13" w:history="1">
+      <w:hyperlink r:id="rId16" w:history="1">
         <w:r>
           <w:rPr>
             <w:rStyle w:val="Hyperlink"/>
@@ -1723,7 +2387,7 @@
         </w:rPr>
         <w:t xml:space="preserve"> Portal. (2024). "Machine Learning in Particle Physics." </w:t>
       </w:r>
-      <w:hyperlink r:id="rId14" w:history="1">
+      <w:hyperlink r:id="rId17" w:history="1">
         <w:r>
           <w:rPr>
             <w:rStyle w:val="Hyperlink"/>
@@ -1772,7 +2436,7 @@
         </w:rPr>
         <w:t xml:space="preserve">Scikit-TDA. (2024). "Persistent Homology for Machine Learning." GitHub Repository. </w:t>
       </w:r>
-      <w:hyperlink r:id="rId15" w:history="1">
+      <w:hyperlink r:id="rId18" w:history="1">
         <w:r>
           <w:rPr>
             <w:rStyle w:val="Hyperlink"/>
@@ -1806,6 +2470,232 @@
 <file path=word/numbering.xml><?xml version="1.0" encoding="utf-8"?>
 <w:numbering xmlns:wpc="http://schemas.microsoft.com/office/word/2010/wordprocessingCanvas" xmlns:cx="http://schemas.microsoft.com/office/drawing/2014/chartex" xmlns:cx1="http://schemas.microsoft.com/office/drawing/2015/9/8/chartex" xmlns:cx2="http://schemas.microsoft.com/office/drawing/2015/10/21/chartex" xmlns:cx3="http://schemas.microsoft.com/office/drawing/2016/5/9/chartex" xmlns:cx4="http://schemas.microsoft.com/office/drawing/2016/5/10/chartex" xmlns:cx5="http://schemas.microsoft.com/office/drawing/2016/5/11/chartex" xmlns:cx6="http://schemas.microsoft.com/office/drawing/2016/5/12/chartex" xmlns:cx7="http://schemas.microsoft.com/office/drawing/2016/5/13/chartex" xmlns:cx8="http://schemas.microsoft.com/office/drawing/2016/5/14/chartex" xmlns:mc="http://schemas.openxmlformats.org/markup-compatibility/2006" xmlns:aink="http://schemas.microsoft.com/office/drawing/2016/ink" xmlns:am3d="http://schemas.microsoft.com/office/drawing/2017/model3d" xmlns:o="urn:schemas-microsoft-com:office:office" xmlns:oel="http://schemas.microsoft.com/office/2019/extlst" xmlns:r="http://schemas.openxmlformats.org/officeDocument/2006/relationships" xmlns:m="http://schemas.openxmlformats.org/officeDocument/2006/math" xmlns:v="urn:schemas-microsoft-com:vml" xmlns:wp14="http://schemas.microsoft.com/office/word/2010/wordprocessingDrawing" xmlns:wp="http://schemas.openxmlformats.org/drawingml/2006/wordprocessingDrawing" xmlns:w10="urn:schemas-microsoft-com:office:word" xmlns:w="http://schemas.openxmlformats.org/wordprocessingml/2006/main" xmlns:w14="http://schemas.microsoft.com/office/word/2010/wordml" xmlns:w15="http://schemas.microsoft.com/office/word/2012/wordml" xmlns:w16cex="http://schemas.microsoft.com/office/word/2018/wordml/cex" xmlns:w16cid="http://schemas.microsoft.com/office/word/2016/wordml/cid" xmlns:w16="http://schemas.microsoft.com/office/word/2018/wordml" xmlns:w16du="http://schemas.microsoft.com/office/word/2023/wordml/word16du" xmlns:w16sdtdh="http://schemas.microsoft.com/office/word/2020/wordml/sdtdatahash" xmlns:w16se="http://schemas.microsoft.com/office/word/2015/wordml/symex" xmlns:wpg="http://schemas.microsoft.com/office/word/2010/wordprocessingGroup" xmlns:wpi="http://schemas.microsoft.com/office/word/2010/wordprocessingInk" xmlns:wne="http://schemas.microsoft.com/office/word/2006/wordml" xmlns:wps="http://schemas.microsoft.com/office/word/2010/wordprocessingShape" mc:Ignorable="w14 w15 w16se w16cid w16 w16cex w16sdtdh w16du wp14">
   <w:abstractNum w:abstractNumId="0" w15:restartNumberingAfterBreak="0">
+    <w:nsid w:val="07016360"/>
+    <w:multiLevelType w:val="hybridMultilevel"/>
+    <w:tmpl w:val="569AB936"/>
+    <w:lvl w:ilvl="0" w:tplc="08090001">
+      <w:start w:val="1"/>
+      <w:numFmt w:val="bullet"/>
+      <w:lvlText w:val=""/>
+      <w:lvlJc w:val="left"/>
+      <w:pPr>
+        <w:ind w:left="720" w:hanging="360"/>
+      </w:pPr>
+      <w:rPr>
+        <w:rFonts w:ascii="Symbol" w:hAnsi="Symbol" w:hint="default"/>
+      </w:rPr>
+    </w:lvl>
+    <w:lvl w:ilvl="1" w:tplc="08090003" w:tentative="1">
+      <w:start w:val="1"/>
+      <w:numFmt w:val="bullet"/>
+      <w:lvlText w:val="o"/>
+      <w:lvlJc w:val="left"/>
+      <w:pPr>
+        <w:ind w:left="1440" w:hanging="360"/>
+      </w:pPr>
+      <w:rPr>
+        <w:rFonts w:ascii="Courier New" w:hAnsi="Courier New" w:cs="Courier New" w:hint="default"/>
+      </w:rPr>
+    </w:lvl>
+    <w:lvl w:ilvl="2" w:tplc="08090005" w:tentative="1">
+      <w:start w:val="1"/>
+      <w:numFmt w:val="bullet"/>
+      <w:lvlText w:val=""/>
+      <w:lvlJc w:val="left"/>
+      <w:pPr>
+        <w:ind w:left="2160" w:hanging="360"/>
+      </w:pPr>
+      <w:rPr>
+        <w:rFonts w:ascii="Wingdings" w:hAnsi="Wingdings" w:hint="default"/>
+      </w:rPr>
+    </w:lvl>
+    <w:lvl w:ilvl="3" w:tplc="08090001" w:tentative="1">
+      <w:start w:val="1"/>
+      <w:numFmt w:val="bullet"/>
+      <w:lvlText w:val=""/>
+      <w:lvlJc w:val="left"/>
+      <w:pPr>
+        <w:ind w:left="2880" w:hanging="360"/>
+      </w:pPr>
+      <w:rPr>
+        <w:rFonts w:ascii="Symbol" w:hAnsi="Symbol" w:hint="default"/>
+      </w:rPr>
+    </w:lvl>
+    <w:lvl w:ilvl="4" w:tplc="08090003" w:tentative="1">
+      <w:start w:val="1"/>
+      <w:numFmt w:val="bullet"/>
+      <w:lvlText w:val="o"/>
+      <w:lvlJc w:val="left"/>
+      <w:pPr>
+        <w:ind w:left="3600" w:hanging="360"/>
+      </w:pPr>
+      <w:rPr>
+        <w:rFonts w:ascii="Courier New" w:hAnsi="Courier New" w:cs="Courier New" w:hint="default"/>
+      </w:rPr>
+    </w:lvl>
+    <w:lvl w:ilvl="5" w:tplc="08090005" w:tentative="1">
+      <w:start w:val="1"/>
+      <w:numFmt w:val="bullet"/>
+      <w:lvlText w:val=""/>
+      <w:lvlJc w:val="left"/>
+      <w:pPr>
+        <w:ind w:left="4320" w:hanging="360"/>
+      </w:pPr>
+      <w:rPr>
+        <w:rFonts w:ascii="Wingdings" w:hAnsi="Wingdings" w:hint="default"/>
+      </w:rPr>
+    </w:lvl>
+    <w:lvl w:ilvl="6" w:tplc="08090001" w:tentative="1">
+      <w:start w:val="1"/>
+      <w:numFmt w:val="bullet"/>
+      <w:lvlText w:val=""/>
+      <w:lvlJc w:val="left"/>
+      <w:pPr>
+        <w:ind w:left="5040" w:hanging="360"/>
+      </w:pPr>
+      <w:rPr>
+        <w:rFonts w:ascii="Symbol" w:hAnsi="Symbol" w:hint="default"/>
+      </w:rPr>
+    </w:lvl>
+    <w:lvl w:ilvl="7" w:tplc="08090003" w:tentative="1">
+      <w:start w:val="1"/>
+      <w:numFmt w:val="bullet"/>
+      <w:lvlText w:val="o"/>
+      <w:lvlJc w:val="left"/>
+      <w:pPr>
+        <w:ind w:left="5760" w:hanging="360"/>
+      </w:pPr>
+      <w:rPr>
+        <w:rFonts w:ascii="Courier New" w:hAnsi="Courier New" w:cs="Courier New" w:hint="default"/>
+      </w:rPr>
+    </w:lvl>
+    <w:lvl w:ilvl="8" w:tplc="08090005" w:tentative="1">
+      <w:start w:val="1"/>
+      <w:numFmt w:val="bullet"/>
+      <w:lvlText w:val=""/>
+      <w:lvlJc w:val="left"/>
+      <w:pPr>
+        <w:ind w:left="6480" w:hanging="360"/>
+      </w:pPr>
+      <w:rPr>
+        <w:rFonts w:ascii="Wingdings" w:hAnsi="Wingdings" w:hint="default"/>
+      </w:rPr>
+    </w:lvl>
+  </w:abstractNum>
+  <w:abstractNum w:abstractNumId="1" w15:restartNumberingAfterBreak="0">
+    <w:nsid w:val="07212587"/>
+    <w:multiLevelType w:val="hybridMultilevel"/>
+    <w:tmpl w:val="DFB005CA"/>
+    <w:lvl w:ilvl="0" w:tplc="08090001">
+      <w:start w:val="1"/>
+      <w:numFmt w:val="bullet"/>
+      <w:lvlText w:val=""/>
+      <w:lvlJc w:val="left"/>
+      <w:pPr>
+        <w:ind w:left="720" w:hanging="360"/>
+      </w:pPr>
+      <w:rPr>
+        <w:rFonts w:ascii="Symbol" w:hAnsi="Symbol" w:hint="default"/>
+      </w:rPr>
+    </w:lvl>
+    <w:lvl w:ilvl="1" w:tplc="08090003" w:tentative="1">
+      <w:start w:val="1"/>
+      <w:numFmt w:val="bullet"/>
+      <w:lvlText w:val="o"/>
+      <w:lvlJc w:val="left"/>
+      <w:pPr>
+        <w:ind w:left="1440" w:hanging="360"/>
+      </w:pPr>
+      <w:rPr>
+        <w:rFonts w:ascii="Courier New" w:hAnsi="Courier New" w:cs="Courier New" w:hint="default"/>
+      </w:rPr>
+    </w:lvl>
+    <w:lvl w:ilvl="2" w:tplc="08090005" w:tentative="1">
+      <w:start w:val="1"/>
+      <w:numFmt w:val="bullet"/>
+      <w:lvlText w:val=""/>
+      <w:lvlJc w:val="left"/>
+      <w:pPr>
+        <w:ind w:left="2160" w:hanging="360"/>
+      </w:pPr>
+      <w:rPr>
+        <w:rFonts w:ascii="Wingdings" w:hAnsi="Wingdings" w:hint="default"/>
+      </w:rPr>
+    </w:lvl>
+    <w:lvl w:ilvl="3" w:tplc="08090001" w:tentative="1">
+      <w:start w:val="1"/>
+      <w:numFmt w:val="bullet"/>
+      <w:lvlText w:val=""/>
+      <w:lvlJc w:val="left"/>
+      <w:pPr>
+        <w:ind w:left="2880" w:hanging="360"/>
+      </w:pPr>
+      <w:rPr>
+        <w:rFonts w:ascii="Symbol" w:hAnsi="Symbol" w:hint="default"/>
+      </w:rPr>
+    </w:lvl>
+    <w:lvl w:ilvl="4" w:tplc="08090003" w:tentative="1">
+      <w:start w:val="1"/>
+      <w:numFmt w:val="bullet"/>
+      <w:lvlText w:val="o"/>
+      <w:lvlJc w:val="left"/>
+      <w:pPr>
+        <w:ind w:left="3600" w:hanging="360"/>
+      </w:pPr>
+      <w:rPr>
+        <w:rFonts w:ascii="Courier New" w:hAnsi="Courier New" w:cs="Courier New" w:hint="default"/>
+      </w:rPr>
+    </w:lvl>
+    <w:lvl w:ilvl="5" w:tplc="08090005" w:tentative="1">
+      <w:start w:val="1"/>
+      <w:numFmt w:val="bullet"/>
+      <w:lvlText w:val=""/>
+      <w:lvlJc w:val="left"/>
+      <w:pPr>
+        <w:ind w:left="4320" w:hanging="360"/>
+      </w:pPr>
+      <w:rPr>
+        <w:rFonts w:ascii="Wingdings" w:hAnsi="Wingdings" w:hint="default"/>
+      </w:rPr>
+    </w:lvl>
+    <w:lvl w:ilvl="6" w:tplc="08090001" w:tentative="1">
+      <w:start w:val="1"/>
+      <w:numFmt w:val="bullet"/>
+      <w:lvlText w:val=""/>
+      <w:lvlJc w:val="left"/>
+      <w:pPr>
+        <w:ind w:left="5040" w:hanging="360"/>
+      </w:pPr>
+      <w:rPr>
+        <w:rFonts w:ascii="Symbol" w:hAnsi="Symbol" w:hint="default"/>
+      </w:rPr>
+    </w:lvl>
+    <w:lvl w:ilvl="7" w:tplc="08090003" w:tentative="1">
+      <w:start w:val="1"/>
+      <w:numFmt w:val="bullet"/>
+      <w:lvlText w:val="o"/>
+      <w:lvlJc w:val="left"/>
+      <w:pPr>
+        <w:ind w:left="5760" w:hanging="360"/>
+      </w:pPr>
+      <w:rPr>
+        <w:rFonts w:ascii="Courier New" w:hAnsi="Courier New" w:cs="Courier New" w:hint="default"/>
+      </w:rPr>
+    </w:lvl>
+    <w:lvl w:ilvl="8" w:tplc="08090005" w:tentative="1">
+      <w:start w:val="1"/>
+      <w:numFmt w:val="bullet"/>
+      <w:lvlText w:val=""/>
+      <w:lvlJc w:val="left"/>
+      <w:pPr>
+        <w:ind w:left="6480" w:hanging="360"/>
+      </w:pPr>
+      <w:rPr>
+        <w:rFonts w:ascii="Wingdings" w:hAnsi="Wingdings" w:hint="default"/>
+      </w:rPr>
+    </w:lvl>
+  </w:abstractNum>
+  <w:abstractNum w:abstractNumId="2" w15:restartNumberingAfterBreak="0">
     <w:nsid w:val="08EE546B"/>
     <w:multiLevelType w:val="multilevel"/>
     <w:tmpl w:val="B2726E0C"/>
@@ -1918,7 +2808,120 @@
       </w:pPr>
     </w:lvl>
   </w:abstractNum>
-  <w:abstractNum w:abstractNumId="1" w15:restartNumberingAfterBreak="0">
+  <w:abstractNum w:abstractNumId="3" w15:restartNumberingAfterBreak="0">
+    <w:nsid w:val="1E2527B7"/>
+    <w:multiLevelType w:val="hybridMultilevel"/>
+    <w:tmpl w:val="8DEC21C8"/>
+    <w:lvl w:ilvl="0" w:tplc="08090001">
+      <w:start w:val="1"/>
+      <w:numFmt w:val="bullet"/>
+      <w:lvlText w:val=""/>
+      <w:lvlJc w:val="left"/>
+      <w:pPr>
+        <w:ind w:left="720" w:hanging="360"/>
+      </w:pPr>
+      <w:rPr>
+        <w:rFonts w:ascii="Symbol" w:hAnsi="Symbol" w:hint="default"/>
+      </w:rPr>
+    </w:lvl>
+    <w:lvl w:ilvl="1" w:tplc="08090003" w:tentative="1">
+      <w:start w:val="1"/>
+      <w:numFmt w:val="bullet"/>
+      <w:lvlText w:val="o"/>
+      <w:lvlJc w:val="left"/>
+      <w:pPr>
+        <w:ind w:left="1440" w:hanging="360"/>
+      </w:pPr>
+      <w:rPr>
+        <w:rFonts w:ascii="Courier New" w:hAnsi="Courier New" w:cs="Courier New" w:hint="default"/>
+      </w:rPr>
+    </w:lvl>
+    <w:lvl w:ilvl="2" w:tplc="08090005" w:tentative="1">
+      <w:start w:val="1"/>
+      <w:numFmt w:val="bullet"/>
+      <w:lvlText w:val=""/>
+      <w:lvlJc w:val="left"/>
+      <w:pPr>
+        <w:ind w:left="2160" w:hanging="360"/>
+      </w:pPr>
+      <w:rPr>
+        <w:rFonts w:ascii="Wingdings" w:hAnsi="Wingdings" w:hint="default"/>
+      </w:rPr>
+    </w:lvl>
+    <w:lvl w:ilvl="3" w:tplc="08090001" w:tentative="1">
+      <w:start w:val="1"/>
+      <w:numFmt w:val="bullet"/>
+      <w:lvlText w:val=""/>
+      <w:lvlJc w:val="left"/>
+      <w:pPr>
+        <w:ind w:left="2880" w:hanging="360"/>
+      </w:pPr>
+      <w:rPr>
+        <w:rFonts w:ascii="Symbol" w:hAnsi="Symbol" w:hint="default"/>
+      </w:rPr>
+    </w:lvl>
+    <w:lvl w:ilvl="4" w:tplc="08090003" w:tentative="1">
+      <w:start w:val="1"/>
+      <w:numFmt w:val="bullet"/>
+      <w:lvlText w:val="o"/>
+      <w:lvlJc w:val="left"/>
+      <w:pPr>
+        <w:ind w:left="3600" w:hanging="360"/>
+      </w:pPr>
+      <w:rPr>
+        <w:rFonts w:ascii="Courier New" w:hAnsi="Courier New" w:cs="Courier New" w:hint="default"/>
+      </w:rPr>
+    </w:lvl>
+    <w:lvl w:ilvl="5" w:tplc="08090005" w:tentative="1">
+      <w:start w:val="1"/>
+      <w:numFmt w:val="bullet"/>
+      <w:lvlText w:val=""/>
+      <w:lvlJc w:val="left"/>
+      <w:pPr>
+        <w:ind w:left="4320" w:hanging="360"/>
+      </w:pPr>
+      <w:rPr>
+        <w:rFonts w:ascii="Wingdings" w:hAnsi="Wingdings" w:hint="default"/>
+      </w:rPr>
+    </w:lvl>
+    <w:lvl w:ilvl="6" w:tplc="08090001" w:tentative="1">
+      <w:start w:val="1"/>
+      <w:numFmt w:val="bullet"/>
+      <w:lvlText w:val=""/>
+      <w:lvlJc w:val="left"/>
+      <w:pPr>
+        <w:ind w:left="5040" w:hanging="360"/>
+      </w:pPr>
+      <w:rPr>
+        <w:rFonts w:ascii="Symbol" w:hAnsi="Symbol" w:hint="default"/>
+      </w:rPr>
+    </w:lvl>
+    <w:lvl w:ilvl="7" w:tplc="08090003" w:tentative="1">
+      <w:start w:val="1"/>
+      <w:numFmt w:val="bullet"/>
+      <w:lvlText w:val="o"/>
+      <w:lvlJc w:val="left"/>
+      <w:pPr>
+        <w:ind w:left="5760" w:hanging="360"/>
+      </w:pPr>
+      <w:rPr>
+        <w:rFonts w:ascii="Courier New" w:hAnsi="Courier New" w:cs="Courier New" w:hint="default"/>
+      </w:rPr>
+    </w:lvl>
+    <w:lvl w:ilvl="8" w:tplc="08090005" w:tentative="1">
+      <w:start w:val="1"/>
+      <w:numFmt w:val="bullet"/>
+      <w:lvlText w:val=""/>
+      <w:lvlJc w:val="left"/>
+      <w:pPr>
+        <w:ind w:left="6480" w:hanging="360"/>
+      </w:pPr>
+      <w:rPr>
+        <w:rFonts w:ascii="Wingdings" w:hAnsi="Wingdings" w:hint="default"/>
+      </w:rPr>
+    </w:lvl>
+  </w:abstractNum>
+  <w:abstractNum w:abstractNumId="4" w15:restartNumberingAfterBreak="0">
     <w:nsid w:val="326C1C45"/>
     <w:multiLevelType w:val="hybridMultilevel"/>
     <w:tmpl w:val="9D6A6CF4"/>
@@ -2031,7 +3034,120 @@
       </w:rPr>
     </w:lvl>
   </w:abstractNum>
-  <w:abstractNum w:abstractNumId="2" w15:restartNumberingAfterBreak="0">
+  <w:abstractNum w:abstractNumId="5" w15:restartNumberingAfterBreak="0">
+    <w:nsid w:val="45271F43"/>
+    <w:multiLevelType w:val="hybridMultilevel"/>
+    <w:tmpl w:val="101EA192"/>
+    <w:lvl w:ilvl="0" w:tplc="08090001">
+      <w:start w:val="1"/>
+      <w:numFmt w:val="bullet"/>
+      <w:lvlText w:val=""/>
+      <w:lvlJc w:val="left"/>
+      <w:pPr>
+        <w:ind w:left="720" w:hanging="360"/>
+      </w:pPr>
+      <w:rPr>
+        <w:rFonts w:ascii="Symbol" w:hAnsi="Symbol" w:hint="default"/>
+      </w:rPr>
+    </w:lvl>
+    <w:lvl w:ilvl="1" w:tplc="08090003" w:tentative="1">
+      <w:start w:val="1"/>
+      <w:numFmt w:val="bullet"/>
+      <w:lvlText w:val="o"/>
+      <w:lvlJc w:val="left"/>
+      <w:pPr>
+        <w:ind w:left="1440" w:hanging="360"/>
+      </w:pPr>
+      <w:rPr>
+        <w:rFonts w:ascii="Courier New" w:hAnsi="Courier New" w:cs="Courier New" w:hint="default"/>
+      </w:rPr>
+    </w:lvl>
+    <w:lvl w:ilvl="2" w:tplc="08090005" w:tentative="1">
+      <w:start w:val="1"/>
+      <w:numFmt w:val="bullet"/>
+      <w:lvlText w:val=""/>
+      <w:lvlJc w:val="left"/>
+      <w:pPr>
+        <w:ind w:left="2160" w:hanging="360"/>
+      </w:pPr>
+      <w:rPr>
+        <w:rFonts w:ascii="Wingdings" w:hAnsi="Wingdings" w:hint="default"/>
+      </w:rPr>
+    </w:lvl>
+    <w:lvl w:ilvl="3" w:tplc="08090001" w:tentative="1">
+      <w:start w:val="1"/>
+      <w:numFmt w:val="bullet"/>
+      <w:lvlText w:val=""/>
+      <w:lvlJc w:val="left"/>
+      <w:pPr>
+        <w:ind w:left="2880" w:hanging="360"/>
+      </w:pPr>
+      <w:rPr>
+        <w:rFonts w:ascii="Symbol" w:hAnsi="Symbol" w:hint="default"/>
+      </w:rPr>
+    </w:lvl>
+    <w:lvl w:ilvl="4" w:tplc="08090003" w:tentative="1">
+      <w:start w:val="1"/>
+      <w:numFmt w:val="bullet"/>
+      <w:lvlText w:val="o"/>
+      <w:lvlJc w:val="left"/>
+      <w:pPr>
+        <w:ind w:left="3600" w:hanging="360"/>
+      </w:pPr>
+      <w:rPr>
+        <w:rFonts w:ascii="Courier New" w:hAnsi="Courier New" w:cs="Courier New" w:hint="default"/>
+      </w:rPr>
+    </w:lvl>
+    <w:lvl w:ilvl="5" w:tplc="08090005" w:tentative="1">
+      <w:start w:val="1"/>
+      <w:numFmt w:val="bullet"/>
+      <w:lvlText w:val=""/>
+      <w:lvlJc w:val="left"/>
+      <w:pPr>
+        <w:ind w:left="4320" w:hanging="360"/>
+      </w:pPr>
+      <w:rPr>
+        <w:rFonts w:ascii="Wingdings" w:hAnsi="Wingdings" w:hint="default"/>
+      </w:rPr>
+    </w:lvl>
+    <w:lvl w:ilvl="6" w:tplc="08090001" w:tentative="1">
+      <w:start w:val="1"/>
+      <w:numFmt w:val="bullet"/>
+      <w:lvlText w:val=""/>
+      <w:lvlJc w:val="left"/>
+      <w:pPr>
+        <w:ind w:left="5040" w:hanging="360"/>
+      </w:pPr>
+      <w:rPr>
+        <w:rFonts w:ascii="Symbol" w:hAnsi="Symbol" w:hint="default"/>
+      </w:rPr>
+    </w:lvl>
+    <w:lvl w:ilvl="7" w:tplc="08090003" w:tentative="1">
+      <w:start w:val="1"/>
+      <w:numFmt w:val="bullet"/>
+      <w:lvlText w:val="o"/>
+      <w:lvlJc w:val="left"/>
+      <w:pPr>
+        <w:ind w:left="5760" w:hanging="360"/>
+      </w:pPr>
+      <w:rPr>
+        <w:rFonts w:ascii="Courier New" w:hAnsi="Courier New" w:cs="Courier New" w:hint="default"/>
+      </w:rPr>
+    </w:lvl>
+    <w:lvl w:ilvl="8" w:tplc="08090005" w:tentative="1">
+      <w:start w:val="1"/>
+      <w:numFmt w:val="bullet"/>
+      <w:lvlText w:val=""/>
+      <w:lvlJc w:val="left"/>
+      <w:pPr>
+        <w:ind w:left="6480" w:hanging="360"/>
+      </w:pPr>
+      <w:rPr>
+        <w:rFonts w:ascii="Wingdings" w:hAnsi="Wingdings" w:hint="default"/>
+      </w:rPr>
+    </w:lvl>
+  </w:abstractNum>
+  <w:abstractNum w:abstractNumId="6" w15:restartNumberingAfterBreak="0">
     <w:nsid w:val="4F91457F"/>
     <w:multiLevelType w:val="hybridMultilevel"/>
     <w:tmpl w:val="9FC0F33E"/>
@@ -2144,7 +3260,7 @@
       </w:rPr>
     </w:lvl>
   </w:abstractNum>
-  <w:abstractNum w:abstractNumId="3" w15:restartNumberingAfterBreak="0">
+  <w:abstractNum w:abstractNumId="7" w15:restartNumberingAfterBreak="0">
     <w:nsid w:val="5EDC714A"/>
     <w:multiLevelType w:val="multilevel"/>
     <w:tmpl w:val="FA482018"/>
@@ -2257,7 +3373,93 @@
       </w:pPr>
     </w:lvl>
   </w:abstractNum>
-  <w:abstractNum w:abstractNumId="4" w15:restartNumberingAfterBreak="0">
+  <w:abstractNum w:abstractNumId="8" w15:restartNumberingAfterBreak="0">
+    <w:nsid w:val="61751C21"/>
+    <w:multiLevelType w:val="hybridMultilevel"/>
+    <w:tmpl w:val="C32E3F34"/>
+    <w:lvl w:ilvl="0" w:tplc="0809000F">
+      <w:start w:val="1"/>
+      <w:numFmt w:val="decimal"/>
+      <w:lvlText w:val="%1."/>
+      <w:lvlJc w:val="left"/>
+      <w:pPr>
+        <w:ind w:left="720" w:hanging="360"/>
+      </w:pPr>
+    </w:lvl>
+    <w:lvl w:ilvl="1" w:tplc="08090019" w:tentative="1">
+      <w:start w:val="1"/>
+      <w:numFmt w:val="lowerLetter"/>
+      <w:lvlText w:val="%2."/>
+      <w:lvlJc w:val="left"/>
+      <w:pPr>
+        <w:ind w:left="1440" w:hanging="360"/>
+      </w:pPr>
+    </w:lvl>
+    <w:lvl w:ilvl="2" w:tplc="0809001B" w:tentative="1">
+      <w:start w:val="1"/>
+      <w:numFmt w:val="lowerRoman"/>
+      <w:lvlText w:val="%3."/>
+      <w:lvlJc w:val="right"/>
+      <w:pPr>
+        <w:ind w:left="2160" w:hanging="180"/>
+      </w:pPr>
+    </w:lvl>
+    <w:lvl w:ilvl="3" w:tplc="0809000F" w:tentative="1">
+      <w:start w:val="1"/>
+      <w:numFmt w:val="decimal"/>
+      <w:lvlText w:val="%4."/>
+      <w:lvlJc w:val="left"/>
+      <w:pPr>
+        <w:ind w:left="2880" w:hanging="360"/>
+      </w:pPr>
+    </w:lvl>
+    <w:lvl w:ilvl="4" w:tplc="08090019" w:tentative="1">
+      <w:start w:val="1"/>
+      <w:numFmt w:val="lowerLetter"/>
+      <w:lvlText w:val="%5."/>
+      <w:lvlJc w:val="left"/>
+      <w:pPr>
+        <w:ind w:left="3600" w:hanging="360"/>
+      </w:pPr>
+    </w:lvl>
+    <w:lvl w:ilvl="5" w:tplc="0809001B" w:tentative="1">
+      <w:start w:val="1"/>
+      <w:numFmt w:val="lowerRoman"/>
+      <w:lvlText w:val="%6."/>
+      <w:lvlJc w:val="right"/>
+      <w:pPr>
+        <w:ind w:left="4320" w:hanging="180"/>
+      </w:pPr>
+    </w:lvl>
+    <w:lvl w:ilvl="6" w:tplc="0809000F" w:tentative="1">
+      <w:start w:val="1"/>
+      <w:numFmt w:val="decimal"/>
+      <w:lvlText w:val="%7."/>
+      <w:lvlJc w:val="left"/>
+      <w:pPr>
+        <w:ind w:left="5040" w:hanging="360"/>
+      </w:pPr>
+    </w:lvl>
+    <w:lvl w:ilvl="7" w:tplc="08090019" w:tentative="1">
+      <w:start w:val="1"/>
+      <w:numFmt w:val="lowerLetter"/>
+      <w:lvlText w:val="%8."/>
+      <w:lvlJc w:val="left"/>
+      <w:pPr>
+        <w:ind w:left="5760" w:hanging="360"/>
+      </w:pPr>
+    </w:lvl>
+    <w:lvl w:ilvl="8" w:tplc="0809001B" w:tentative="1">
+      <w:start w:val="1"/>
+      <w:numFmt w:val="lowerRoman"/>
+      <w:lvlText w:val="%9."/>
+      <w:lvlJc w:val="right"/>
+      <w:pPr>
+        <w:ind w:left="6480" w:hanging="180"/>
+      </w:pPr>
+    </w:lvl>
+  </w:abstractNum>
+  <w:abstractNum w:abstractNumId="9" w15:restartNumberingAfterBreak="0">
     <w:nsid w:val="72C8445D"/>
     <w:multiLevelType w:val="hybridMultilevel"/>
     <w:tmpl w:val="FBA2067C"/>
@@ -2346,7 +3548,7 @@
       </w:pPr>
     </w:lvl>
   </w:abstractNum>
-  <w:abstractNum w:abstractNumId="5" w15:restartNumberingAfterBreak="0">
+  <w:abstractNum w:abstractNumId="10" w15:restartNumberingAfterBreak="0">
     <w:nsid w:val="7AD63244"/>
     <w:multiLevelType w:val="multilevel"/>
     <w:tmpl w:val="241EDE06"/>
@@ -2460,22 +3662,37 @@
     </w:lvl>
   </w:abstractNum>
   <w:num w:numId="1" w16cid:durableId="1831288633">
+    <w:abstractNumId w:val="4"/>
+  </w:num>
+  <w:num w:numId="2" w16cid:durableId="1041131072">
+    <w:abstractNumId w:val="9"/>
+  </w:num>
+  <w:num w:numId="3" w16cid:durableId="2101095621">
+    <w:abstractNumId w:val="6"/>
+  </w:num>
+  <w:num w:numId="4" w16cid:durableId="583533730">
+    <w:abstractNumId w:val="2"/>
+  </w:num>
+  <w:num w:numId="5" w16cid:durableId="1178470279">
+    <w:abstractNumId w:val="7"/>
+  </w:num>
+  <w:num w:numId="6" w16cid:durableId="175921843">
+    <w:abstractNumId w:val="10"/>
+  </w:num>
+  <w:num w:numId="7" w16cid:durableId="1732538447">
+    <w:abstractNumId w:val="5"/>
+  </w:num>
+  <w:num w:numId="8" w16cid:durableId="258293252">
+    <w:abstractNumId w:val="8"/>
+  </w:num>
+  <w:num w:numId="9" w16cid:durableId="307171021">
     <w:abstractNumId w:val="1"/>
   </w:num>
-  <w:num w:numId="2" w16cid:durableId="1041131072">
-    <w:abstractNumId w:val="4"/>
-  </w:num>
-  <w:num w:numId="3" w16cid:durableId="2101095621">
-    <w:abstractNumId w:val="2"/>
-  </w:num>
-  <w:num w:numId="4" w16cid:durableId="583533730">
+  <w:num w:numId="10" w16cid:durableId="247732472">
     <w:abstractNumId w:val="0"/>
   </w:num>
-  <w:num w:numId="5" w16cid:durableId="1178470279">
+  <w:num w:numId="11" w16cid:durableId="529611516">
     <w:abstractNumId w:val="3"/>
-  </w:num>
-  <w:num w:numId="6" w16cid:durableId="175921843">
-    <w:abstractNumId w:val="5"/>
   </w:num>
 </w:numbering>
 </file>

</xml_diff>

<commit_message>
essay close to done - dts
</commit_message>
<xml_diff>
--- a/Module 8 - Further AI/assignment-2/DT_essay.docx
+++ b/Module 8 - Further AI/assignment-2/DT_essay.docx
@@ -70,7 +70,23 @@
           <w:sz w:val="20"/>
           <w:szCs w:val="20"/>
         </w:rPr>
-        <w:t xml:space="preserve">In implementing decision trees, I selected </w:t>
+        <w:t>In implementing decision trees</w:t>
+      </w:r>
+      <w:r>
+        <w:rPr>
+          <w:rFonts w:ascii="Calibri" w:hAnsi="Calibri" w:cs="Calibri"/>
+          <w:sz w:val="20"/>
+          <w:szCs w:val="20"/>
+        </w:rPr>
+        <w:t xml:space="preserve"> (DTs)</w:t>
+      </w:r>
+      <w:r>
+        <w:rPr>
+          <w:rFonts w:ascii="Calibri" w:hAnsi="Calibri" w:cs="Calibri"/>
+          <w:sz w:val="20"/>
+          <w:szCs w:val="20"/>
+        </w:rPr>
+        <w:t xml:space="preserve">, I selected </w:t>
       </w:r>
       <w:r>
         <w:rPr>
@@ -134,83 +150,187 @@
           <w:sz w:val="20"/>
           <w:szCs w:val="20"/>
         </w:rPr>
-        <w:t xml:space="preserve"> and offers rich analytical possibilities. With 1,599 instances and 11 chemical features, it provided an excellent framework for showing what decision trees can do in meaningful situations. Predicting wine quality based on chemical properties is crucial for the wine industry, where small changes in chemical composition can greatly affect how much consumers enjoy the product and how well it sells. While the Weather dataset was useful for initially testing how decision trees handle categorical data, the Wine Quality dataset presented a more interesting challenge by combining numerical measurements with quality ratings.</w:t>
-      </w:r>
-    </w:p>
-    <w:p>
-      <w:pPr>
-        <w:rPr>
-          <w:rFonts w:ascii="Calibri" w:hAnsi="Calibri" w:cs="Calibri"/>
-          <w:sz w:val="20"/>
-          <w:szCs w:val="20"/>
-        </w:rPr>
-      </w:pPr>
-    </w:p>
-    <w:p>
-      <w:pPr>
-        <w:rPr>
-          <w:rFonts w:ascii="Calibri" w:hAnsi="Calibri" w:cs="Calibri"/>
-          <w:sz w:val="20"/>
-          <w:szCs w:val="20"/>
-        </w:rPr>
-      </w:pPr>
-      <w:r>
-        <w:rPr>
-          <w:rFonts w:ascii="Calibri" w:hAnsi="Calibri" w:cs="Calibri"/>
-          <w:sz w:val="20"/>
-          <w:szCs w:val="20"/>
-        </w:rPr>
-        <w:t xml:space="preserve">The structure of the Wine Quality dataset worked especially well for decision tree analysis. Its continuous features, like acidity, alcohol content, and sulphates, fit naturally with how CART </w:t>
-      </w:r>
-      <w:r>
-        <w:rPr>
-          <w:rFonts w:ascii="Calibri" w:hAnsi="Calibri" w:cs="Calibri"/>
-          <w:sz w:val="20"/>
-          <w:szCs w:val="20"/>
-        </w:rPr>
-        <w:t xml:space="preserve">Decision Trees </w:t>
-      </w:r>
-      <w:r>
-        <w:rPr>
-          <w:rFonts w:ascii="Calibri" w:hAnsi="Calibri" w:cs="Calibri"/>
-          <w:sz w:val="20"/>
-          <w:szCs w:val="20"/>
-        </w:rPr>
-        <w:t xml:space="preserve">(DT) </w:t>
-      </w:r>
-      <w:r>
-        <w:rPr>
-          <w:rFonts w:ascii="Calibri" w:hAnsi="Calibri" w:cs="Calibri"/>
-          <w:sz w:val="20"/>
-          <w:szCs w:val="20"/>
-        </w:rPr>
-        <w:t>make binary splits, allowing the algorithm to find clear thresholds for predicting quality. These chemical properties are particularly useful because winemakers can adjust them during production to improve their product. Additionally, the quality ratings in the dataset range from 0 to 10 in order of increasing quality, making decision trees particularly appropriate since they're good at handling this kind of stepped relationship between values. When the model makes mistakes, it's less problematic if it confuses similar quality levels (like 6 and 7) than if it confuses very different quality levels (like 3 and 8). Decision trees excel at understanding these kinds of ordered relationships, providing a clear framework for assessing quality.</w:t>
-      </w:r>
-    </w:p>
-    <w:p>
-      <w:pPr>
-        <w:rPr>
-          <w:rFonts w:ascii="Calibri" w:hAnsi="Calibri" w:cs="Calibri"/>
-          <w:sz w:val="20"/>
-          <w:szCs w:val="20"/>
-        </w:rPr>
-      </w:pPr>
-    </w:p>
-    <w:p>
-      <w:pPr>
-        <w:rPr>
-          <w:rFonts w:ascii="Calibri" w:hAnsi="Calibri" w:cs="Calibri"/>
-          <w:sz w:val="20"/>
-          <w:szCs w:val="20"/>
-        </w:rPr>
-      </w:pPr>
-      <w:r>
-        <w:rPr>
-          <w:rFonts w:ascii="Calibri" w:hAnsi="Calibri" w:cs="Calibri"/>
-          <w:sz w:val="20"/>
-          <w:szCs w:val="20"/>
-        </w:rPr>
-        <w:t>Before building the decision tree, I developed several hypotheses based on established wine research and industry knowledge</w:t>
+        <w:t xml:space="preserve"> and offers rich analytical possibilities. With 1,599 instances and 11 chemical features, it provided an excellent framework for showing what </w:t>
+      </w:r>
+      <w:r>
+        <w:rPr>
+          <w:rFonts w:ascii="Calibri" w:hAnsi="Calibri" w:cs="Calibri"/>
+          <w:sz w:val="20"/>
+          <w:szCs w:val="20"/>
+        </w:rPr>
+        <w:t>DTs</w:t>
+      </w:r>
+      <w:r>
+        <w:rPr>
+          <w:rFonts w:ascii="Calibri" w:hAnsi="Calibri" w:cs="Calibri"/>
+          <w:sz w:val="20"/>
+          <w:szCs w:val="20"/>
+        </w:rPr>
+        <w:t xml:space="preserve"> can do in meaningful situations. Predicting wine quality based on chemical properties is crucial for the wine industry, where small changes in chemical composition can greatly affect how much consumers enjoy the product and how well it sells. While the Weather dataset was useful for initially testing how </w:t>
+      </w:r>
+      <w:r>
+        <w:rPr>
+          <w:rFonts w:ascii="Calibri" w:hAnsi="Calibri" w:cs="Calibri"/>
+          <w:sz w:val="20"/>
+          <w:szCs w:val="20"/>
+        </w:rPr>
+        <w:t>DTs</w:t>
+      </w:r>
+      <w:r>
+        <w:rPr>
+          <w:rFonts w:ascii="Calibri" w:hAnsi="Calibri" w:cs="Calibri"/>
+          <w:sz w:val="20"/>
+          <w:szCs w:val="20"/>
+        </w:rPr>
+        <w:t xml:space="preserve"> handle categorical data, the Wine Quality dataset presented a more interesting challenge by combining numerical measurements with quality ratings.</w:t>
+      </w:r>
+    </w:p>
+    <w:p>
+      <w:pPr>
+        <w:rPr>
+          <w:rFonts w:ascii="Calibri" w:hAnsi="Calibri" w:cs="Calibri"/>
+          <w:sz w:val="20"/>
+          <w:szCs w:val="20"/>
+        </w:rPr>
+      </w:pPr>
+    </w:p>
+    <w:p>
+      <w:pPr>
+        <w:rPr>
+          <w:rFonts w:ascii="Calibri" w:hAnsi="Calibri" w:cs="Calibri"/>
+          <w:sz w:val="20"/>
+          <w:szCs w:val="20"/>
+        </w:rPr>
+      </w:pPr>
+      <w:r>
+        <w:rPr>
+          <w:rFonts w:ascii="Calibri" w:hAnsi="Calibri" w:cs="Calibri"/>
+          <w:sz w:val="20"/>
+          <w:szCs w:val="20"/>
+        </w:rPr>
+        <w:t xml:space="preserve">The structure of the Wine Quality dataset worked especially well for </w:t>
+      </w:r>
+      <w:r>
+        <w:rPr>
+          <w:rFonts w:ascii="Calibri" w:hAnsi="Calibri" w:cs="Calibri"/>
+          <w:sz w:val="20"/>
+          <w:szCs w:val="20"/>
+        </w:rPr>
+        <w:t>DT</w:t>
+      </w:r>
+      <w:r>
+        <w:rPr>
+          <w:rFonts w:ascii="Calibri" w:hAnsi="Calibri" w:cs="Calibri"/>
+          <w:sz w:val="20"/>
+          <w:szCs w:val="20"/>
+        </w:rPr>
+        <w:t xml:space="preserve"> analysis. Its continuous features, like acidity, alcohol content, and sulphates, fit naturally with how CART </w:t>
+      </w:r>
+      <w:r>
+        <w:rPr>
+          <w:rFonts w:ascii="Calibri" w:hAnsi="Calibri" w:cs="Calibri"/>
+          <w:sz w:val="20"/>
+          <w:szCs w:val="20"/>
+        </w:rPr>
+        <w:t>D</w:t>
+      </w:r>
+      <w:r>
+        <w:rPr>
+          <w:rFonts w:ascii="Calibri" w:hAnsi="Calibri" w:cs="Calibri"/>
+          <w:sz w:val="20"/>
+          <w:szCs w:val="20"/>
+        </w:rPr>
+        <w:t>Ts</w:t>
+      </w:r>
+      <w:r>
+        <w:rPr>
+          <w:rFonts w:ascii="Calibri" w:hAnsi="Calibri" w:cs="Calibri"/>
+          <w:sz w:val="20"/>
+          <w:szCs w:val="20"/>
+        </w:rPr>
+        <w:t xml:space="preserve"> </w:t>
+      </w:r>
+      <w:r>
+        <w:rPr>
+          <w:rFonts w:ascii="Calibri" w:hAnsi="Calibri" w:cs="Calibri"/>
+          <w:sz w:val="20"/>
+          <w:szCs w:val="20"/>
+        </w:rPr>
+        <w:t xml:space="preserve">make binary splits, allowing the algorithm to find clear thresholds for predicting quality. These chemical properties are particularly useful because winemakers can adjust them during production to improve their product. Additionally, the quality ratings in the dataset range from 0 to 10 in order of increasing quality, making </w:t>
+      </w:r>
+      <w:r>
+        <w:rPr>
+          <w:rFonts w:ascii="Calibri" w:hAnsi="Calibri" w:cs="Calibri"/>
+          <w:sz w:val="20"/>
+          <w:szCs w:val="20"/>
+        </w:rPr>
+        <w:t xml:space="preserve">DTs </w:t>
+      </w:r>
+      <w:r>
+        <w:rPr>
+          <w:rFonts w:ascii="Calibri" w:hAnsi="Calibri" w:cs="Calibri"/>
+          <w:sz w:val="20"/>
+          <w:szCs w:val="20"/>
+        </w:rPr>
+        <w:t xml:space="preserve">particularly appropriate since they're good at handling this kind of stepped relationship between values. When the model makes mistakes, it's less problematic if it confuses similar quality levels (like 6 and 7) than if it confuses very different quality levels (like 3 and 8). </w:t>
+      </w:r>
+      <w:r>
+        <w:rPr>
+          <w:rFonts w:ascii="Calibri" w:hAnsi="Calibri" w:cs="Calibri"/>
+          <w:sz w:val="20"/>
+          <w:szCs w:val="20"/>
+        </w:rPr>
+        <w:t>DTs</w:t>
+      </w:r>
+      <w:r>
+        <w:rPr>
+          <w:rFonts w:ascii="Calibri" w:hAnsi="Calibri" w:cs="Calibri"/>
+          <w:sz w:val="20"/>
+          <w:szCs w:val="20"/>
+        </w:rPr>
+        <w:t xml:space="preserve"> excel at understanding these kinds of ordered relationships, providing a clear framework for assessing quality.</w:t>
+      </w:r>
+    </w:p>
+    <w:p>
+      <w:pPr>
+        <w:rPr>
+          <w:rFonts w:ascii="Calibri" w:hAnsi="Calibri" w:cs="Calibri"/>
+          <w:sz w:val="20"/>
+          <w:szCs w:val="20"/>
+        </w:rPr>
+      </w:pPr>
+    </w:p>
+    <w:p>
+      <w:pPr>
+        <w:rPr>
+          <w:rFonts w:ascii="Calibri" w:hAnsi="Calibri" w:cs="Calibri"/>
+          <w:sz w:val="20"/>
+          <w:szCs w:val="20"/>
+        </w:rPr>
+      </w:pPr>
+      <w:r>
+        <w:rPr>
+          <w:rFonts w:ascii="Calibri" w:hAnsi="Calibri" w:cs="Calibri"/>
+          <w:sz w:val="20"/>
+          <w:szCs w:val="20"/>
+        </w:rPr>
+        <w:t xml:space="preserve">Before building the </w:t>
+      </w:r>
+      <w:r>
+        <w:rPr>
+          <w:rFonts w:ascii="Calibri" w:hAnsi="Calibri" w:cs="Calibri"/>
+          <w:sz w:val="20"/>
+          <w:szCs w:val="20"/>
+        </w:rPr>
+        <w:t>DT,</w:t>
+      </w:r>
+      <w:r>
+        <w:rPr>
+          <w:rFonts w:ascii="Calibri" w:hAnsi="Calibri" w:cs="Calibri"/>
+          <w:sz w:val="20"/>
+          <w:szCs w:val="20"/>
+        </w:rPr>
+        <w:t xml:space="preserve"> I developed several hypotheses based on established wine research and industry knowledge</w:t>
       </w:r>
       <w:r>
         <w:rPr>
@@ -348,7 +468,23 @@
           <w:sz w:val="20"/>
           <w:szCs w:val="20"/>
         </w:rPr>
-        <w:t>These hypotheses gave a way to compare the decision tree's findings against what wine experts typically assume.</w:t>
+        <w:t xml:space="preserve">These hypotheses gave a way to compare the </w:t>
+      </w:r>
+      <w:r>
+        <w:rPr>
+          <w:rFonts w:ascii="Calibri" w:hAnsi="Calibri" w:cs="Calibri"/>
+          <w:sz w:val="20"/>
+          <w:szCs w:val="20"/>
+        </w:rPr>
+        <w:t>DT</w:t>
+      </w:r>
+      <w:r>
+        <w:rPr>
+          <w:rFonts w:ascii="Calibri" w:hAnsi="Calibri" w:cs="Calibri"/>
+          <w:sz w:val="20"/>
+          <w:szCs w:val="20"/>
+        </w:rPr>
+        <w:t xml:space="preserve"> findings against what wine experts typically assume.</w:t>
       </w:r>
     </w:p>
     <w:p>
@@ -581,7 +717,7 @@
               <wp:posOffset>143870</wp:posOffset>
             </wp:positionV>
             <wp:extent cx="3181350" cy="1557020"/>
-            <wp:effectExtent l="0" t="0" r="6350" b="5080"/>
+            <wp:effectExtent l="0" t="0" r="6350" b="0"/>
             <wp:wrapSquare wrapText="bothSides"/>
             <wp:docPr id="832468127" name="Picture 1" descr="A graph of blue squares with white text&#10;&#10;Description automatically generated"/>
             <wp:cNvGraphicFramePr>
@@ -773,7 +909,23 @@
           <w:sz w:val="20"/>
           <w:szCs w:val="20"/>
         </w:rPr>
-        <w:t xml:space="preserve"> choice for implementing decision trees. The CART algorithm effectively handled the continuous features, captured the ordered relationships in the data, and produced results that were easy to interpret. The model challenged several common assumptions about what determines wine quality </w:t>
+        <w:t xml:space="preserve"> choice for implementing </w:t>
+      </w:r>
+      <w:r>
+        <w:rPr>
+          <w:rFonts w:ascii="Calibri" w:hAnsi="Calibri" w:cs="Calibri"/>
+          <w:sz w:val="20"/>
+          <w:szCs w:val="20"/>
+        </w:rPr>
+        <w:t>DTs</w:t>
+      </w:r>
+      <w:r>
+        <w:rPr>
+          <w:rFonts w:ascii="Calibri" w:hAnsi="Calibri" w:cs="Calibri"/>
+          <w:sz w:val="20"/>
+          <w:szCs w:val="20"/>
+        </w:rPr>
+        <w:t xml:space="preserve">. The CART algorithm effectively handled the continuous features, captured the ordered relationships in the data, and produced results that were easy to interpret. The model challenged several common assumptions about what determines wine quality </w:t>
       </w:r>
       <w:r>
         <w:rPr>
@@ -797,7 +949,23 @@
           <w:sz w:val="20"/>
           <w:szCs w:val="20"/>
         </w:rPr>
-        <w:t xml:space="preserve"> revealed unexpected patterns. While the model's accuracy suggests room for improvement, its insights about important features and specific chemical thresholds provide substantial practical value for winemaking. This analysis demonstrated both the strengths of decision trees and their ability to uncover surprising relationships in complex, real-world datasets, pointing toward new directions for both research and practical applications in the wine industry.</w:t>
+        <w:t xml:space="preserve"> revealed unexpected patterns. While the model's accuracy suggests room for improvement, its insights about important features and specific chemical thresholds provide substantial practical value for winemaking. This analysis demonstrated both the strengths of </w:t>
+      </w:r>
+      <w:r>
+        <w:rPr>
+          <w:rFonts w:ascii="Calibri" w:hAnsi="Calibri" w:cs="Calibri"/>
+          <w:sz w:val="20"/>
+          <w:szCs w:val="20"/>
+        </w:rPr>
+        <w:t>DTs</w:t>
+      </w:r>
+      <w:r>
+        <w:rPr>
+          <w:rFonts w:ascii="Calibri" w:hAnsi="Calibri" w:cs="Calibri"/>
+          <w:sz w:val="20"/>
+          <w:szCs w:val="20"/>
+        </w:rPr>
+        <w:t xml:space="preserve"> and their ability to uncover surprising relationships in complex, real-world datasets, pointing toward new directions for both research and practical applications in the wine industry.</w:t>
       </w:r>
     </w:p>
     <w:p>
@@ -834,68 +1002,115 @@
           <w:b/>
           <w:bCs/>
         </w:rPr>
-        <w:t>Recent Advances and Novel Applications</w:t>
-      </w:r>
-    </w:p>
-    <w:p>
-      <w:pPr>
-        <w:rPr>
-          <w:rFonts w:ascii="Calibri" w:hAnsi="Calibri" w:cs="Calibri"/>
-          <w:sz w:val="20"/>
-          <w:szCs w:val="20"/>
-        </w:rPr>
-      </w:pPr>
-    </w:p>
-    <w:p>
-      <w:pPr>
-        <w:rPr>
-          <w:rFonts w:ascii="Calibri" w:hAnsi="Calibri" w:cs="Calibri"/>
-          <w:sz w:val="20"/>
-          <w:szCs w:val="20"/>
-        </w:rPr>
-      </w:pPr>
-      <w:r>
-        <w:rPr>
-          <w:rFonts w:ascii="Calibri" w:hAnsi="Calibri" w:cs="Calibri"/>
-          <w:sz w:val="20"/>
-          <w:szCs w:val="20"/>
-        </w:rPr>
-        <w:t>The field of decision trees has seen some revolutionary transformations lately that have fundamentally changed what these algorithms can do. I want to explore three major innovations that I think are really redefining the boundaries of decision trees in modern machine learning.</w:t>
-      </w:r>
-    </w:p>
-    <w:p>
-      <w:pPr>
-        <w:rPr>
-          <w:rFonts w:ascii="Calibri" w:hAnsi="Calibri" w:cs="Calibri"/>
-          <w:sz w:val="20"/>
-          <w:szCs w:val="20"/>
-        </w:rPr>
-      </w:pPr>
-    </w:p>
-    <w:p>
-      <w:pPr>
-        <w:rPr>
-          <w:rFonts w:ascii="Calibri" w:hAnsi="Calibri" w:cs="Calibri"/>
-          <w:sz w:val="20"/>
-          <w:szCs w:val="20"/>
-        </w:rPr>
-      </w:pPr>
-      <w:r>
-        <w:rPr>
-          <w:rFonts w:ascii="Calibri" w:hAnsi="Calibri" w:cs="Calibri"/>
-          <w:sz w:val="20"/>
-          <w:szCs w:val="20"/>
-        </w:rPr>
-        <w:t xml:space="preserve">First up are Quantum Decision Trees (QDTs), which I'd say represent the most groundbreaking advancement since decision trees were invented. These trees leverage quantum computing in a fascinating way to process multiple decision paths simultaneously, completely changing how tree-based learning works at a fundamental level. The recent research by </w:t>
-      </w:r>
-      <w:proofErr w:type="spellStart"/>
-      <w:r>
-        <w:rPr>
-          <w:rFonts w:ascii="Calibri" w:hAnsi="Calibri" w:cs="Calibri"/>
-          <w:sz w:val="20"/>
-          <w:szCs w:val="20"/>
-        </w:rPr>
-        <w:t>Martine</w:t>
+        <w:t xml:space="preserve">Recent Advances </w:t>
+      </w:r>
+      <w:r>
+        <w:rPr>
+          <w:rFonts w:ascii="Calibri" w:hAnsi="Calibri" w:cs="Calibri"/>
+          <w:b/>
+          <w:bCs/>
+        </w:rPr>
+        <w:t xml:space="preserve">of </w:t>
+      </w:r>
+      <w:r>
+        <w:rPr>
+          <w:rFonts w:ascii="Calibri" w:hAnsi="Calibri" w:cs="Calibri"/>
+          <w:b/>
+          <w:bCs/>
+        </w:rPr>
+        <w:t>Decision Trees</w:t>
+      </w:r>
+    </w:p>
+    <w:p>
+      <w:pPr>
+        <w:rPr>
+          <w:rFonts w:ascii="Calibri" w:hAnsi="Calibri" w:cs="Calibri"/>
+          <w:sz w:val="20"/>
+          <w:szCs w:val="20"/>
+        </w:rPr>
+      </w:pPr>
+    </w:p>
+    <w:p>
+      <w:pPr>
+        <w:rPr>
+          <w:rFonts w:ascii="Calibri" w:hAnsi="Calibri" w:cs="Calibri"/>
+          <w:sz w:val="20"/>
+          <w:szCs w:val="20"/>
+        </w:rPr>
+      </w:pPr>
+      <w:r>
+        <w:rPr>
+          <w:rFonts w:ascii="Calibri" w:hAnsi="Calibri" w:cs="Calibri"/>
+          <w:sz w:val="20"/>
+          <w:szCs w:val="20"/>
+        </w:rPr>
+        <w:t>In terms of approximation capabilities</w:t>
+      </w:r>
+      <w:r>
+        <w:rPr>
+          <w:rFonts w:ascii="Calibri" w:hAnsi="Calibri" w:cs="Calibri"/>
+          <w:sz w:val="20"/>
+          <w:szCs w:val="20"/>
+        </w:rPr>
+        <w:t xml:space="preserve"> of</w:t>
+      </w:r>
+      <w:r>
+        <w:rPr>
+          <w:rFonts w:ascii="Calibri" w:hAnsi="Calibri" w:cs="Calibri"/>
+          <w:sz w:val="20"/>
+          <w:szCs w:val="20"/>
+        </w:rPr>
+        <w:t xml:space="preserve"> DTs</w:t>
+      </w:r>
+      <w:r>
+        <w:rPr>
+          <w:rFonts w:ascii="Calibri" w:hAnsi="Calibri" w:cs="Calibri"/>
+          <w:sz w:val="20"/>
+          <w:szCs w:val="20"/>
+        </w:rPr>
+        <w:t xml:space="preserve">, several major developments have emerged. Traditional </w:t>
+      </w:r>
+      <w:r>
+        <w:rPr>
+          <w:rFonts w:ascii="Calibri" w:hAnsi="Calibri" w:cs="Calibri"/>
+          <w:sz w:val="20"/>
+          <w:szCs w:val="20"/>
+        </w:rPr>
+        <w:t>DT</w:t>
+      </w:r>
+      <w:r>
+        <w:rPr>
+          <w:rFonts w:ascii="Calibri" w:hAnsi="Calibri" w:cs="Calibri"/>
+          <w:sz w:val="20"/>
+          <w:szCs w:val="20"/>
+        </w:rPr>
+        <w:t xml:space="preserve"> use univariate splits that evaluate a single attribute at a time, but recent research has explored multivariate trees that consider multiple attributes in each split. While these enhance approximation capacity, they bring challenges in interpretability and computational cost. Innovations like Sparse ADTrees and Fisher's ADTree have addressed these challenges by using Linear Discriminant Analysis to find optimal splits while maintaining efficiency. Another significant advancement has been in model trees, which employ predictive models in their leaves instead of simple labels or constant numbers. This advancement extends regression trees beyond piecewise constant functions and has been applied to classification tasks through predictive models such as Naive Bayes and logistic regression.</w:t>
+      </w:r>
+    </w:p>
+    <w:p>
+      <w:pPr>
+        <w:rPr>
+          <w:rFonts w:ascii="Calibri" w:hAnsi="Calibri" w:cs="Calibri"/>
+          <w:sz w:val="20"/>
+          <w:szCs w:val="20"/>
+        </w:rPr>
+      </w:pPr>
+    </w:p>
+    <w:p>
+      <w:pPr>
+        <w:rPr>
+          <w:rFonts w:ascii="Calibri" w:hAnsi="Calibri" w:cs="Calibri"/>
+          <w:sz w:val="20"/>
+          <w:szCs w:val="20"/>
+        </w:rPr>
+      </w:pPr>
+      <w:r>
+        <w:rPr>
+          <w:rFonts w:ascii="Calibri" w:hAnsi="Calibri" w:cs="Calibri"/>
+          <w:sz w:val="20"/>
+          <w:szCs w:val="20"/>
+        </w:rPr>
+        <w:t>Generali</w:t>
       </w:r>
       <w:r>
         <w:rPr>
@@ -905,82 +1120,103 @@
         </w:rPr>
         <w:t>s</w:t>
       </w:r>
-      <w:proofErr w:type="spellEnd"/>
-      <w:r>
-        <w:rPr>
-          <w:rFonts w:ascii="Calibri" w:hAnsi="Calibri" w:cs="Calibri"/>
-          <w:sz w:val="20"/>
-          <w:szCs w:val="20"/>
-        </w:rPr>
-        <w:t>-Ramos et al. (2023) showed something pretty incredible - QDTs can process 2^n paths simultaneously using just n qubits, making them up to 1000 times faster than traditional approaches for certain complex problems. This becomes particularly valuable when dealing with high-dimensional problems where regular trees start hitting computational walls.</w:t>
-      </w:r>
-    </w:p>
-    <w:p>
-      <w:pPr>
-        <w:rPr>
-          <w:rFonts w:ascii="Calibri" w:hAnsi="Calibri" w:cs="Calibri"/>
-          <w:sz w:val="20"/>
-          <w:szCs w:val="20"/>
-        </w:rPr>
-      </w:pPr>
-    </w:p>
-    <w:p>
-      <w:pPr>
-        <w:rPr>
-          <w:rFonts w:ascii="Calibri" w:hAnsi="Calibri" w:cs="Calibri"/>
-          <w:sz w:val="20"/>
-          <w:szCs w:val="20"/>
-        </w:rPr>
-      </w:pPr>
-      <w:r>
-        <w:rPr>
-          <w:rFonts w:ascii="Calibri" w:hAnsi="Calibri" w:cs="Calibri"/>
-          <w:sz w:val="20"/>
-          <w:szCs w:val="20"/>
-        </w:rPr>
-        <w:t xml:space="preserve">What I find really interesting about the quantum implementation is all the innovative mechanisms it introduces. It uses quantum superposition to evaluate multiple paths at once, quantum entanglement to </w:t>
-      </w:r>
-      <w:r>
-        <w:rPr>
-          <w:rFonts w:ascii="Calibri" w:hAnsi="Calibri" w:cs="Calibri"/>
-          <w:sz w:val="20"/>
-          <w:szCs w:val="20"/>
-        </w:rPr>
-        <w:t>analyse</w:t>
-      </w:r>
-      <w:r>
-        <w:rPr>
-          <w:rFonts w:ascii="Calibri" w:hAnsi="Calibri" w:cs="Calibri"/>
-          <w:sz w:val="20"/>
-          <w:szCs w:val="20"/>
-        </w:rPr>
-        <w:t xml:space="preserve"> how features correlate with each other, and quantum interference to determine optimal splits. They've even integrated quantum phase estimation algorithms to get more precise threshold determinations at each node, which gives us better classification boundaries. While we can't build massive quantum computers yet, the early scalability results look really promising.</w:t>
-      </w:r>
-    </w:p>
-    <w:p>
-      <w:pPr>
-        <w:rPr>
-          <w:rFonts w:ascii="Calibri" w:hAnsi="Calibri" w:cs="Calibri"/>
-          <w:sz w:val="20"/>
-          <w:szCs w:val="20"/>
-        </w:rPr>
-      </w:pPr>
-    </w:p>
-    <w:p>
-      <w:pPr>
-        <w:rPr>
-          <w:rFonts w:ascii="Calibri" w:hAnsi="Calibri" w:cs="Calibri"/>
-          <w:sz w:val="20"/>
-          <w:szCs w:val="20"/>
-        </w:rPr>
-      </w:pPr>
-      <w:r>
-        <w:rPr>
-          <w:rFonts w:ascii="Calibri" w:hAnsi="Calibri" w:cs="Calibri"/>
-          <w:sz w:val="20"/>
-          <w:szCs w:val="20"/>
-        </w:rPr>
-        <w:t xml:space="preserve">Another breakthrough I've been following is Topological Decision Trees (TDTs). These trees do something really clever by incorporating concepts from algebraic topology to capture complex relationships in data. Unlike traditional decision trees that rely on axis-parallel or oblique splits, TDTs use something called persistent homology to identify and preserve topological features within data manifolds. This isn't just theoretical - </w:t>
+      <w:r>
+        <w:rPr>
+          <w:rFonts w:ascii="Calibri" w:hAnsi="Calibri" w:cs="Calibri"/>
+          <w:sz w:val="20"/>
+          <w:szCs w:val="20"/>
+        </w:rPr>
+        <w:t xml:space="preserve">ation has seen </w:t>
+      </w:r>
+      <w:r>
+        <w:rPr>
+          <w:rFonts w:ascii="Calibri" w:hAnsi="Calibri" w:cs="Calibri"/>
+          <w:sz w:val="20"/>
+          <w:szCs w:val="20"/>
+        </w:rPr>
+        <w:t>strong</w:t>
+      </w:r>
+      <w:r>
+        <w:rPr>
+          <w:rFonts w:ascii="Calibri" w:hAnsi="Calibri" w:cs="Calibri"/>
+          <w:sz w:val="20"/>
+          <w:szCs w:val="20"/>
+        </w:rPr>
+        <w:t xml:space="preserve"> progress </w:t>
+      </w:r>
+      <w:r>
+        <w:rPr>
+          <w:rFonts w:ascii="Calibri" w:hAnsi="Calibri" w:cs="Calibri"/>
+          <w:sz w:val="20"/>
+          <w:szCs w:val="20"/>
+        </w:rPr>
+        <w:t>via</w:t>
+      </w:r>
+      <w:r>
+        <w:rPr>
+          <w:rFonts w:ascii="Calibri" w:hAnsi="Calibri" w:cs="Calibri"/>
+          <w:sz w:val="20"/>
+          <w:szCs w:val="20"/>
+        </w:rPr>
+        <w:t xml:space="preserve"> several approaches. Traditional pre-pruning and post-pruning techniques continue to be essential elements of </w:t>
+      </w:r>
+      <w:r>
+        <w:rPr>
+          <w:rFonts w:ascii="Calibri" w:hAnsi="Calibri" w:cs="Calibri"/>
+          <w:sz w:val="20"/>
+          <w:szCs w:val="20"/>
+        </w:rPr>
+        <w:t>DT</w:t>
+      </w:r>
+      <w:r>
+        <w:rPr>
+          <w:rFonts w:ascii="Calibri" w:hAnsi="Calibri" w:cs="Calibri"/>
+          <w:sz w:val="20"/>
+          <w:szCs w:val="20"/>
+        </w:rPr>
+        <w:t xml:space="preserve"> learning. A particularly </w:t>
+      </w:r>
+      <w:r>
+        <w:rPr>
+          <w:rFonts w:ascii="Calibri" w:hAnsi="Calibri" w:cs="Calibri"/>
+          <w:sz w:val="20"/>
+          <w:szCs w:val="20"/>
+        </w:rPr>
+        <w:t>noticeable</w:t>
+      </w:r>
+      <w:r>
+        <w:rPr>
+          <w:rFonts w:ascii="Calibri" w:hAnsi="Calibri" w:cs="Calibri"/>
+          <w:sz w:val="20"/>
+          <w:szCs w:val="20"/>
+        </w:rPr>
+        <w:t xml:space="preserve"> development has been in optimal trees - algorithms that can find the mathematically best tree structure for a given dataset. While traditional greedy approaches like CART may produce sub-optimal solutions, new algorithms using mathematical programming and Boolean satisfiability have emerged. Notable examples include OCT (Optimal Classification Trees) and DL8.5, which can guarantee finding the optimal tree structure while remaining computationally feasible for moderately-sized datasets.</w:t>
+      </w:r>
+    </w:p>
+    <w:p>
+      <w:pPr>
+        <w:rPr>
+          <w:rFonts w:ascii="Calibri" w:hAnsi="Calibri" w:cs="Calibri"/>
+          <w:sz w:val="20"/>
+          <w:szCs w:val="20"/>
+        </w:rPr>
+      </w:pPr>
+    </w:p>
+    <w:p>
+      <w:pPr>
+        <w:rPr>
+          <w:rFonts w:ascii="Calibri" w:hAnsi="Calibri" w:cs="Calibri"/>
+          <w:sz w:val="20"/>
+          <w:szCs w:val="20"/>
+        </w:rPr>
+      </w:pPr>
+      <w:r>
+        <w:rPr>
+          <w:rFonts w:ascii="Calibri" w:hAnsi="Calibri" w:cs="Calibri"/>
+          <w:sz w:val="20"/>
+          <w:szCs w:val="20"/>
+        </w:rPr>
+        <w:t xml:space="preserve">Interpretability has received increased attention in recent research. Tree size is the aspect most commonly associated with interpretability, with shallow trees regarded as more interpretable than deeper ones. However, the relationship between tree size and interpretability is complex and depends on various factors. Recent research has explored visual pruning techniques that allow direct visual interpretation without requiring a </w:t>
       </w:r>
       <w:r>
         <w:rPr>
@@ -989,111 +1225,91 @@
           <w:szCs w:val="20"/>
         </w:rPr>
         <w:lastRenderedPageBreak/>
-        <w:t>they're seeing up to 45% improvement in classification accuracy for datasets with intricate topological patterns, like protein folding configurations and molecular structure predictions.</w:t>
-      </w:r>
-    </w:p>
-    <w:p>
-      <w:pPr>
-        <w:rPr>
-          <w:rFonts w:ascii="Calibri" w:hAnsi="Calibri" w:cs="Calibri"/>
-          <w:sz w:val="20"/>
-          <w:szCs w:val="20"/>
-        </w:rPr>
-      </w:pPr>
-    </w:p>
-    <w:p>
-      <w:pPr>
-        <w:rPr>
-          <w:rFonts w:ascii="Calibri" w:hAnsi="Calibri" w:cs="Calibri"/>
-          <w:sz w:val="20"/>
-          <w:szCs w:val="20"/>
-        </w:rPr>
-      </w:pPr>
-      <w:r>
-        <w:rPr>
-          <w:rFonts w:ascii="Calibri" w:hAnsi="Calibri" w:cs="Calibri"/>
-          <w:sz w:val="20"/>
-          <w:szCs w:val="20"/>
-        </w:rPr>
-        <w:t>The technical innovations in the topological approach are pretty sophisticated. At each node, they're doing persistent homology calculations to identify meaningful topological features across different scales. They've also figured out how to integrate manifold-aware splitting criteria to preserve topological characteristics as the tree grows. One of the most interesting developments is their persistence-based pruning strategies, which have made the trees both more robust and more interpretable.</w:t>
-      </w:r>
-    </w:p>
-    <w:p>
-      <w:pPr>
-        <w:rPr>
-          <w:rFonts w:ascii="Calibri" w:hAnsi="Calibri" w:cs="Calibri"/>
-          <w:sz w:val="20"/>
-          <w:szCs w:val="20"/>
-        </w:rPr>
-      </w:pPr>
-    </w:p>
-    <w:p>
-      <w:pPr>
-        <w:rPr>
-          <w:rFonts w:ascii="Calibri" w:hAnsi="Calibri" w:cs="Calibri"/>
-          <w:sz w:val="20"/>
-          <w:szCs w:val="20"/>
-        </w:rPr>
-      </w:pPr>
-      <w:r>
-        <w:rPr>
-          <w:rFonts w:ascii="Calibri" w:hAnsi="Calibri" w:cs="Calibri"/>
-          <w:sz w:val="20"/>
-          <w:szCs w:val="20"/>
-        </w:rPr>
-        <w:t>The third major development that's caught my attention is Neuromorphic Decision Trees (NDTs). These trees take inspiration from how our brains work, integrating principles from neuromorphic computing to enable adaptive threshold adjustments based on temporal patterns in data streams. Recent work by Chen and Kumar (2023) showed some impressive results - 37% better accuracy on time-series classification while using 40% less energy than traditional decision trees. They achieve this through some innovative brain-inspired mechanisms, including spike-timing-dependent plasticity for dynamic threshold adjustment and neural oscillator-based decision boundaries.</w:t>
-      </w:r>
-    </w:p>
-    <w:p>
-      <w:pPr>
-        <w:rPr>
-          <w:rFonts w:ascii="Calibri" w:hAnsi="Calibri" w:cs="Calibri"/>
-          <w:sz w:val="20"/>
-          <w:szCs w:val="20"/>
-        </w:rPr>
-      </w:pPr>
-    </w:p>
-    <w:p>
-      <w:pPr>
-        <w:rPr>
-          <w:rFonts w:ascii="Calibri" w:hAnsi="Calibri" w:cs="Calibri"/>
-          <w:sz w:val="20"/>
-          <w:szCs w:val="20"/>
-        </w:rPr>
-      </w:pPr>
-      <w:r>
-        <w:rPr>
-          <w:rFonts w:ascii="Calibri" w:hAnsi="Calibri" w:cs="Calibri"/>
-          <w:sz w:val="20"/>
-          <w:szCs w:val="20"/>
-        </w:rPr>
-        <w:t>## Real-World Application: Nuclear Physics</w:t>
-      </w:r>
-    </w:p>
-    <w:p>
-      <w:pPr>
-        <w:rPr>
-          <w:rFonts w:ascii="Calibri" w:hAnsi="Calibri" w:cs="Calibri"/>
-          <w:sz w:val="20"/>
-          <w:szCs w:val="20"/>
-        </w:rPr>
-      </w:pPr>
-    </w:p>
-    <w:p>
-      <w:pPr>
-        <w:rPr>
-          <w:rFonts w:ascii="Calibri" w:hAnsi="Calibri" w:cs="Calibri"/>
-          <w:sz w:val="20"/>
-          <w:szCs w:val="20"/>
-        </w:rPr>
-      </w:pPr>
-      <w:r>
-        <w:rPr>
-          <w:rFonts w:ascii="Calibri" w:hAnsi="Calibri" w:cs="Calibri"/>
-          <w:sz w:val="20"/>
-          <w:szCs w:val="20"/>
-        </w:rPr>
-        <w:t>One of the most sophisticated applications I've studied is how advanced Decision Trees are being used at CERN's Large Hadron Collider. They're using speciali</w:t>
+        <w:t>separate validation set. Additionally, methods have been developed to push broader and more accurate rules to the top of the tree, reducing the need to investigate deeper leaves.</w:t>
+      </w:r>
+    </w:p>
+    <w:p>
+      <w:pPr>
+        <w:rPr>
+          <w:rFonts w:ascii="Calibri" w:hAnsi="Calibri" w:cs="Calibri"/>
+          <w:sz w:val="20"/>
+          <w:szCs w:val="20"/>
+        </w:rPr>
+      </w:pPr>
+    </w:p>
+    <w:p>
+      <w:pPr>
+        <w:rPr>
+          <w:rFonts w:ascii="Calibri" w:hAnsi="Calibri" w:cs="Calibri"/>
+          <w:sz w:val="20"/>
+          <w:szCs w:val="20"/>
+        </w:rPr>
+      </w:pPr>
+      <w:r>
+        <w:rPr>
+          <w:rFonts w:ascii="Calibri" w:hAnsi="Calibri" w:cs="Calibri"/>
+          <w:sz w:val="20"/>
+          <w:szCs w:val="20"/>
+        </w:rPr>
+        <w:t xml:space="preserve">A particularly innovative recent development has been the emergence of quantum decision trees (QDTs). These maintain the directed graph structure of classical trees but employ quantum kernels at split nodes to generate separating hyperplanes in higher-dimensional quantum feature spaces. The use of Nyström quantum kernel estimation helps prevent overfitting while maintaining the benefits of quantum feature spaces. QDTs have shown particular promise in handling multi-class problems without additional computational overhead, unlike quantum </w:t>
+      </w:r>
+      <w:r>
+        <w:rPr>
+          <w:rFonts w:ascii="Calibri" w:hAnsi="Calibri" w:cs="Calibri"/>
+          <w:sz w:val="20"/>
+          <w:szCs w:val="20"/>
+        </w:rPr>
+        <w:t>Support Vector Machines (SVMs)</w:t>
+      </w:r>
+      <w:r>
+        <w:rPr>
+          <w:rFonts w:ascii="Calibri" w:hAnsi="Calibri" w:cs="Calibri"/>
+          <w:sz w:val="20"/>
+          <w:szCs w:val="20"/>
+        </w:rPr>
+        <w:t xml:space="preserve"> which require specific strategies for multiple classes. Both theoretical analysis and numerical experiments have shown QDTs perform better than quantum SVMs while needing fewer kernel estimations.</w:t>
+      </w:r>
+    </w:p>
+    <w:p>
+      <w:pPr>
+        <w:rPr>
+          <w:rFonts w:ascii="Calibri" w:hAnsi="Calibri" w:cs="Calibri"/>
+          <w:sz w:val="20"/>
+          <w:szCs w:val="20"/>
+        </w:rPr>
+      </w:pPr>
+    </w:p>
+    <w:p>
+      <w:pPr>
+        <w:rPr>
+          <w:rFonts w:ascii="Calibri" w:hAnsi="Calibri" w:cs="Calibri"/>
+          <w:sz w:val="20"/>
+          <w:szCs w:val="20"/>
+        </w:rPr>
+      </w:pPr>
+      <w:r>
+        <w:rPr>
+          <w:rFonts w:ascii="Calibri" w:hAnsi="Calibri" w:cs="Calibri"/>
+          <w:sz w:val="20"/>
+          <w:szCs w:val="20"/>
+        </w:rPr>
+        <w:t xml:space="preserve">Gradient-based trees represent another significant advance, combining traditional </w:t>
+      </w:r>
+      <w:r>
+        <w:rPr>
+          <w:rFonts w:ascii="Calibri" w:hAnsi="Calibri" w:cs="Calibri"/>
+          <w:sz w:val="20"/>
+          <w:szCs w:val="20"/>
+        </w:rPr>
+        <w:t>DT</w:t>
+      </w:r>
+      <w:r>
+        <w:rPr>
+          <w:rFonts w:ascii="Calibri" w:hAnsi="Calibri" w:cs="Calibri"/>
+          <w:sz w:val="20"/>
+          <w:szCs w:val="20"/>
+        </w:rPr>
+        <w:t xml:space="preserve"> structures with optimi</w:t>
       </w:r>
       <w:r>
         <w:rPr>
@@ -1109,203 +1325,187 @@
           <w:sz w:val="20"/>
           <w:szCs w:val="20"/>
         </w:rPr>
-        <w:t>ed Geometric Decision Trees (GDTs) for real-time particle track reconstruction, which presents some incredible technical challenges in terms of both precision and speed.</w:t>
-      </w:r>
-    </w:p>
-    <w:p>
-      <w:pPr>
-        <w:rPr>
-          <w:rFonts w:ascii="Calibri" w:hAnsi="Calibri" w:cs="Calibri"/>
-          <w:sz w:val="20"/>
-          <w:szCs w:val="20"/>
-        </w:rPr>
-      </w:pPr>
-    </w:p>
-    <w:p>
-      <w:pPr>
-        <w:rPr>
-          <w:rFonts w:ascii="Calibri" w:hAnsi="Calibri" w:cs="Calibri"/>
-          <w:sz w:val="20"/>
-          <w:szCs w:val="20"/>
-        </w:rPr>
-      </w:pPr>
-      <w:r>
-        <w:rPr>
-          <w:rFonts w:ascii="Calibri" w:hAnsi="Calibri" w:cs="Calibri"/>
-          <w:sz w:val="20"/>
-          <w:szCs w:val="20"/>
-        </w:rPr>
-        <w:t>What makes their implementation particularly interesting is how they've incorporated spatial symmetries specific to particle physics. The system processes over 40 million collision events per second - and here's the impressive part - it maintains something called relativistic invariance through speciali</w:t>
-      </w:r>
-      <w:r>
-        <w:rPr>
-          <w:rFonts w:ascii="Calibri" w:hAnsi="Calibri" w:cs="Calibri"/>
-          <w:sz w:val="20"/>
-          <w:szCs w:val="20"/>
-        </w:rPr>
-        <w:t>s</w:t>
-      </w:r>
-      <w:r>
-        <w:rPr>
-          <w:rFonts w:ascii="Calibri" w:hAnsi="Calibri" w:cs="Calibri"/>
-          <w:sz w:val="20"/>
-          <w:szCs w:val="20"/>
-        </w:rPr>
-        <w:t>ed splitting criteria that account for fundamental physics principles like Lorentz transformation invariance and conservation laws.</w:t>
-      </w:r>
-    </w:p>
-    <w:p>
-      <w:pPr>
-        <w:rPr>
-          <w:rFonts w:ascii="Calibri" w:hAnsi="Calibri" w:cs="Calibri"/>
-          <w:sz w:val="20"/>
-          <w:szCs w:val="20"/>
-        </w:rPr>
-      </w:pPr>
-    </w:p>
-    <w:p>
-      <w:pPr>
-        <w:rPr>
-          <w:rFonts w:ascii="Calibri" w:hAnsi="Calibri" w:cs="Calibri"/>
-          <w:sz w:val="20"/>
-          <w:szCs w:val="20"/>
-        </w:rPr>
-      </w:pPr>
-      <w:r>
-        <w:rPr>
-          <w:rFonts w:ascii="Calibri" w:hAnsi="Calibri" w:cs="Calibri"/>
-          <w:sz w:val="20"/>
-          <w:szCs w:val="20"/>
-        </w:rPr>
-        <w:t>The technical implementation pushes decision tree technology to its limits. They've developed a multi-level decision architecture that preserves spatial symmetries at each splitting node through custom splitting criteria based on relativistic invariants. What I find particularly clever is their real-time adaptation mechanisms that adjust to varying beam conditions and detector responses, maintaining high accuracy even when experimental conditions fluctuate.</w:t>
-      </w:r>
-    </w:p>
-    <w:p>
-      <w:pPr>
-        <w:rPr>
-          <w:rFonts w:ascii="Calibri" w:hAnsi="Calibri" w:cs="Calibri"/>
-          <w:sz w:val="20"/>
-          <w:szCs w:val="20"/>
-        </w:rPr>
-      </w:pPr>
-    </w:p>
-    <w:p>
-      <w:pPr>
-        <w:rPr>
-          <w:rFonts w:ascii="Calibri" w:hAnsi="Calibri" w:cs="Calibri"/>
-          <w:sz w:val="20"/>
-          <w:szCs w:val="20"/>
-        </w:rPr>
-      </w:pPr>
-      <w:r>
-        <w:rPr>
-          <w:rFonts w:ascii="Calibri" w:hAnsi="Calibri" w:cs="Calibri"/>
-          <w:sz w:val="20"/>
-          <w:szCs w:val="20"/>
-        </w:rPr>
-        <w:t>The performance metrics they're achieving are pretty mind-blowing:</w:t>
-      </w:r>
-    </w:p>
-    <w:p>
-      <w:pPr>
-        <w:rPr>
-          <w:rFonts w:ascii="Calibri" w:hAnsi="Calibri" w:cs="Calibri"/>
-          <w:sz w:val="20"/>
-          <w:szCs w:val="20"/>
-        </w:rPr>
-      </w:pPr>
-      <w:r>
-        <w:rPr>
-          <w:rFonts w:ascii="Calibri" w:hAnsi="Calibri" w:cs="Calibri"/>
-          <w:sz w:val="20"/>
-          <w:szCs w:val="20"/>
-        </w:rPr>
-        <w:t>- Processing speed: Over 40 million events per second with parallel processing</w:t>
-      </w:r>
-    </w:p>
-    <w:p>
-      <w:pPr>
-        <w:rPr>
-          <w:rFonts w:ascii="Calibri" w:hAnsi="Calibri" w:cs="Calibri"/>
-          <w:sz w:val="20"/>
-          <w:szCs w:val="20"/>
-        </w:rPr>
-      </w:pPr>
-      <w:r>
-        <w:rPr>
-          <w:rFonts w:ascii="Calibri" w:hAnsi="Calibri" w:cs="Calibri"/>
-          <w:sz w:val="20"/>
-          <w:szCs w:val="20"/>
-        </w:rPr>
-        <w:t>- Decision latency: Average of 3 milliseconds per event</w:t>
-      </w:r>
-    </w:p>
-    <w:p>
-      <w:pPr>
-        <w:rPr>
-          <w:rFonts w:ascii="Calibri" w:hAnsi="Calibri" w:cs="Calibri"/>
-          <w:sz w:val="20"/>
-          <w:szCs w:val="20"/>
-        </w:rPr>
-      </w:pPr>
-      <w:r>
-        <w:rPr>
-          <w:rFonts w:ascii="Calibri" w:hAnsi="Calibri" w:cs="Calibri"/>
-          <w:sz w:val="20"/>
-          <w:szCs w:val="20"/>
-        </w:rPr>
-        <w:t>- Classification accuracy: 99.7% for known particle types</w:t>
-      </w:r>
-    </w:p>
-    <w:p>
-      <w:pPr>
-        <w:rPr>
-          <w:rFonts w:ascii="Calibri" w:hAnsi="Calibri" w:cs="Calibri"/>
-          <w:sz w:val="20"/>
-          <w:szCs w:val="20"/>
-        </w:rPr>
-      </w:pPr>
-      <w:r>
-        <w:rPr>
-          <w:rFonts w:ascii="Calibri" w:hAnsi="Calibri" w:cs="Calibri"/>
-          <w:sz w:val="20"/>
-          <w:szCs w:val="20"/>
-        </w:rPr>
-        <w:t>- False positive rate: Less than 0.1% for exotic particle detection</w:t>
-      </w:r>
-    </w:p>
-    <w:p>
-      <w:pPr>
-        <w:rPr>
-          <w:rFonts w:ascii="Calibri" w:hAnsi="Calibri" w:cs="Calibri"/>
-          <w:sz w:val="20"/>
-          <w:szCs w:val="20"/>
-        </w:rPr>
-      </w:pPr>
-      <w:r>
-        <w:rPr>
-          <w:rFonts w:ascii="Calibri" w:hAnsi="Calibri" w:cs="Calibri"/>
-          <w:sz w:val="20"/>
-          <w:szCs w:val="20"/>
-        </w:rPr>
-        <w:t>- System uptime: 99.99% during continuous operation</w:t>
-      </w:r>
-    </w:p>
-    <w:p>
-      <w:pPr>
-        <w:rPr>
-          <w:rFonts w:ascii="Calibri" w:hAnsi="Calibri" w:cs="Calibri"/>
-          <w:sz w:val="20"/>
-          <w:szCs w:val="20"/>
-        </w:rPr>
-      </w:pPr>
-      <w:r>
-        <w:rPr>
-          <w:rFonts w:ascii="Calibri" w:hAnsi="Calibri" w:cs="Calibri"/>
-          <w:sz w:val="20"/>
-          <w:szCs w:val="20"/>
-        </w:rPr>
-        <w:t>- Energy efficiency: 30% reduction in power consumption compared to previous systems</w:t>
+        <w:t xml:space="preserve">ation techniques. These approaches have shown improvements in accuracy while attempting to maintain interpretability through various techniques, including post-hoc interpretations and path </w:t>
+      </w:r>
+      <w:r>
+        <w:rPr>
+          <w:rFonts w:ascii="Calibri" w:hAnsi="Calibri" w:cs="Calibri"/>
+          <w:sz w:val="20"/>
+          <w:szCs w:val="20"/>
+        </w:rPr>
+        <w:t>labelling</w:t>
+      </w:r>
+      <w:r>
+        <w:rPr>
+          <w:rFonts w:ascii="Calibri" w:hAnsi="Calibri" w:cs="Calibri"/>
+          <w:sz w:val="20"/>
+          <w:szCs w:val="20"/>
+        </w:rPr>
+        <w:t xml:space="preserve">. Research has also advanced in handling specific data characteristics, including </w:t>
+      </w:r>
+      <w:r>
+        <w:rPr>
+          <w:rFonts w:ascii="Calibri" w:hAnsi="Calibri" w:cs="Calibri"/>
+          <w:sz w:val="20"/>
+          <w:szCs w:val="20"/>
+        </w:rPr>
+        <w:t>unlabelled</w:t>
+      </w:r>
+      <w:r>
+        <w:rPr>
+          <w:rFonts w:ascii="Calibri" w:hAnsi="Calibri" w:cs="Calibri"/>
+          <w:sz w:val="20"/>
+          <w:szCs w:val="20"/>
+        </w:rPr>
+        <w:t xml:space="preserve"> data through semi-supervised learning approaches, cost-sensitive learning, and monotonic constraints.</w:t>
+      </w:r>
+    </w:p>
+    <w:p>
+      <w:pPr>
+        <w:rPr>
+          <w:rFonts w:ascii="Calibri" w:hAnsi="Calibri" w:cs="Calibri"/>
+          <w:sz w:val="20"/>
+          <w:szCs w:val="20"/>
+        </w:rPr>
+      </w:pPr>
+      <w:r>
+        <w:rPr>
+          <w:rFonts w:ascii="Calibri" w:hAnsi="Calibri" w:cs="Calibri"/>
+          <w:sz w:val="20"/>
+          <w:szCs w:val="20"/>
+        </w:rPr>
+        <w:t xml:space="preserve">These developments represent significant progress in </w:t>
+      </w:r>
+      <w:r>
+        <w:rPr>
+          <w:rFonts w:ascii="Calibri" w:hAnsi="Calibri" w:cs="Calibri"/>
+          <w:sz w:val="20"/>
+          <w:szCs w:val="20"/>
+        </w:rPr>
+        <w:t>DT</w:t>
+      </w:r>
+      <w:r>
+        <w:rPr>
+          <w:rFonts w:ascii="Calibri" w:hAnsi="Calibri" w:cs="Calibri"/>
+          <w:sz w:val="20"/>
+          <w:szCs w:val="20"/>
+        </w:rPr>
+        <w:t xml:space="preserve"> research, enhancing their capabilities while addressing traditional limitations in both classical and quantum computing contexts.</w:t>
+      </w:r>
+    </w:p>
+    <w:p>
+      <w:pPr>
+        <w:rPr>
+          <w:rFonts w:ascii="Calibri" w:hAnsi="Calibri" w:cs="Calibri"/>
+          <w:sz w:val="20"/>
+          <w:szCs w:val="20"/>
+        </w:rPr>
+      </w:pPr>
+    </w:p>
+    <w:p>
+      <w:pPr>
+        <w:rPr>
+          <w:rFonts w:ascii="Calibri" w:hAnsi="Calibri" w:cs="Calibri"/>
+          <w:b/>
+          <w:bCs/>
+          <w:sz w:val="20"/>
+          <w:szCs w:val="20"/>
+        </w:rPr>
+      </w:pPr>
+    </w:p>
+    <w:p>
+      <w:pPr>
+        <w:rPr>
+          <w:rFonts w:ascii="Calibri" w:hAnsi="Calibri" w:cs="Calibri"/>
+          <w:b/>
+          <w:bCs/>
+        </w:rPr>
+      </w:pPr>
+      <w:r>
+        <w:rPr>
+          <w:rFonts w:ascii="Calibri" w:hAnsi="Calibri" w:cs="Calibri"/>
+          <w:b/>
+          <w:bCs/>
+        </w:rPr>
+        <w:t>A Real-World application of a Decision Tree</w:t>
+      </w:r>
+    </w:p>
+    <w:p>
+      <w:pPr>
+        <w:rPr>
+          <w:rFonts w:ascii="Calibri" w:hAnsi="Calibri" w:cs="Calibri"/>
+          <w:sz w:val="20"/>
+          <w:szCs w:val="20"/>
+        </w:rPr>
+      </w:pPr>
+    </w:p>
+    <w:p>
+      <w:pPr>
+        <w:rPr>
+          <w:rFonts w:ascii="Calibri" w:hAnsi="Calibri" w:cs="Calibri"/>
+          <w:sz w:val="20"/>
+          <w:szCs w:val="20"/>
+        </w:rPr>
+      </w:pPr>
+      <w:r>
+        <w:rPr>
+          <w:rFonts w:ascii="Calibri" w:hAnsi="Calibri" w:cs="Calibri"/>
+          <w:sz w:val="20"/>
+          <w:szCs w:val="20"/>
+        </w:rPr>
+        <w:t>The Large Hadron Collider (LHC) demonstrates a particularly sophisticated implementation of Decision Trees through Boosted Decision Trees (BDTs). These ensemble machine learning models combine multiple shallow DTs into a more robust predictive framework, operating iteratively with subsequent trees focusing on previously misclassified data points. The final predictive outcome is determined through weighted voting mechanisms, enabling BDTs to accommodate complex data distributions while maintaining high accuracy, establishing them as a significant methodological choice in applications demanding both computational efficiency and statistical reliability.</w:t>
+      </w:r>
+    </w:p>
+    <w:p>
+      <w:pPr>
+        <w:rPr>
+          <w:rFonts w:ascii="Calibri" w:hAnsi="Calibri" w:cs="Calibri"/>
+          <w:sz w:val="20"/>
+          <w:szCs w:val="20"/>
+        </w:rPr>
+      </w:pPr>
+    </w:p>
+    <w:p>
+      <w:pPr>
+        <w:rPr>
+          <w:rFonts w:ascii="Calibri" w:hAnsi="Calibri" w:cs="Calibri"/>
+          <w:sz w:val="20"/>
+          <w:szCs w:val="20"/>
+        </w:rPr>
+      </w:pPr>
+      <w:r>
+        <w:rPr>
+          <w:rFonts w:ascii="Calibri" w:hAnsi="Calibri" w:cs="Calibri"/>
+          <w:sz w:val="20"/>
+          <w:szCs w:val="20"/>
+        </w:rPr>
+        <w:t>In the context of the LHC, these BDTs serve a crucial function in processing the extraordinary volume of data generated by proton collisions occurring at 25-nanosecond intervals. These collisions produce data volumes in the order of tens of terabytes per second, presenting substantial data management challenges. To address this, the facility employs a sophisticated filtering system, designated as the trigger, wherein the Level-1 Trigger (L1T) must process approximately 40 million events per second while maintaining decision-making capabilities within a 10-microsecond window.</w:t>
+      </w:r>
+    </w:p>
+    <w:p>
+      <w:pPr>
+        <w:rPr>
+          <w:rFonts w:ascii="Calibri" w:hAnsi="Calibri" w:cs="Calibri"/>
+          <w:sz w:val="20"/>
+          <w:szCs w:val="20"/>
+        </w:rPr>
+      </w:pPr>
+    </w:p>
+    <w:p>
+      <w:pPr>
+        <w:rPr>
+          <w:rFonts w:ascii="Calibri" w:hAnsi="Calibri" w:cs="Calibri"/>
+          <w:sz w:val="20"/>
+          <w:szCs w:val="20"/>
+        </w:rPr>
+      </w:pPr>
+      <w:r>
+        <w:rPr>
+          <w:rFonts w:ascii="Calibri" w:hAnsi="Calibri" w:cs="Calibri"/>
+          <w:sz w:val="20"/>
+          <w:szCs w:val="20"/>
+        </w:rPr>
+        <w:t>A particularly noteworthy implementation of BDTs can be observed in the Compact Muon Solenoid (CMS) experiment's muon detection system, where the implementation has demonstrated threefold enhancement in the filtering of low-energy muons compared to preceding methodologies. Through the implementation of hls4ml, these BDTs demonstrate remarkable computational efficiency, processing information within 12 clock cycles (equivalent to 60 nanoseconds at 200 MHz), rendering them particularly suitable for real-time trigger system applications. In particle jet classification tasks, BDTs have demonstrated comparable performance to Deep Neural Networks while requiring reduced computational resources, positioning them as an optimal solution for physics applications that necessitate both rapid processing capabilities and high accuracy requirements.</w:t>
       </w:r>
     </w:p>
     <w:p>
@@ -1332,68 +1532,8 @@
           <w:sz w:val="20"/>
           <w:szCs w:val="20"/>
         </w:rPr>
-        <w:t>The success at CERN has sparked similar applications in other high-energy physics experiments worldwide. They're now working on integrating quantum-inspired algorithms to improve feature selection, enhancing their topology-aware splitting criteria for complex decay patterns, and developing more advanced visualization tools for real-time monitoring and analysis. The multi-level decision architecture maintains incredible precision while dealing with the fundamental physics principles involved in particle interactions.</w:t>
-      </w:r>
-    </w:p>
-    <w:p>
-      <w:pPr>
-        <w:rPr>
-          <w:rFonts w:ascii="Calibri" w:hAnsi="Calibri" w:cs="Calibri"/>
-          <w:noProof/>
-          <w:sz w:val="20"/>
-          <w:szCs w:val="20"/>
-        </w:rPr>
-      </w:pPr>
-    </w:p>
-    <w:p>
-      <w:pPr>
-        <w:rPr>
-          <w:rFonts w:ascii="Calibri" w:hAnsi="Calibri" w:cs="Calibri"/>
-          <w:noProof/>
-          <w:sz w:val="20"/>
-          <w:szCs w:val="20"/>
-        </w:rPr>
-      </w:pPr>
-    </w:p>
-    <w:p>
-      <w:pPr>
-        <w:rPr>
-          <w:rFonts w:ascii="Calibri" w:hAnsi="Calibri" w:cs="Calibri"/>
-          <w:noProof/>
-          <w:sz w:val="20"/>
-          <w:szCs w:val="20"/>
-        </w:rPr>
-      </w:pPr>
-    </w:p>
-    <w:p>
-      <w:pPr>
-        <w:rPr>
-          <w:rFonts w:ascii="Calibri" w:hAnsi="Calibri" w:cs="Calibri"/>
-          <w:noProof/>
-          <w:sz w:val="20"/>
-          <w:szCs w:val="20"/>
-        </w:rPr>
-      </w:pPr>
-    </w:p>
-    <w:p>
-      <w:pPr>
-        <w:rPr>
-          <w:rFonts w:ascii="Calibri" w:hAnsi="Calibri" w:cs="Calibri"/>
-          <w:noProof/>
-          <w:sz w:val="20"/>
-          <w:szCs w:val="20"/>
-        </w:rPr>
-      </w:pPr>
-    </w:p>
-    <w:p>
-      <w:pPr>
-        <w:rPr>
-          <w:rFonts w:ascii="Calibri" w:hAnsi="Calibri" w:cs="Calibri"/>
-          <w:noProof/>
-          <w:sz w:val="20"/>
-          <w:szCs w:val="20"/>
-        </w:rPr>
-      </w:pPr>
+        <w:t>These advancements in BDT methodology have provided physicists with enhanced analytical capabilities, facilitating improved jet classification, more precise muon energy measurements, and enhanced detection of rare particle events. The successful implementation of BDTs in addressing these complex physics challenges demonstrates their significant utility in scientific applications requiring both precise analytical outcomes and exceptional processing efficiency. This application exemplifies how theoretical advances in decision tree methodology can be successfully translated into practical solutions for complex scientific challenges.</w:t>
+      </w:r>
     </w:p>
     <w:p>
       <w:pPr>
@@ -1652,7 +1792,27 @@
             <w:sz w:val="20"/>
             <w:szCs w:val="20"/>
           </w:rPr>
-          <w:t>https://www.geeksforgeeks.org/cart-classification-and-regression-tree-in-machine-learning/</w:t>
+          <w:t>https://www.geeksforgeeks.org/cart-classification-and-regr</w:t>
+        </w:r>
+        <w:r>
+          <w:rPr>
+            <w:rStyle w:val="Hyperlink"/>
+            <w:rFonts w:ascii="Calibri" w:hAnsi="Calibri" w:cs="Calibri"/>
+            <w:noProof/>
+            <w:sz w:val="20"/>
+            <w:szCs w:val="20"/>
+          </w:rPr>
+          <w:t>e</w:t>
+        </w:r>
+        <w:r>
+          <w:rPr>
+            <w:rStyle w:val="Hyperlink"/>
+            <w:rFonts w:ascii="Calibri" w:hAnsi="Calibri" w:cs="Calibri"/>
+            <w:noProof/>
+            <w:sz w:val="20"/>
+            <w:szCs w:val="20"/>
+          </w:rPr>
+          <w:t>ssion-tree-in-machine-learning/</w:t>
         </w:r>
       </w:hyperlink>
     </w:p>
@@ -1662,223 +1822,6 @@
         <w:rPr>
           <w:rFonts w:ascii="Calibri" w:hAnsi="Calibri" w:cs="Calibri"/>
           <w:noProof/>
-          <w:sz w:val="20"/>
-          <w:szCs w:val="20"/>
-        </w:rPr>
-      </w:pPr>
-    </w:p>
-    <w:p>
-      <w:pPr>
-        <w:pStyle w:val="ListParagraph"/>
-        <w:rPr>
-          <w:rFonts w:ascii="Calibri" w:hAnsi="Calibri" w:cs="Calibri"/>
-          <w:noProof/>
-          <w:sz w:val="20"/>
-          <w:szCs w:val="20"/>
-        </w:rPr>
-      </w:pPr>
-    </w:p>
-    <w:p>
-      <w:pPr>
-        <w:rPr>
-          <w:rFonts w:ascii="Calibri" w:hAnsi="Calibri" w:cs="Calibri"/>
-          <w:noProof/>
-          <w:sz w:val="20"/>
-          <w:szCs w:val="20"/>
-        </w:rPr>
-      </w:pPr>
-    </w:p>
-    <w:p>
-      <w:pPr>
-        <w:rPr>
-          <w:rFonts w:ascii="Calibri" w:hAnsi="Calibri" w:cs="Calibri"/>
-          <w:noProof/>
-          <w:sz w:val="20"/>
-          <w:szCs w:val="20"/>
-        </w:rPr>
-      </w:pPr>
-    </w:p>
-    <w:p>
-      <w:pPr>
-        <w:rPr>
-          <w:rFonts w:ascii="Calibri" w:hAnsi="Calibri" w:cs="Calibri"/>
-          <w:noProof/>
-          <w:sz w:val="20"/>
-          <w:szCs w:val="20"/>
-        </w:rPr>
-      </w:pPr>
-    </w:p>
-    <w:p>
-      <w:pPr>
-        <w:rPr>
-          <w:rFonts w:ascii="Calibri" w:hAnsi="Calibri" w:cs="Calibri"/>
-          <w:noProof/>
-          <w:sz w:val="20"/>
-          <w:szCs w:val="20"/>
-        </w:rPr>
-      </w:pPr>
-    </w:p>
-    <w:p>
-      <w:pPr>
-        <w:rPr>
-          <w:rFonts w:ascii="Calibri" w:hAnsi="Calibri" w:cs="Calibri"/>
-          <w:noProof/>
-          <w:sz w:val="20"/>
-          <w:szCs w:val="20"/>
-        </w:rPr>
-      </w:pPr>
-    </w:p>
-    <w:p>
-      <w:pPr>
-        <w:rPr>
-          <w:rFonts w:ascii="Calibri" w:hAnsi="Calibri" w:cs="Calibri"/>
-          <w:noProof/>
-          <w:sz w:val="20"/>
-          <w:szCs w:val="20"/>
-        </w:rPr>
-      </w:pPr>
-    </w:p>
-    <w:p>
-      <w:pPr>
-        <w:rPr>
-          <w:rFonts w:ascii="Calibri" w:hAnsi="Calibri" w:cs="Calibri"/>
-          <w:noProof/>
-          <w:sz w:val="20"/>
-          <w:szCs w:val="20"/>
-        </w:rPr>
-      </w:pPr>
-    </w:p>
-    <w:p>
-      <w:pPr>
-        <w:rPr>
-          <w:rFonts w:ascii="Calibri" w:hAnsi="Calibri" w:cs="Calibri"/>
-          <w:noProof/>
-          <w:sz w:val="20"/>
-          <w:szCs w:val="20"/>
-        </w:rPr>
-      </w:pPr>
-    </w:p>
-    <w:p>
-      <w:pPr>
-        <w:rPr>
-          <w:rFonts w:ascii="Calibri" w:hAnsi="Calibri" w:cs="Calibri"/>
-          <w:noProof/>
-          <w:sz w:val="20"/>
-          <w:szCs w:val="20"/>
-        </w:rPr>
-      </w:pPr>
-    </w:p>
-    <w:p>
-      <w:pPr>
-        <w:rPr>
-          <w:rFonts w:ascii="Calibri" w:hAnsi="Calibri" w:cs="Calibri"/>
-          <w:noProof/>
-          <w:sz w:val="20"/>
-          <w:szCs w:val="20"/>
-        </w:rPr>
-      </w:pPr>
-    </w:p>
-    <w:p>
-      <w:pPr>
-        <w:rPr>
-          <w:rFonts w:ascii="Calibri" w:hAnsi="Calibri" w:cs="Calibri"/>
-          <w:noProof/>
-          <w:sz w:val="20"/>
-          <w:szCs w:val="20"/>
-        </w:rPr>
-      </w:pPr>
-    </w:p>
-    <w:p>
-      <w:pPr>
-        <w:rPr>
-          <w:rFonts w:ascii="Calibri" w:hAnsi="Calibri" w:cs="Calibri"/>
-          <w:noProof/>
-          <w:sz w:val="20"/>
-          <w:szCs w:val="20"/>
-        </w:rPr>
-      </w:pPr>
-    </w:p>
-    <w:p>
-      <w:pPr>
-        <w:rPr>
-          <w:rFonts w:ascii="Calibri" w:hAnsi="Calibri" w:cs="Calibri"/>
-          <w:noProof/>
-          <w:sz w:val="20"/>
-          <w:szCs w:val="20"/>
-        </w:rPr>
-      </w:pPr>
-    </w:p>
-    <w:p>
-      <w:pPr>
-        <w:rPr>
-          <w:rFonts w:ascii="Calibri" w:hAnsi="Calibri" w:cs="Calibri"/>
-          <w:noProof/>
-          <w:sz w:val="20"/>
-          <w:szCs w:val="20"/>
-        </w:rPr>
-      </w:pPr>
-    </w:p>
-    <w:p>
-      <w:pPr>
-        <w:rPr>
-          <w:rFonts w:ascii="Calibri" w:hAnsi="Calibri" w:cs="Calibri"/>
-          <w:noProof/>
-          <w:sz w:val="20"/>
-          <w:szCs w:val="20"/>
-        </w:rPr>
-      </w:pPr>
-    </w:p>
-    <w:p>
-      <w:pPr>
-        <w:rPr>
-          <w:rFonts w:ascii="Calibri" w:hAnsi="Calibri" w:cs="Calibri"/>
-          <w:noProof/>
-          <w:sz w:val="20"/>
-          <w:szCs w:val="20"/>
-        </w:rPr>
-      </w:pPr>
-    </w:p>
-    <w:p>
-      <w:pPr>
-        <w:rPr>
-          <w:rFonts w:ascii="Calibri" w:hAnsi="Calibri" w:cs="Calibri"/>
-          <w:noProof/>
-          <w:sz w:val="20"/>
-          <w:szCs w:val="20"/>
-        </w:rPr>
-      </w:pPr>
-    </w:p>
-    <w:p>
-      <w:pPr>
-        <w:rPr>
-          <w:rFonts w:ascii="Calibri" w:hAnsi="Calibri" w:cs="Calibri"/>
-          <w:noProof/>
-          <w:sz w:val="20"/>
-          <w:szCs w:val="20"/>
-        </w:rPr>
-      </w:pPr>
-    </w:p>
-    <w:p>
-      <w:pPr>
-        <w:rPr>
-          <w:rFonts w:ascii="Calibri" w:hAnsi="Calibri" w:cs="Calibri"/>
-          <w:sz w:val="20"/>
-          <w:szCs w:val="20"/>
-        </w:rPr>
-      </w:pPr>
-      <w:r>
-        <w:rPr>
-          <w:rFonts w:ascii="Calibri" w:hAnsi="Calibri" w:cs="Calibri"/>
-          <w:sz w:val="20"/>
-          <w:szCs w:val="20"/>
-        </w:rPr>
-        <w:t>References:</w:t>
-      </w:r>
-    </w:p>
-    <w:p>
-      <w:pPr>
-        <w:rPr>
-          <w:rFonts w:ascii="Calibri" w:hAnsi="Calibri" w:cs="Calibri"/>
           <w:sz w:val="20"/>
           <w:szCs w:val="20"/>
         </w:rPr>
@@ -1889,44 +1832,120 @@
         <w:pStyle w:val="ListParagraph"/>
         <w:numPr>
           <w:ilvl w:val="0"/>
-          <w:numId w:val="3"/>
+          <w:numId w:val="11"/>
         </w:numPr>
         <w:rPr>
           <w:rFonts w:ascii="Calibri" w:hAnsi="Calibri" w:cs="Calibri"/>
-          <w:sz w:val="20"/>
-          <w:szCs w:val="20"/>
-        </w:rPr>
-      </w:pPr>
-      <w:r>
-        <w:rPr>
-          <w:rFonts w:ascii="Calibri" w:hAnsi="Calibri" w:cs="Calibri"/>
-          <w:sz w:val="20"/>
-          <w:szCs w:val="20"/>
-        </w:rPr>
-        <w:t>CERN, 2024. Real-time data analysis at the Large Hadron Collider [Online]. Available from: </w:t>
+          <w:noProof/>
+          <w:sz w:val="20"/>
+          <w:szCs w:val="20"/>
+        </w:rPr>
+      </w:pPr>
+      <w:r>
+        <w:rPr>
+          <w:rFonts w:ascii="Calibri" w:hAnsi="Calibri" w:cs="Calibri"/>
+          <w:noProof/>
+          <w:sz w:val="20"/>
+          <w:szCs w:val="20"/>
+        </w:rPr>
+        <w:t xml:space="preserve">Srikumar, M., Hill, C.D. and Hollenberg, L.C.L., 2024. A kernel-based quantum random forest for improved classification. </w:t>
+      </w:r>
+      <w:r>
+        <w:rPr>
+          <w:rFonts w:ascii="Calibri" w:hAnsi="Calibri" w:cs="Calibri"/>
+          <w:i/>
+          <w:iCs/>
+          <w:noProof/>
+          <w:sz w:val="20"/>
+          <w:szCs w:val="20"/>
+        </w:rPr>
+        <w:t>Quantum Machine Intelligenc</w:t>
+      </w:r>
+      <w:r>
+        <w:rPr>
+          <w:rFonts w:ascii="Calibri" w:hAnsi="Calibri" w:cs="Calibri"/>
+          <w:i/>
+          <w:iCs/>
+          <w:noProof/>
+          <w:sz w:val="20"/>
+          <w:szCs w:val="20"/>
+        </w:rPr>
+        <w:t xml:space="preserve">e </w:t>
+      </w:r>
+      <w:r>
+        <w:rPr>
+          <w:rFonts w:ascii="Calibri" w:hAnsi="Calibri" w:cs="Calibri"/>
+          <w:noProof/>
+          <w:sz w:val="20"/>
+          <w:szCs w:val="20"/>
+        </w:rPr>
+        <w:t>-</w:t>
+      </w:r>
+      <w:r>
+        <w:rPr>
+          <w:rFonts w:ascii="Calibri" w:hAnsi="Calibri" w:cs="Calibri"/>
+          <w:noProof/>
+          <w:sz w:val="20"/>
+          <w:szCs w:val="20"/>
+        </w:rPr>
+        <w:t xml:space="preserve"> </w:t>
       </w:r>
       <w:hyperlink r:id="rId9" w:history="1">
         <w:r>
           <w:rPr>
             <w:rStyle w:val="Hyperlink"/>
             <w:rFonts w:ascii="Calibri" w:hAnsi="Calibri" w:cs="Calibri"/>
+            <w:noProof/>
             <w:sz w:val="20"/>
             <w:szCs w:val="20"/>
           </w:rPr>
-          <w:t>https://home.cern/science/computing/real-time-data-analysis</w:t>
+          <w:t>https://doi.org/10.10</w:t>
+        </w:r>
+        <w:r>
+          <w:rPr>
+            <w:rStyle w:val="Hyperlink"/>
+            <w:rFonts w:ascii="Calibri" w:hAnsi="Calibri" w:cs="Calibri"/>
+            <w:noProof/>
+            <w:sz w:val="20"/>
+            <w:szCs w:val="20"/>
+          </w:rPr>
+          <w:t>0</w:t>
+        </w:r>
+        <w:r>
+          <w:rPr>
+            <w:rStyle w:val="Hyperlink"/>
+            <w:rFonts w:ascii="Calibri" w:hAnsi="Calibri" w:cs="Calibri"/>
+            <w:noProof/>
+            <w:sz w:val="20"/>
+            <w:szCs w:val="20"/>
+          </w:rPr>
+          <w:t>7/s42484-023-001</w:t>
+        </w:r>
+        <w:r>
+          <w:rPr>
+            <w:rStyle w:val="Hyperlink"/>
+            <w:rFonts w:ascii="Calibri" w:hAnsi="Calibri" w:cs="Calibri"/>
+            <w:noProof/>
+            <w:sz w:val="20"/>
+            <w:szCs w:val="20"/>
+          </w:rPr>
+          <w:t>3</w:t>
+        </w:r>
+        <w:r>
+          <w:rPr>
+            <w:rStyle w:val="Hyperlink"/>
+            <w:rFonts w:ascii="Calibri" w:hAnsi="Calibri" w:cs="Calibri"/>
+            <w:noProof/>
+            <w:sz w:val="20"/>
+            <w:szCs w:val="20"/>
+          </w:rPr>
+          <w:t>1-2</w:t>
         </w:r>
       </w:hyperlink>
       <w:r>
         <w:rPr>
           <w:rFonts w:ascii="Calibri" w:hAnsi="Calibri" w:cs="Calibri"/>
-          <w:sz w:val="20"/>
-          <w:szCs w:val="20"/>
-        </w:rPr>
-        <w:t> [Accessed 23 November 2024].</w:t>
-      </w:r>
-      <w:r>
-        <w:rPr>
-          <w:rFonts w:ascii="Calibri" w:hAnsi="Calibri" w:cs="Calibri"/>
+          <w:noProof/>
           <w:sz w:val="20"/>
           <w:szCs w:val="20"/>
         </w:rPr>
@@ -1935,10 +1954,10 @@
     </w:p>
     <w:p>
       <w:pPr>
-        <w:pStyle w:val="ListParagraph"/>
+        <w:pStyle w:val="NormalWeb"/>
         <w:numPr>
           <w:ilvl w:val="0"/>
-          <w:numId w:val="3"/>
+          <w:numId w:val="11"/>
         </w:numPr>
         <w:rPr>
           <w:rFonts w:ascii="Calibri" w:hAnsi="Calibri" w:cs="Calibri"/>
@@ -1952,73 +1971,32 @@
           <w:sz w:val="20"/>
           <w:szCs w:val="20"/>
         </w:rPr>
-        <w:t>Chen, L. and Kumar, S., 2023. Neuromorphic Decision Trees: Energy-Efficient Temporal Pattern Recognition. IEEE Transactions on Neural Networks, 34(8), pp.1456-1470.</w:t>
-      </w:r>
-      <w:r>
-        <w:rPr>
-          <w:rFonts w:ascii="Calibri" w:hAnsi="Calibri" w:cs="Calibri"/>
-          <w:sz w:val="20"/>
-          <w:szCs w:val="20"/>
-        </w:rPr>
-        <w:br/>
-      </w:r>
-    </w:p>
-    <w:p>
-      <w:pPr>
-        <w:pStyle w:val="ListParagraph"/>
-        <w:numPr>
-          <w:ilvl w:val="0"/>
-          <w:numId w:val="3"/>
-        </w:numPr>
-        <w:rPr>
-          <w:rFonts w:ascii="Calibri" w:hAnsi="Calibri" w:cs="Calibri"/>
-          <w:sz w:val="20"/>
-          <w:szCs w:val="20"/>
-        </w:rPr>
-      </w:pPr>
-      <w:r>
-        <w:rPr>
-          <w:rFonts w:ascii="Calibri" w:hAnsi="Calibri" w:cs="Calibri"/>
-          <w:sz w:val="20"/>
-          <w:szCs w:val="20"/>
-        </w:rPr>
-        <w:t xml:space="preserve">Martinez-Ramos, J., et al., 2023. Quantum Decision Trees for High-Dimensional Classification. </w:t>
-      </w:r>
-      <w:proofErr w:type="gramStart"/>
-      <w:r>
-        <w:rPr>
-          <w:rFonts w:ascii="Calibri" w:hAnsi="Calibri" w:cs="Calibri"/>
-          <w:sz w:val="20"/>
-          <w:szCs w:val="20"/>
-        </w:rPr>
-        <w:t>arXiv:2303.xxxx</w:t>
-      </w:r>
-      <w:proofErr w:type="gramEnd"/>
-      <w:r>
-        <w:rPr>
-          <w:rFonts w:ascii="Calibri" w:hAnsi="Calibri" w:cs="Calibri"/>
-          <w:sz w:val="20"/>
-          <w:szCs w:val="20"/>
-        </w:rPr>
-        <w:t xml:space="preserve"> [</w:t>
-      </w:r>
-      <w:proofErr w:type="spellStart"/>
-      <w:r>
-        <w:rPr>
-          <w:rFonts w:ascii="Calibri" w:hAnsi="Calibri" w:cs="Calibri"/>
-          <w:sz w:val="20"/>
-          <w:szCs w:val="20"/>
-        </w:rPr>
-        <w:t>cs.LG</w:t>
-      </w:r>
-      <w:proofErr w:type="spellEnd"/>
-      <w:r>
-        <w:rPr>
-          <w:rFonts w:ascii="Calibri" w:hAnsi="Calibri" w:cs="Calibri"/>
-          <w:sz w:val="20"/>
-          <w:szCs w:val="20"/>
-        </w:rPr>
-        <w:t>] [Online]. Available from: </w:t>
+        <w:t xml:space="preserve">Costa, V.G. and Pedreira, C.E., 2023. Recent advances in decision trees: an updated survey. </w:t>
+      </w:r>
+      <w:r>
+        <w:rPr>
+          <w:rStyle w:val="Emphasis"/>
+          <w:rFonts w:ascii="Calibri" w:eastAsiaTheme="majorEastAsia" w:hAnsi="Calibri" w:cs="Calibri"/>
+          <w:sz w:val="20"/>
+          <w:szCs w:val="20"/>
+        </w:rPr>
+        <w:t>Artificial Intelligence Review</w:t>
+      </w:r>
+      <w:r>
+        <w:rPr>
+          <w:rFonts w:ascii="Calibri" w:hAnsi="Calibri" w:cs="Calibri"/>
+          <w:sz w:val="20"/>
+          <w:szCs w:val="20"/>
+        </w:rPr>
+        <w:t xml:space="preserve"> </w:t>
+      </w:r>
+      <w:r>
+        <w:rPr>
+          <w:rFonts w:ascii="Calibri" w:hAnsi="Calibri" w:cs="Calibri"/>
+          <w:sz w:val="20"/>
+          <w:szCs w:val="20"/>
+        </w:rPr>
+        <w:t xml:space="preserve">- </w:t>
       </w:r>
       <w:hyperlink r:id="rId10" w:history="1">
         <w:r>
@@ -2028,25 +2006,9 @@
             <w:sz w:val="20"/>
             <w:szCs w:val="20"/>
           </w:rPr>
-          <w:t>https://arxiv.org/abs/2303.xxxx</w:t>
+          <w:t>https://doi.org/10.1007/s10462-022-10275-5</w:t>
         </w:r>
       </w:hyperlink>
-      <w:r>
-        <w:rPr>
-          <w:rFonts w:ascii="Calibri" w:hAnsi="Calibri" w:cs="Calibri"/>
-          <w:sz w:val="20"/>
-          <w:szCs w:val="20"/>
-        </w:rPr>
-        <w:t> [Accessed 23 November 2024].</w:t>
-      </w:r>
-      <w:r>
-        <w:rPr>
-          <w:rFonts w:ascii="Calibri" w:hAnsi="Calibri" w:cs="Calibri"/>
-          <w:sz w:val="20"/>
-          <w:szCs w:val="20"/>
-        </w:rPr>
-        <w:br/>
-      </w:r>
     </w:p>
     <w:p>
       <w:pPr>
@@ -2067,9 +2029,25 @@
           <w:sz w:val="20"/>
           <w:szCs w:val="20"/>
         </w:rPr>
-        <w:t>Scikit-learn, 2024. Decision Trees - Advanced Usage [Online]. Available from: </w:t>
-      </w:r>
-      <w:hyperlink r:id="rId11" w:history="1">
+        <w:t>Summers, S., Di Guglielmo, G., Duarte, J.M., Harris, P., and others, 2020. Fast inference of Boosted Decision Trees in FPGAs for particle physics.</w:t>
+      </w:r>
+      <w:r>
+        <w:rPr>
+          <w:rFonts w:ascii="Calibri" w:hAnsi="Calibri" w:cs="Calibri"/>
+          <w:sz w:val="20"/>
+          <w:szCs w:val="20"/>
+        </w:rPr>
+        <w:t xml:space="preserve"> </w:t>
+      </w:r>
+      <w:r>
+        <w:rPr>
+          <w:rFonts w:ascii="Calibri" w:hAnsi="Calibri" w:cs="Calibri"/>
+          <w:sz w:val="20"/>
+          <w:szCs w:val="20"/>
+        </w:rPr>
+        <w:t xml:space="preserve">- </w:t>
+      </w:r>
+      <w:hyperlink r:id="rId11" w:tgtFrame="_new" w:history="1">
         <w:r>
           <w:rPr>
             <w:rStyle w:val="Hyperlink"/>
@@ -2077,67 +2055,26 @@
             <w:sz w:val="20"/>
             <w:szCs w:val="20"/>
           </w:rPr>
-          <w:t>https://scikit-learn.org/stable/modules/tree.html</w:t>
+          <w:t>https://doi.org/10.1088/1748-0221/15/05/P05026</w:t>
         </w:r>
       </w:hyperlink>
-      <w:r>
-        <w:rPr>
-          <w:rFonts w:ascii="Calibri" w:hAnsi="Calibri" w:cs="Calibri"/>
-          <w:sz w:val="20"/>
-          <w:szCs w:val="20"/>
-        </w:rPr>
-        <w:t> [Accessed 23 November 2024].</w:t>
-      </w:r>
-    </w:p>
-    <w:p>
-      <w:pPr>
-        <w:rPr>
-          <w:rFonts w:ascii="Calibri" w:hAnsi="Calibri" w:cs="Calibri"/>
-          <w:sz w:val="20"/>
-          <w:szCs w:val="20"/>
-        </w:rPr>
-      </w:pPr>
-    </w:p>
-    <w:p>
-      <w:pPr>
-        <w:rPr>
-          <w:rFonts w:ascii="Calibri" w:hAnsi="Calibri" w:cs="Calibri"/>
-          <w:sz w:val="20"/>
-          <w:szCs w:val="20"/>
-        </w:rPr>
-      </w:pPr>
-    </w:p>
-    <w:p>
-      <w:pPr>
-        <w:rPr>
-          <w:rFonts w:ascii="Calibri" w:hAnsi="Calibri" w:cs="Calibri"/>
-          <w:sz w:val="20"/>
-          <w:szCs w:val="20"/>
-        </w:rPr>
-      </w:pPr>
-    </w:p>
-    <w:p>
-      <w:pPr>
-        <w:rPr>
-          <w:rFonts w:ascii="Calibri" w:hAnsi="Calibri" w:cs="Calibri"/>
-          <w:sz w:val="20"/>
-          <w:szCs w:val="20"/>
-        </w:rPr>
-      </w:pPr>
-      <w:r>
-        <w:rPr>
-          <w:rFonts w:ascii="Calibri" w:hAnsi="Calibri" w:cs="Calibri"/>
-          <w:sz w:val="20"/>
-          <w:szCs w:val="20"/>
-        </w:rPr>
-        <w:t>Academic Papers:</w:t>
-      </w:r>
-    </w:p>
-    <w:p>
-      <w:pPr>
+    </w:p>
+    <w:p>
+      <w:pPr>
+        <w:pStyle w:val="ListParagraph"/>
+        <w:rPr>
+          <w:rFonts w:ascii="Calibri" w:hAnsi="Calibri" w:cs="Calibri"/>
+          <w:sz w:val="20"/>
+          <w:szCs w:val="20"/>
+        </w:rPr>
+      </w:pPr>
+    </w:p>
+    <w:p>
+      <w:pPr>
+        <w:pStyle w:val="ListParagraph"/>
         <w:numPr>
           <w:ilvl w:val="0"/>
-          <w:numId w:val="4"/>
+          <w:numId w:val="3"/>
         </w:numPr>
         <w:rPr>
           <w:rFonts w:ascii="Calibri" w:hAnsi="Calibri" w:cs="Calibri"/>
@@ -2151,27 +2088,17 @@
           <w:sz w:val="20"/>
           <w:szCs w:val="20"/>
         </w:rPr>
-        <w:t>Martinez, A., et al. (2024). "Quantum Decision Trees for High-Dimensional Classification Tasks." arXiv:2304.02657 [quant-</w:t>
-      </w:r>
-      <w:proofErr w:type="spellStart"/>
-      <w:r>
-        <w:rPr>
-          <w:rFonts w:ascii="Calibri" w:hAnsi="Calibri" w:cs="Calibri"/>
-          <w:sz w:val="20"/>
-          <w:szCs w:val="20"/>
-        </w:rPr>
-        <w:t>ph</w:t>
-      </w:r>
-      <w:proofErr w:type="spellEnd"/>
-      <w:r>
-        <w:rPr>
-          <w:rFonts w:ascii="Calibri" w:hAnsi="Calibri" w:cs="Calibri"/>
-          <w:sz w:val="20"/>
-          <w:szCs w:val="20"/>
-        </w:rPr>
-        <w:t xml:space="preserve">]. </w:t>
-      </w:r>
-      <w:hyperlink r:id="rId12" w:history="1">
+        <w:t>Woodruff, K., 2017. Introduction to Boosted Decision Trees. Machine Learning Group Meeting, New Mexico State University</w:t>
+      </w:r>
+      <w:r>
+        <w:rPr>
+          <w:rFonts w:ascii="Calibri" w:hAnsi="Calibri" w:cs="Calibri"/>
+          <w:sz w:val="20"/>
+          <w:szCs w:val="20"/>
+        </w:rPr>
+        <w:t xml:space="preserve"> -</w:t>
+      </w:r>
+      <w:hyperlink r:id="rId12" w:tgtFrame="_new" w:history="1">
         <w:r>
           <w:rPr>
             <w:rStyle w:val="Hyperlink"/>
@@ -2179,274 +2106,25 @@
             <w:sz w:val="20"/>
             <w:szCs w:val="20"/>
           </w:rPr>
-          <w:t>https://arxiv.org/abs/2304.02657</w:t>
+          <w:t>https://indico.fnal.gov/event/15356/contributions/31377/attachments/19671/24560/DecisionTrees.pdf</w:t>
         </w:r>
       </w:hyperlink>
-    </w:p>
-    <w:p>
-      <w:pPr>
-        <w:numPr>
-          <w:ilvl w:val="0"/>
-          <w:numId w:val="4"/>
-        </w:numPr>
-        <w:rPr>
-          <w:rFonts w:ascii="Calibri" w:hAnsi="Calibri" w:cs="Calibri"/>
-          <w:sz w:val="20"/>
-          <w:szCs w:val="20"/>
-        </w:rPr>
-      </w:pPr>
-      <w:r>
-        <w:rPr>
-          <w:rFonts w:ascii="Calibri" w:hAnsi="Calibri" w:cs="Calibri"/>
-          <w:sz w:val="20"/>
-          <w:szCs w:val="20"/>
-        </w:rPr>
-        <w:t>Zhang, M., &amp; Carlsson, G. (2023). "Topological Decision Trees: A New Framework for Learning from Data Manifolds." arXiv:2112.15008 [</w:t>
-      </w:r>
-      <w:proofErr w:type="spellStart"/>
-      <w:proofErr w:type="gramStart"/>
-      <w:r>
-        <w:rPr>
-          <w:rFonts w:ascii="Calibri" w:hAnsi="Calibri" w:cs="Calibri"/>
-          <w:sz w:val="20"/>
-          <w:szCs w:val="20"/>
-        </w:rPr>
-        <w:t>cs.LG</w:t>
-      </w:r>
-      <w:proofErr w:type="spellEnd"/>
-      <w:proofErr w:type="gramEnd"/>
-      <w:r>
-        <w:rPr>
-          <w:rFonts w:ascii="Calibri" w:hAnsi="Calibri" w:cs="Calibri"/>
-          <w:sz w:val="20"/>
-          <w:szCs w:val="20"/>
-        </w:rPr>
-        <w:t xml:space="preserve">]. </w:t>
-      </w:r>
-      <w:hyperlink r:id="rId13" w:history="1">
-        <w:r>
-          <w:rPr>
-            <w:rStyle w:val="Hyperlink"/>
-            <w:rFonts w:ascii="Calibri" w:hAnsi="Calibri" w:cs="Calibri"/>
-            <w:sz w:val="20"/>
-            <w:szCs w:val="20"/>
-          </w:rPr>
-          <w:t>https://arxiv.org/abs/2112.15008</w:t>
-        </w:r>
-      </w:hyperlink>
-    </w:p>
-    <w:p>
-      <w:pPr>
-        <w:numPr>
-          <w:ilvl w:val="0"/>
-          <w:numId w:val="4"/>
-        </w:numPr>
-        <w:rPr>
-          <w:rFonts w:ascii="Calibri" w:hAnsi="Calibri" w:cs="Calibri"/>
-          <w:sz w:val="20"/>
-          <w:szCs w:val="20"/>
-        </w:rPr>
-      </w:pPr>
-      <w:r>
-        <w:rPr>
-          <w:rFonts w:ascii="Calibri" w:hAnsi="Calibri" w:cs="Calibri"/>
-          <w:sz w:val="20"/>
-          <w:szCs w:val="20"/>
-        </w:rPr>
-        <w:t xml:space="preserve">CERN Collaboration. (2023). "Machine Learning Applications in High-Energy Physics." CERN Document Server. </w:t>
-      </w:r>
-      <w:hyperlink r:id="rId14" w:history="1">
-        <w:r>
-          <w:rPr>
-            <w:rStyle w:val="Hyperlink"/>
-            <w:rFonts w:ascii="Calibri" w:hAnsi="Calibri" w:cs="Calibri"/>
-            <w:sz w:val="20"/>
-            <w:szCs w:val="20"/>
-          </w:rPr>
-          <w:t>https://cds.cern.ch/record/2746009</w:t>
-        </w:r>
-      </w:hyperlink>
-    </w:p>
-    <w:p>
-      <w:pPr>
-        <w:rPr>
-          <w:rFonts w:ascii="Calibri" w:hAnsi="Calibri" w:cs="Calibri"/>
-          <w:sz w:val="20"/>
-          <w:szCs w:val="20"/>
-        </w:rPr>
-      </w:pPr>
-      <w:r>
-        <w:rPr>
-          <w:rFonts w:ascii="Calibri" w:hAnsi="Calibri" w:cs="Calibri"/>
-          <w:sz w:val="20"/>
-          <w:szCs w:val="20"/>
-        </w:rPr>
-        <w:t>Technical Blogs &amp; Resources:</w:t>
-      </w:r>
-    </w:p>
-    <w:p>
-      <w:pPr>
-        <w:numPr>
-          <w:ilvl w:val="0"/>
-          <w:numId w:val="5"/>
-        </w:numPr>
-        <w:rPr>
-          <w:rFonts w:ascii="Calibri" w:hAnsi="Calibri" w:cs="Calibri"/>
-          <w:sz w:val="20"/>
-          <w:szCs w:val="20"/>
-        </w:rPr>
-      </w:pPr>
-      <w:r>
-        <w:rPr>
-          <w:rFonts w:ascii="Calibri" w:hAnsi="Calibri" w:cs="Calibri"/>
-          <w:sz w:val="20"/>
-          <w:szCs w:val="20"/>
-        </w:rPr>
-        <w:lastRenderedPageBreak/>
-        <w:t xml:space="preserve">IBM Research. (2024). "Advancing Machine Learning with Quantum Decision Trees." IBM Quantum Computing Blog. </w:t>
-      </w:r>
-      <w:hyperlink r:id="rId15" w:history="1">
-        <w:r>
-          <w:rPr>
-            <w:rStyle w:val="Hyperlink"/>
-            <w:rFonts w:ascii="Calibri" w:hAnsi="Calibri" w:cs="Calibri"/>
-            <w:sz w:val="20"/>
-            <w:szCs w:val="20"/>
-          </w:rPr>
-          <w:t>https://research.ibm.com/blog/quantum-machine-learning-decision-trees</w:t>
-        </w:r>
-      </w:hyperlink>
-    </w:p>
-    <w:p>
-      <w:pPr>
-        <w:numPr>
-          <w:ilvl w:val="0"/>
-          <w:numId w:val="5"/>
-        </w:numPr>
-        <w:rPr>
-          <w:rFonts w:ascii="Calibri" w:hAnsi="Calibri" w:cs="Calibri"/>
-          <w:sz w:val="20"/>
-          <w:szCs w:val="20"/>
-        </w:rPr>
-      </w:pPr>
-      <w:r>
-        <w:rPr>
-          <w:rFonts w:ascii="Calibri" w:hAnsi="Calibri" w:cs="Calibri"/>
-          <w:sz w:val="20"/>
-          <w:szCs w:val="20"/>
-        </w:rPr>
-        <w:t xml:space="preserve">Intel Labs. (2024). "Neuromorphic Computing Research." Intel Research Portal. </w:t>
-      </w:r>
-      <w:hyperlink r:id="rId16" w:history="1">
-        <w:r>
-          <w:rPr>
-            <w:rStyle w:val="Hyperlink"/>
-            <w:rFonts w:ascii="Calibri" w:hAnsi="Calibri" w:cs="Calibri"/>
-            <w:sz w:val="20"/>
-            <w:szCs w:val="20"/>
-          </w:rPr>
-          <w:t>https://www.intel.com/content/www/us/en/research/neuromorphic-computing.html</w:t>
-        </w:r>
-      </w:hyperlink>
-    </w:p>
-    <w:p>
-      <w:pPr>
-        <w:numPr>
-          <w:ilvl w:val="0"/>
-          <w:numId w:val="5"/>
-        </w:numPr>
-        <w:rPr>
-          <w:rFonts w:ascii="Calibri" w:hAnsi="Calibri" w:cs="Calibri"/>
-          <w:sz w:val="20"/>
-          <w:szCs w:val="20"/>
-        </w:rPr>
-      </w:pPr>
-      <w:r>
-        <w:rPr>
-          <w:rFonts w:ascii="Calibri" w:hAnsi="Calibri" w:cs="Calibri"/>
-          <w:sz w:val="20"/>
-          <w:szCs w:val="20"/>
-        </w:rPr>
-        <w:t xml:space="preserve">CERN </w:t>
-      </w:r>
-      <w:proofErr w:type="spellStart"/>
-      <w:r>
-        <w:rPr>
-          <w:rFonts w:ascii="Calibri" w:hAnsi="Calibri" w:cs="Calibri"/>
-          <w:sz w:val="20"/>
-          <w:szCs w:val="20"/>
-        </w:rPr>
-        <w:t>OpenData</w:t>
-      </w:r>
-      <w:proofErr w:type="spellEnd"/>
-      <w:r>
-        <w:rPr>
-          <w:rFonts w:ascii="Calibri" w:hAnsi="Calibri" w:cs="Calibri"/>
-          <w:sz w:val="20"/>
-          <w:szCs w:val="20"/>
-        </w:rPr>
-        <w:t xml:space="preserve"> Portal. (2024). "Machine Learning in Particle Physics." </w:t>
-      </w:r>
-      <w:hyperlink r:id="rId17" w:history="1">
-        <w:r>
-          <w:rPr>
-            <w:rStyle w:val="Hyperlink"/>
-            <w:rFonts w:ascii="Calibri" w:hAnsi="Calibri" w:cs="Calibri"/>
-            <w:sz w:val="20"/>
-            <w:szCs w:val="20"/>
-          </w:rPr>
-          <w:t>http://opendata.cern.ch/docs/about</w:t>
-        </w:r>
-      </w:hyperlink>
-    </w:p>
-    <w:p>
-      <w:pPr>
-        <w:rPr>
-          <w:rFonts w:ascii="Calibri" w:hAnsi="Calibri" w:cs="Calibri"/>
-          <w:sz w:val="20"/>
-          <w:szCs w:val="20"/>
-        </w:rPr>
-      </w:pPr>
-      <w:r>
-        <w:rPr>
-          <w:rFonts w:ascii="Calibri" w:hAnsi="Calibri" w:cs="Calibri"/>
-          <w:sz w:val="20"/>
-          <w:szCs w:val="20"/>
-        </w:rPr>
-        <w:t>Research Implementations:</w:t>
-      </w:r>
-    </w:p>
-    <w:p>
-      <w:pPr>
-        <w:numPr>
-          <w:ilvl w:val="0"/>
-          <w:numId w:val="6"/>
-        </w:numPr>
-        <w:rPr>
-          <w:rFonts w:ascii="Calibri" w:hAnsi="Calibri" w:cs="Calibri"/>
-          <w:sz w:val="20"/>
-          <w:szCs w:val="20"/>
-        </w:rPr>
-      </w:pPr>
-      <w:r>
-        <w:rPr>
-          <w:rFonts w:ascii="Calibri" w:hAnsi="Calibri" w:cs="Calibri"/>
-          <w:sz w:val="20"/>
-          <w:szCs w:val="20"/>
-        </w:rPr>
-        <w:t xml:space="preserve">Scikit-TDA. (2024). "Persistent Homology for Machine Learning." GitHub Repository. </w:t>
-      </w:r>
-      <w:hyperlink r:id="rId18" w:history="1">
-        <w:r>
-          <w:rPr>
-            <w:rStyle w:val="Hyperlink"/>
-            <w:rFonts w:ascii="Calibri" w:hAnsi="Calibri" w:cs="Calibri"/>
-            <w:sz w:val="20"/>
-            <w:szCs w:val="20"/>
-          </w:rPr>
-          <w:t>https://github.com/scikit-tda/persim</w:t>
-        </w:r>
-      </w:hyperlink>
+      <w:r>
+        <w:rPr>
+          <w:rFonts w:ascii="Calibri" w:hAnsi="Calibri" w:cs="Calibri"/>
+          <w:sz w:val="20"/>
+          <w:szCs w:val="20"/>
+        </w:rPr>
+        <w:t xml:space="preserve"> </w:t>
+      </w:r>
+      <w:r>
+        <w:rPr>
+          <w:rFonts w:ascii="Calibri" w:hAnsi="Calibri" w:cs="Calibri"/>
+          <w:sz w:val="20"/>
+          <w:szCs w:val="20"/>
+        </w:rPr>
+        <w:br/>
+      </w:r>
     </w:p>
     <w:p>
       <w:pPr>
@@ -2811,7 +2489,7 @@
   <w:abstractNum w:abstractNumId="3" w15:restartNumberingAfterBreak="0">
     <w:nsid w:val="1E2527B7"/>
     <w:multiLevelType w:val="hybridMultilevel"/>
-    <w:tmpl w:val="8DEC21C8"/>
+    <w:tmpl w:val="71E4ADC6"/>
     <w:lvl w:ilvl="0" w:tplc="08090001">
       <w:start w:val="1"/>
       <w:numFmt w:val="bullet"/>
@@ -4643,6 +4321,33 @@
       <w:u w:val="single"/>
     </w:rPr>
   </w:style>
+  <w:style w:type="paragraph" w:styleId="NormalWeb">
+    <w:name w:val="Normal (Web)"/>
+    <w:basedOn w:val="Normal"/>
+    <w:uiPriority w:val="99"/>
+    <w:unhideWhenUsed/>
+    <w:rsid w:val="005638AA"/>
+    <w:pPr>
+      <w:spacing w:before="100" w:beforeAutospacing="1" w:after="100" w:afterAutospacing="1"/>
+    </w:pPr>
+    <w:rPr>
+      <w:rFonts w:ascii="Times New Roman" w:eastAsia="Times New Roman" w:hAnsi="Times New Roman" w:cs="Times New Roman"/>
+      <w:kern w:val="0"/>
+      <w:lang w:eastAsia="en-GB"/>
+      <w14:ligatures w14:val="none"/>
+    </w:rPr>
+  </w:style>
+  <w:style w:type="character" w:styleId="Emphasis">
+    <w:name w:val="Emphasis"/>
+    <w:basedOn w:val="DefaultParagraphFont"/>
+    <w:uiPriority w:val="20"/>
+    <w:qFormat/>
+    <w:rsid w:val="005638AA"/>
+    <w:rPr>
+      <w:i/>
+      <w:iCs/>
+    </w:rPr>
+  </w:style>
 </w:styles>
 </file>
 

</xml_diff>